<commit_message>
Glossary done, AI screens saved. Test documentation need to be created
</commit_message>
<xml_diff>
--- a/DesignDocs/Designer_Doc.docx
+++ b/DesignDocs/Designer_Doc.docx
@@ -178,6 +178,7 @@
                                     <w:dataBinding w:prefixMappings="xmlns:ns0='http://purl.org/dc/elements/1.1/' xmlns:ns1='http://schemas.openxmlformats.org/package/2006/metadata/core-properties' " w:xpath="/ns1:coreProperties[1]/ns0:title[1]" w:storeItemID="{6C3C8BC8-F283-45AE-878A-BAB7291924A1}"/>
                                     <w:text/>
                                   </w:sdtPr>
+                                  <w:sdtEndPr/>
                                   <w:sdtContent>
                                     <w:r>
                                       <w:rPr>
@@ -205,6 +206,7 @@
                                   <w:dataBinding w:prefixMappings="xmlns:ns0='http://purl.org/dc/elements/1.1/' xmlns:ns1='http://schemas.openxmlformats.org/package/2006/metadata/core-properties' " w:xpath="/ns1:coreProperties[1]/ns0:subject[1]" w:storeItemID="{6C3C8BC8-F283-45AE-878A-BAB7291924A1}"/>
                                   <w:text/>
                                 </w:sdtPr>
+                                <w:sdtEndPr/>
                                 <w:sdtContent>
                                   <w:p>
                                     <w:pPr>
@@ -244,6 +246,7 @@
                                   <w:dataBinding w:prefixMappings="xmlns:ns0='http://purl.org/dc/elements/1.1/' xmlns:ns1='http://schemas.openxmlformats.org/package/2006/metadata/core-properties' " w:xpath="/ns1:coreProperties[1]/ns0:creator[1]" w:storeItemID="{6C3C8BC8-F283-45AE-878A-BAB7291924A1}"/>
                                   <w:text/>
                                 </w:sdtPr>
+                                <w:sdtEndPr/>
                                 <w:sdtContent>
                                   <w:p>
                                     <w:pPr>
@@ -321,6 +324,7 @@
                               <w:dataBinding w:prefixMappings="xmlns:ns0='http://purl.org/dc/elements/1.1/' xmlns:ns1='http://schemas.openxmlformats.org/package/2006/metadata/core-properties' " w:xpath="/ns1:coreProperties[1]/ns0:title[1]" w:storeItemID="{6C3C8BC8-F283-45AE-878A-BAB7291924A1}"/>
                               <w:text/>
                             </w:sdtPr>
+                            <w:sdtEndPr/>
                             <w:sdtContent>
                               <w:r>
                                 <w:rPr>
@@ -348,6 +352,7 @@
                             <w:dataBinding w:prefixMappings="xmlns:ns0='http://purl.org/dc/elements/1.1/' xmlns:ns1='http://schemas.openxmlformats.org/package/2006/metadata/core-properties' " w:xpath="/ns1:coreProperties[1]/ns0:subject[1]" w:storeItemID="{6C3C8BC8-F283-45AE-878A-BAB7291924A1}"/>
                             <w:text/>
                           </w:sdtPr>
+                          <w:sdtEndPr/>
                           <w:sdtContent>
                             <w:p>
                               <w:pPr>
@@ -387,6 +392,7 @@
                             <w:dataBinding w:prefixMappings="xmlns:ns0='http://purl.org/dc/elements/1.1/' xmlns:ns1='http://schemas.openxmlformats.org/package/2006/metadata/core-properties' " w:xpath="/ns1:coreProperties[1]/ns0:creator[1]" w:storeItemID="{6C3C8BC8-F283-45AE-878A-BAB7291924A1}"/>
                             <w:text/>
                           </w:sdtPr>
+                          <w:sdtEndPr/>
                           <w:sdtContent>
                             <w:p>
                               <w:pPr>
@@ -510,6 +516,7 @@
                                     <w:calendar w:val="gregorian"/>
                                   </w:date>
                                 </w:sdtPr>
+                                <w:sdtEndPr/>
                                 <w:sdtContent>
                                   <w:p>
                                     <w:pPr>
@@ -577,6 +584,7 @@
                               <w:calendar w:val="gregorian"/>
                             </w:date>
                           </w:sdtPr>
+                          <w:sdtEndPr/>
                           <w:sdtContent>
                             <w:p>
                               <w:pPr>
@@ -721,22 +729,7 @@
           <w:szCs w:val="28"/>
         </w:rPr>
         <w:br/>
-      </w:r>
-      <w:r>
-        <w:rPr>
-          <w:rFonts w:ascii="Times New Roman" w:hAnsi="Times New Roman" w:cs="Times New Roman"/>
-          <w:sz w:val="28"/>
-          <w:szCs w:val="28"/>
-        </w:rPr>
-        <w:t xml:space="preserve">1.1 </w:t>
-      </w:r>
-      <w:r>
-        <w:rPr>
-          <w:rFonts w:ascii="Times New Roman" w:hAnsi="Times New Roman" w:cs="Times New Roman"/>
-          <w:sz w:val="28"/>
-          <w:szCs w:val="28"/>
-        </w:rPr>
-        <w:t>функционал и требования к пользовательскому интерфейсу</w:t>
+        <w:t>1.1 функционал и требования к пользовательскому интерфейсу</w:t>
       </w:r>
       <w:r>
         <w:rPr>
@@ -745,22 +738,7 @@
           <w:szCs w:val="28"/>
         </w:rPr>
         <w:br/>
-      </w:r>
-      <w:r>
-        <w:rPr>
-          <w:rFonts w:ascii="Times New Roman" w:hAnsi="Times New Roman" w:cs="Times New Roman"/>
-          <w:sz w:val="28"/>
-          <w:szCs w:val="28"/>
-        </w:rPr>
-        <w:t xml:space="preserve">1.2 </w:t>
-      </w:r>
-      <w:r>
-        <w:rPr>
-          <w:rFonts w:ascii="Times New Roman" w:hAnsi="Times New Roman" w:cs="Times New Roman"/>
-          <w:sz w:val="28"/>
-          <w:szCs w:val="28"/>
-        </w:rPr>
-        <w:t>схемы экранов</w:t>
+        <w:t>1.2 схемы экранов</w:t>
       </w:r>
       <w:r>
         <w:rPr>
@@ -828,22 +806,7 @@
           <w:szCs w:val="28"/>
         </w:rPr>
         <w:br/>
-      </w:r>
-      <w:r>
-        <w:rPr>
-          <w:rFonts w:ascii="Times New Roman" w:hAnsi="Times New Roman" w:cs="Times New Roman"/>
-          <w:sz w:val="28"/>
-          <w:szCs w:val="28"/>
-        </w:rPr>
-        <w:t xml:space="preserve">2.1 </w:t>
-      </w:r>
-      <w:r>
-        <w:rPr>
-          <w:rFonts w:ascii="Times New Roman" w:hAnsi="Times New Roman" w:cs="Times New Roman"/>
-          <w:sz w:val="28"/>
-          <w:szCs w:val="28"/>
-        </w:rPr>
-        <w:t>основные пользовательские пути</w:t>
+        <w:t>2.1 основные пользовательские пути</w:t>
       </w:r>
       <w:r>
         <w:rPr>
@@ -879,46 +842,7 @@
           <w:szCs w:val="28"/>
         </w:rPr>
         <w:br/>
-      </w:r>
-      <w:r>
-        <w:rPr>
-          <w:rFonts w:ascii="Times New Roman" w:hAnsi="Times New Roman" w:cs="Times New Roman"/>
-          <w:sz w:val="28"/>
-          <w:szCs w:val="28"/>
-        </w:rPr>
-        <w:t xml:space="preserve">2.2 </w:t>
-      </w:r>
-      <w:r>
-        <w:rPr>
-          <w:rFonts w:ascii="Times New Roman" w:hAnsi="Times New Roman" w:cs="Times New Roman"/>
-          <w:sz w:val="28"/>
-          <w:szCs w:val="28"/>
-        </w:rPr>
-        <w:t xml:space="preserve">диаграммы переходов </w:t>
-      </w:r>
-      <w:r>
-        <w:rPr>
-          <w:rFonts w:ascii="Times New Roman" w:hAnsi="Times New Roman" w:cs="Times New Roman"/>
-          <w:sz w:val="28"/>
-          <w:szCs w:val="28"/>
-        </w:rPr>
-        <w:t xml:space="preserve">(? </w:t>
-      </w:r>
-      <w:r>
-        <w:rPr>
-          <w:rFonts w:ascii="Times New Roman" w:hAnsi="Times New Roman" w:cs="Times New Roman"/>
-          <w:sz w:val="28"/>
-          <w:szCs w:val="28"/>
-        </w:rPr>
-        <w:t>Кто это предлагает</w:t>
-      </w:r>
-      <w:r>
-        <w:rPr>
-          <w:rFonts w:ascii="Times New Roman" w:hAnsi="Times New Roman" w:cs="Times New Roman"/>
-          <w:sz w:val="28"/>
-          <w:szCs w:val="28"/>
-        </w:rPr>
-        <w:t>)</w:t>
+        <w:t>2.2 диаграммы переходов (? Кто это предлагает)</w:t>
       </w:r>
       <w:r>
         <w:rPr>
@@ -931,12 +855,21 @@
     </w:p>
     <w:p>
       <w:pPr>
+        <w:spacing w:after="0" w:line="240" w:lineRule="auto"/>
         <w:rPr>
           <w:rFonts w:ascii="Times New Roman" w:eastAsia="Times New Roman" w:hAnsi="Times New Roman" w:cs="Times New Roman"/>
           <w:sz w:val="28"/>
           <w:szCs w:val="28"/>
         </w:rPr>
       </w:pPr>
+      <w:r>
+        <w:rPr>
+          <w:rFonts w:ascii="Times New Roman" w:eastAsia="Times New Roman" w:hAnsi="Times New Roman" w:cs="Times New Roman"/>
+          <w:sz w:val="28"/>
+          <w:szCs w:val="28"/>
+        </w:rPr>
+        <w:br w:type="page"/>
+      </w:r>
     </w:p>
     <w:p>
       <w:pPr>
@@ -954,17 +887,8 @@
           <w:sz w:val="28"/>
           <w:szCs w:val="28"/>
         </w:rPr>
-        <w:t>Наименование проекта</w:t>
-      </w:r>
-      <w:r>
-        <w:rPr>
-          <w:rFonts w:ascii="Times New Roman" w:hAnsi="Times New Roman" w:cs="Times New Roman"/>
-          <w:b/>
-          <w:bCs/>
-          <w:sz w:val="28"/>
-          <w:szCs w:val="28"/>
-        </w:rPr>
-        <w:t>:</w:t>
+        <w:lastRenderedPageBreak/>
+        <w:t>Наименование проекта:</w:t>
       </w:r>
       <w:r>
         <w:rPr>
@@ -981,7 +905,24 @@
           <w:szCs w:val="28"/>
           <w:lang w:val="en-US"/>
         </w:rPr>
-        <w:t>Random4Dinner</w:t>
+        <w:t>Random</w:t>
+      </w:r>
+      <w:r>
+        <w:rPr>
+          <w:rFonts w:ascii="Times New Roman" w:hAnsi="Times New Roman" w:cs="Times New Roman"/>
+          <w:sz w:val="28"/>
+          <w:szCs w:val="28"/>
+        </w:rPr>
+        <w:t>4</w:t>
+      </w:r>
+      <w:r>
+        <w:rPr>
+          <w:rFonts w:ascii="Times New Roman" w:hAnsi="Times New Roman" w:cs="Times New Roman"/>
+          <w:sz w:val="28"/>
+          <w:szCs w:val="28"/>
+          <w:lang w:val="en-US"/>
+        </w:rPr>
+        <w:t>Dinner</w:t>
       </w:r>
     </w:p>
     <w:p>
@@ -1002,57 +943,7 @@
           <w:sz w:val="28"/>
           <w:szCs w:val="28"/>
         </w:rPr>
-        <w:t>Бизнес</w:t>
-      </w:r>
-      <w:r>
-        <w:rPr>
-          <w:rFonts w:ascii="Times New Roman" w:hAnsi="Times New Roman" w:cs="Times New Roman"/>
-          <w:b/>
-          <w:bCs/>
-          <w:sz w:val="28"/>
-          <w:szCs w:val="28"/>
-        </w:rPr>
-        <w:t>-</w:t>
-      </w:r>
-      <w:r>
-        <w:rPr>
-          <w:rFonts w:ascii="Times New Roman" w:hAnsi="Times New Roman" w:cs="Times New Roman"/>
-          <w:b/>
-          <w:bCs/>
-          <w:sz w:val="28"/>
-          <w:szCs w:val="28"/>
-        </w:rPr>
-        <w:t>идея</w:t>
-      </w:r>
-      <w:r>
-        <w:rPr>
-          <w:rFonts w:ascii="Times New Roman" w:hAnsi="Times New Roman" w:cs="Times New Roman"/>
-          <w:b/>
-          <w:bCs/>
-          <w:sz w:val="28"/>
-          <w:szCs w:val="28"/>
-        </w:rPr>
-        <w:t xml:space="preserve">, </w:t>
-      </w:r>
-      <w:r>
-        <w:rPr>
-          <w:rFonts w:ascii="Times New Roman" w:hAnsi="Times New Roman" w:cs="Times New Roman"/>
-          <w:b/>
-          <w:bCs/>
-          <w:sz w:val="28"/>
-          <w:szCs w:val="28"/>
-        </w:rPr>
-        <w:t>основной функционал</w:t>
-      </w:r>
-      <w:r>
-        <w:rPr>
-          <w:rFonts w:ascii="Times New Roman" w:hAnsi="Times New Roman" w:cs="Times New Roman"/>
-          <w:b/>
-          <w:bCs/>
-          <w:sz w:val="28"/>
-          <w:szCs w:val="28"/>
-        </w:rPr>
-        <w:t>:</w:t>
+        <w:t>Бизнес-идея, основной функционал:</w:t>
       </w:r>
     </w:p>
     <w:p>
@@ -1069,15 +960,7 @@
           <w:sz w:val="28"/>
           <w:szCs w:val="28"/>
         </w:rPr>
-        <w:t xml:space="preserve">Помощь пользователю определиться с выбором домашнего блюда к приготовлению методом случайного </w:t>
-      </w:r>
-      <w:r>
-        <w:rPr>
-          <w:rFonts w:ascii="Times New Roman" w:hAnsi="Times New Roman" w:cs="Times New Roman"/>
-          <w:sz w:val="28"/>
-          <w:szCs w:val="28"/>
-        </w:rPr>
-        <w:t>(</w:t>
+        <w:t>Помощь пользователю определиться с выбором домашнего блюда к приготовлению методом случайного (</w:t>
       </w:r>
       <w:r>
         <w:rPr>
@@ -1094,23 +977,7 @@
           <w:sz w:val="28"/>
           <w:szCs w:val="28"/>
         </w:rPr>
-        <w:t xml:space="preserve">) </w:t>
-      </w:r>
-      <w:r>
-        <w:rPr>
-          <w:rFonts w:ascii="Times New Roman" w:hAnsi="Times New Roman" w:cs="Times New Roman"/>
-          <w:sz w:val="28"/>
-          <w:szCs w:val="28"/>
-        </w:rPr>
-        <w:t>выбора</w:t>
-      </w:r>
-      <w:r>
-        <w:rPr>
-          <w:rFonts w:ascii="Times New Roman" w:hAnsi="Times New Roman" w:cs="Times New Roman"/>
-          <w:sz w:val="28"/>
-          <w:szCs w:val="28"/>
-        </w:rPr>
-        <w:t>.</w:t>
+        <w:t>) выбора.</w:t>
       </w:r>
     </w:p>
     <w:p>
@@ -1124,6 +991,28 @@
           <w:szCs w:val="28"/>
         </w:rPr>
       </w:pPr>
+    </w:p>
+    <w:p>
+      <w:pPr>
+        <w:spacing w:after="0" w:line="240" w:lineRule="auto"/>
+        <w:rPr>
+          <w:rFonts w:ascii="Times New Roman" w:hAnsi="Times New Roman" w:cs="Times New Roman"/>
+          <w:b/>
+          <w:bCs/>
+          <w:sz w:val="28"/>
+          <w:szCs w:val="28"/>
+        </w:rPr>
+      </w:pPr>
+      <w:r>
+        <w:rPr>
+          <w:rFonts w:ascii="Times New Roman" w:hAnsi="Times New Roman" w:cs="Times New Roman"/>
+          <w:b/>
+          <w:bCs/>
+          <w:sz w:val="28"/>
+          <w:szCs w:val="28"/>
+        </w:rPr>
+        <w:br w:type="page"/>
+      </w:r>
     </w:p>
     <w:p>
       <w:pPr>
@@ -1143,6 +1032,7 @@
           <w:sz w:val="28"/>
           <w:szCs w:val="28"/>
         </w:rPr>
+        <w:lastRenderedPageBreak/>
         <w:t>1.1</w:t>
       </w:r>
       <w:r>
@@ -1288,12 +1178,6 @@
         </w:tblBorders>
         <w:shd w:val="clear" w:color="auto" w:fill="CDD4E9"/>
         <w:tblLayout w:type="fixed"/>
-        <w:tblCellMar>
-          <w:top w:w="0" w:type="dxa"/>
-          <w:left w:w="0" w:type="dxa"/>
-          <w:bottom w:w="0" w:type="dxa"/>
-          <w:right w:w="0" w:type="dxa"/>
-        </w:tblCellMar>
         <w:tblLook w:val="04A0" w:firstRow="1" w:lastRow="0" w:firstColumn="1" w:lastColumn="0" w:noHBand="0" w:noVBand="1"/>
       </w:tblPr>
       <w:tblGrid>
@@ -1302,14 +1186,6 @@
         <w:gridCol w:w="4907"/>
       </w:tblGrid>
       <w:tr>
-        <w:tblPrEx>
-          <w:tblCellMar>
-            <w:top w:w="0" w:type="dxa"/>
-            <w:left w:w="0" w:type="dxa"/>
-            <w:bottom w:w="0" w:type="dxa"/>
-            <w:right w:w="0" w:type="dxa"/>
-          </w:tblCellMar>
-        </w:tblPrEx>
         <w:trPr>
           <w:trHeight w:val="318"/>
         </w:trPr>
@@ -1423,14 +1299,6 @@
         </w:tc>
       </w:tr>
       <w:tr>
-        <w:tblPrEx>
-          <w:tblCellMar>
-            <w:top w:w="0" w:type="dxa"/>
-            <w:left w:w="0" w:type="dxa"/>
-            <w:bottom w:w="0" w:type="dxa"/>
-            <w:right w:w="0" w:type="dxa"/>
-          </w:tblCellMar>
-        </w:tblPrEx>
         <w:trPr>
           <w:trHeight w:val="638"/>
         </w:trPr>
@@ -1546,14 +1414,6 @@
         </w:tc>
       </w:tr>
       <w:tr>
-        <w:tblPrEx>
-          <w:tblCellMar>
-            <w:top w:w="0" w:type="dxa"/>
-            <w:left w:w="0" w:type="dxa"/>
-            <w:bottom w:w="0" w:type="dxa"/>
-            <w:right w:w="0" w:type="dxa"/>
-          </w:tblCellMar>
-        </w:tblPrEx>
         <w:trPr>
           <w:trHeight w:val="638"/>
         </w:trPr>
@@ -1623,52 +1483,7 @@
                 <w:szCs w:val="28"/>
                 <w:highlight w:val="green"/>
               </w:rPr>
-              <w:t xml:space="preserve">Кнопка </w:t>
-            </w:r>
-            <w:r>
-              <w:rPr>
-                <w:rFonts w:ascii="Times New Roman" w:hAnsi="Times New Roman" w:cs="Times New Roman"/>
-                <w:sz w:val="28"/>
-                <w:szCs w:val="28"/>
-                <w:highlight w:val="green"/>
-              </w:rPr>
-              <w:t>[</w:t>
-            </w:r>
-            <w:r>
-              <w:rPr>
-                <w:rFonts w:ascii="Times New Roman" w:hAnsi="Times New Roman" w:cs="Times New Roman"/>
-                <w:sz w:val="28"/>
-                <w:szCs w:val="28"/>
-                <w:highlight w:val="green"/>
-              </w:rPr>
-              <w:t>Войти</w:t>
-            </w:r>
-            <w:r>
-              <w:rPr>
-                <w:rFonts w:ascii="Times New Roman" w:hAnsi="Times New Roman" w:cs="Times New Roman"/>
-                <w:sz w:val="28"/>
-                <w:szCs w:val="28"/>
-                <w:highlight w:val="green"/>
-              </w:rPr>
-              <w:t>] / [</w:t>
-            </w:r>
-            <w:r>
-              <w:rPr>
-                <w:rFonts w:ascii="Times New Roman" w:hAnsi="Times New Roman" w:cs="Times New Roman"/>
-                <w:sz w:val="28"/>
-                <w:szCs w:val="28"/>
-                <w:highlight w:val="green"/>
-              </w:rPr>
-              <w:t>Авторизоваться</w:t>
-            </w:r>
-            <w:r>
-              <w:rPr>
-                <w:rFonts w:ascii="Times New Roman" w:hAnsi="Times New Roman" w:cs="Times New Roman"/>
-                <w:sz w:val="28"/>
-                <w:szCs w:val="28"/>
-                <w:highlight w:val="green"/>
-              </w:rPr>
-              <w:t>]</w:t>
+              <w:t>Кнопка [Войти] / [Авторизоваться]</w:t>
             </w:r>
           </w:p>
         </w:tc>
@@ -1713,32 +1528,12 @@
               <w:rPr>
                 <w:rFonts w:ascii="Times New Roman" w:hAnsi="Times New Roman" w:cs="Times New Roman"/>
               </w:rPr>
-              <w:t>-</w:t>
-            </w:r>
-            <w:r>
-              <w:rPr>
-                <w:rFonts w:ascii="Times New Roman" w:hAnsi="Times New Roman" w:cs="Times New Roman"/>
-              </w:rPr>
-              <w:t>аккаунт</w:t>
-            </w:r>
-            <w:r>
-              <w:rPr>
-                <w:rFonts w:ascii="Times New Roman" w:hAnsi="Times New Roman" w:cs="Times New Roman"/>
-              </w:rPr>
-              <w:t>.</w:t>
+              <w:t>-аккаунт.</w:t>
             </w:r>
           </w:p>
         </w:tc>
       </w:tr>
       <w:tr>
-        <w:tblPrEx>
-          <w:tblCellMar>
-            <w:top w:w="0" w:type="dxa"/>
-            <w:left w:w="0" w:type="dxa"/>
-            <w:bottom w:w="0" w:type="dxa"/>
-            <w:right w:w="0" w:type="dxa"/>
-          </w:tblCellMar>
-        </w:tblPrEx>
         <w:trPr>
           <w:trHeight w:val="721"/>
         </w:trPr>
@@ -1825,39 +1620,7 @@
                 <w:sz w:val="28"/>
                 <w:szCs w:val="28"/>
               </w:rPr>
-              <w:t>-</w:t>
-            </w:r>
-            <w:r>
-              <w:rPr>
-                <w:rFonts w:ascii="Times New Roman" w:hAnsi="Times New Roman" w:cs="Times New Roman"/>
-                <w:sz w:val="28"/>
-                <w:szCs w:val="28"/>
-              </w:rPr>
-              <w:t xml:space="preserve">бара </w:t>
-            </w:r>
-            <w:r>
-              <w:rPr>
-                <w:rFonts w:ascii="Times New Roman" w:hAnsi="Times New Roman" w:cs="Times New Roman"/>
-                <w:sz w:val="28"/>
-                <w:szCs w:val="28"/>
-              </w:rPr>
-              <w:t>[</w:t>
-            </w:r>
-            <w:r>
-              <w:rPr>
-                <w:rFonts w:ascii="Times New Roman" w:hAnsi="Times New Roman" w:cs="Times New Roman"/>
-                <w:sz w:val="28"/>
-                <w:szCs w:val="28"/>
-              </w:rPr>
-              <w:t>Добавить блюдо</w:t>
-            </w:r>
-            <w:r>
-              <w:rPr>
-                <w:rFonts w:ascii="Times New Roman" w:hAnsi="Times New Roman" w:cs="Times New Roman"/>
-                <w:sz w:val="28"/>
-                <w:szCs w:val="28"/>
-              </w:rPr>
-              <w:t>]</w:t>
+              <w:t>-бара [Добавить блюдо]</w:t>
             </w:r>
           </w:p>
         </w:tc>
@@ -1889,13 +1652,7 @@
               <w:rPr>
                 <w:rFonts w:ascii="Times New Roman" w:hAnsi="Times New Roman" w:cs="Times New Roman"/>
               </w:rPr>
-              <w:t>Добавление нового блюда</w:t>
-            </w:r>
-            <w:r>
-              <w:rPr>
-                <w:rFonts w:ascii="Times New Roman" w:hAnsi="Times New Roman" w:cs="Times New Roman"/>
-              </w:rPr>
-              <w:t>.</w:t>
+              <w:t>Добавление нового блюда.</w:t>
             </w:r>
             <w:r>
               <w:rPr>
@@ -1914,14 +1671,6 @@
         </w:tc>
       </w:tr>
       <w:tr>
-        <w:tblPrEx>
-          <w:tblCellMar>
-            <w:top w:w="0" w:type="dxa"/>
-            <w:left w:w="0" w:type="dxa"/>
-            <w:bottom w:w="0" w:type="dxa"/>
-            <w:right w:w="0" w:type="dxa"/>
-          </w:tblCellMar>
-        </w:tblPrEx>
         <w:trPr>
           <w:trHeight w:val="6241"/>
         </w:trPr>
@@ -1956,7 +1705,6 @@
                 <w:sz w:val="28"/>
                 <w:szCs w:val="28"/>
               </w:rPr>
-              <w:lastRenderedPageBreak/>
               <w:t>3</w:t>
             </w:r>
           </w:p>
@@ -2031,510 +1779,283 @@
               <w:rPr>
                 <w:rFonts w:ascii="Times New Roman" w:hAnsi="Times New Roman" w:cs="Times New Roman"/>
               </w:rPr>
-              <w:t xml:space="preserve">3.1 </w:t>
-            </w:r>
-            <w:r>
-              <w:rPr>
-                <w:rFonts w:ascii="Times New Roman" w:hAnsi="Times New Roman" w:cs="Times New Roman"/>
-              </w:rPr>
-              <w:t xml:space="preserve">Содержит кнопку </w:t>
-            </w:r>
-            <w:r>
-              <w:rPr>
-                <w:rFonts w:ascii="Times New Roman" w:hAnsi="Times New Roman" w:cs="Times New Roman"/>
-              </w:rPr>
-              <w:t>[</w:t>
-            </w:r>
-            <w:r>
-              <w:rPr>
-                <w:rFonts w:ascii="Times New Roman" w:hAnsi="Times New Roman" w:cs="Times New Roman"/>
-              </w:rPr>
-              <w:t>Отмена</w:t>
-            </w:r>
-            <w:r>
-              <w:rPr>
-                <w:rFonts w:ascii="Times New Roman" w:hAnsi="Times New Roman" w:cs="Times New Roman"/>
-              </w:rPr>
-              <w:t xml:space="preserve">] </w:t>
-            </w:r>
-            <w:r>
-              <w:rPr>
-                <w:rFonts w:ascii="Times New Roman" w:hAnsi="Times New Roman" w:cs="Times New Roman"/>
-              </w:rPr>
-              <w:t xml:space="preserve">– отмена </w:t>
-            </w:r>
-            <w:r>
-              <w:rPr>
-                <w:rFonts w:ascii="Times New Roman" w:hAnsi="Times New Roman" w:cs="Times New Roman"/>
-              </w:rPr>
-              <w:t>сохранения введённой информации о блюде</w:t>
-            </w:r>
-            <w:r>
-              <w:rPr>
-                <w:rFonts w:ascii="Times New Roman" w:hAnsi="Times New Roman" w:cs="Times New Roman"/>
+              <w:t>3.1 Содержит кнопку [Отмена] – отмена сохранения введённой информации о блюде.</w:t>
+            </w:r>
+            <w:r>
+              <w:rPr>
+                <w:rFonts w:ascii="Times New Roman" w:eastAsia="Times New Roman" w:hAnsi="Times New Roman" w:cs="Times New Roman"/>
+              </w:rPr>
+              <w:br/>
+            </w:r>
+            <w:r>
+              <w:rPr>
+                <w:rFonts w:ascii="Times New Roman" w:hAnsi="Times New Roman" w:cs="Times New Roman"/>
+              </w:rPr>
+              <w:t>3.2 Поле «Название» - для ввода наименования домашнего блюда:</w:t>
+            </w:r>
+            <w:r>
+              <w:rPr>
+                <w:rFonts w:ascii="Times New Roman" w:eastAsia="Times New Roman" w:hAnsi="Times New Roman" w:cs="Times New Roman"/>
+              </w:rPr>
+              <w:br/>
+            </w:r>
+            <w:r>
+              <w:rPr>
+                <w:rFonts w:ascii="Times New Roman" w:hAnsi="Times New Roman" w:cs="Times New Roman"/>
+              </w:rPr>
+              <w:t>- количество символов для ввода – 60,</w:t>
+            </w:r>
+            <w:r>
+              <w:rPr>
+                <w:rFonts w:ascii="Times New Roman" w:eastAsia="Times New Roman" w:hAnsi="Times New Roman" w:cs="Times New Roman"/>
+              </w:rPr>
+              <w:br/>
+            </w:r>
+            <w:r>
+              <w:rPr>
+                <w:rFonts w:ascii="Times New Roman" w:hAnsi="Times New Roman" w:cs="Times New Roman"/>
+              </w:rPr>
+              <w:t>- допустим перенос текста на новую строку.</w:t>
+            </w:r>
+            <w:r>
+              <w:rPr>
+                <w:rFonts w:ascii="Times New Roman" w:eastAsia="Times New Roman" w:hAnsi="Times New Roman" w:cs="Times New Roman"/>
+              </w:rPr>
+              <w:br/>
+            </w:r>
+            <w:r>
+              <w:rPr>
+                <w:rFonts w:ascii="Times New Roman" w:hAnsi="Times New Roman" w:cs="Times New Roman"/>
+              </w:rPr>
+              <w:t>3.3 Поле «Описание» - содержит информацию о составе блюдо.</w:t>
+            </w:r>
+          </w:p>
+          <w:p>
+            <w:pPr>
+              <w:spacing w:after="0" w:line="240" w:lineRule="auto"/>
+              <w:rPr>
+                <w:rFonts w:ascii="Times New Roman" w:eastAsia="Times New Roman" w:hAnsi="Times New Roman" w:cs="Times New Roman"/>
+              </w:rPr>
+            </w:pPr>
+            <w:r>
+              <w:rPr>
+                <w:rFonts w:ascii="Times New Roman" w:hAnsi="Times New Roman" w:cs="Times New Roman"/>
+              </w:rPr>
+              <w:t xml:space="preserve">3.4 </w:t>
+            </w:r>
+            <w:r>
+              <w:rPr>
+                <w:rFonts w:ascii="Times New Roman" w:hAnsi="Times New Roman" w:cs="Times New Roman"/>
+                <w:lang w:val="en-US"/>
+              </w:rPr>
+              <w:t>Segmented</w:t>
+            </w:r>
+            <w:r>
+              <w:rPr>
+                <w:rFonts w:ascii="Times New Roman" w:hAnsi="Times New Roman" w:cs="Times New Roman"/>
+              </w:rPr>
+              <w:t xml:space="preserve"> </w:t>
+            </w:r>
+            <w:r>
+              <w:rPr>
+                <w:rFonts w:ascii="Times New Roman" w:hAnsi="Times New Roman" w:cs="Times New Roman"/>
+                <w:lang w:val="en-US"/>
+              </w:rPr>
+              <w:t>control</w:t>
+            </w:r>
+            <w:r>
+              <w:rPr>
+                <w:rFonts w:ascii="Times New Roman" w:hAnsi="Times New Roman" w:cs="Times New Roman"/>
+              </w:rPr>
+              <w:t xml:space="preserve"> [Категория] – содержит метки/теги (</w:t>
+            </w:r>
+            <w:r>
+              <w:rPr>
+                <w:rFonts w:ascii="Times New Roman" w:hAnsi="Times New Roman" w:cs="Times New Roman"/>
+                <w:lang w:val="en-US"/>
+              </w:rPr>
+              <w:t>Edit</w:t>
+            </w:r>
+            <w:r>
+              <w:rPr>
+                <w:rFonts w:ascii="Times New Roman" w:hAnsi="Times New Roman" w:cs="Times New Roman"/>
+              </w:rPr>
+              <w:t xml:space="preserve"> </w:t>
+            </w:r>
+            <w:r>
+              <w:rPr>
+                <w:rFonts w:ascii="Times New Roman" w:hAnsi="Times New Roman" w:cs="Times New Roman"/>
+                <w:lang w:val="en-US"/>
+              </w:rPr>
+              <w:t>Dish</w:t>
+            </w:r>
+            <w:r>
+              <w:rPr>
+                <w:rFonts w:ascii="Times New Roman" w:hAnsi="Times New Roman" w:cs="Times New Roman"/>
+              </w:rPr>
+              <w:t xml:space="preserve"> </w:t>
+            </w:r>
+            <w:r>
+              <w:rPr>
+                <w:rFonts w:ascii="Times New Roman" w:hAnsi="Times New Roman" w:cs="Times New Roman"/>
+                <w:lang w:val="en-US"/>
+              </w:rPr>
+              <w:t>View</w:t>
+            </w:r>
+            <w:r>
+              <w:rPr>
+                <w:rFonts w:ascii="Times New Roman" w:hAnsi="Times New Roman" w:cs="Times New Roman"/>
+              </w:rPr>
+              <w:t>):</w:t>
+            </w:r>
+          </w:p>
+          <w:p>
+            <w:pPr>
+              <w:spacing w:after="0" w:line="240" w:lineRule="auto"/>
+              <w:rPr>
+                <w:rFonts w:ascii="Times New Roman" w:eastAsia="Times New Roman" w:hAnsi="Times New Roman" w:cs="Times New Roman"/>
+              </w:rPr>
+            </w:pPr>
+            <w:r>
+              <w:rPr>
+                <w:rFonts w:ascii="Times New Roman" w:hAnsi="Times New Roman" w:cs="Times New Roman"/>
+              </w:rPr>
+              <w:t>- Завтрак</w:t>
+            </w:r>
+          </w:p>
+          <w:p>
+            <w:pPr>
+              <w:spacing w:after="0" w:line="240" w:lineRule="auto"/>
+              <w:rPr>
+                <w:rFonts w:ascii="Times New Roman" w:eastAsia="Times New Roman" w:hAnsi="Times New Roman" w:cs="Times New Roman"/>
+              </w:rPr>
+            </w:pPr>
+            <w:r>
+              <w:rPr>
+                <w:rFonts w:ascii="Times New Roman" w:hAnsi="Times New Roman" w:cs="Times New Roman"/>
+              </w:rPr>
+              <w:t>- Обед</w:t>
+            </w:r>
+          </w:p>
+          <w:p>
+            <w:pPr>
+              <w:spacing w:after="0" w:line="240" w:lineRule="auto"/>
+              <w:rPr>
+                <w:rFonts w:ascii="Times New Roman" w:eastAsia="Times New Roman" w:hAnsi="Times New Roman" w:cs="Times New Roman"/>
+              </w:rPr>
+            </w:pPr>
+            <w:r>
+              <w:rPr>
+                <w:rFonts w:ascii="Times New Roman" w:hAnsi="Times New Roman" w:cs="Times New Roman"/>
+              </w:rPr>
+              <w:t>- Ужин</w:t>
+            </w:r>
+          </w:p>
+          <w:p>
+            <w:pPr>
+              <w:spacing w:after="0" w:line="240" w:lineRule="auto"/>
+              <w:rPr>
+                <w:rFonts w:ascii="Times New Roman" w:eastAsia="Times New Roman" w:hAnsi="Times New Roman" w:cs="Times New Roman"/>
+              </w:rPr>
+            </w:pPr>
+            <w:r>
+              <w:rPr>
+                <w:rFonts w:ascii="Times New Roman" w:hAnsi="Times New Roman" w:cs="Times New Roman"/>
+              </w:rPr>
+              <w:t>- Закуска (</w:t>
+            </w:r>
+            <w:r>
+              <w:rPr>
+                <w:rFonts w:ascii="Times New Roman" w:hAnsi="Times New Roman" w:cs="Times New Roman"/>
+                <w:shd w:val="clear" w:color="auto" w:fill="FFFF00"/>
+              </w:rPr>
+              <w:t>ИСПРАВИТЬ</w:t>
+            </w:r>
+            <w:r>
+              <w:rPr>
+                <w:rFonts w:ascii="Times New Roman" w:hAnsi="Times New Roman" w:cs="Times New Roman"/>
+              </w:rPr>
+              <w:t xml:space="preserve"> вместо Перекус)</w:t>
+            </w:r>
+          </w:p>
+          <w:p>
+            <w:pPr>
+              <w:spacing w:after="0" w:line="240" w:lineRule="auto"/>
+              <w:rPr>
+                <w:rFonts w:ascii="Times New Roman" w:eastAsia="Times New Roman" w:hAnsi="Times New Roman" w:cs="Times New Roman"/>
+              </w:rPr>
+            </w:pPr>
+            <w:r>
+              <w:rPr>
+                <w:rFonts w:ascii="Times New Roman" w:hAnsi="Times New Roman" w:cs="Times New Roman"/>
+              </w:rPr>
+              <w:t>3.5 Блок загрузки изображения «Фото»</w:t>
+            </w:r>
+          </w:p>
+          <w:p>
+            <w:pPr>
+              <w:spacing w:after="0" w:line="240" w:lineRule="auto"/>
+              <w:rPr>
+                <w:rFonts w:ascii="Times New Roman" w:eastAsia="Times New Roman" w:hAnsi="Times New Roman" w:cs="Times New Roman"/>
+              </w:rPr>
+            </w:pPr>
+            <w:r>
+              <w:rPr>
+                <w:rFonts w:ascii="Times New Roman" w:hAnsi="Times New Roman" w:cs="Times New Roman"/>
+              </w:rPr>
+              <w:t>- какое ограничение по размеру для загрузки фото (Мб.)</w:t>
+            </w:r>
+          </w:p>
+          <w:p>
+            <w:pPr>
+              <w:spacing w:after="0" w:line="240" w:lineRule="auto"/>
+              <w:rPr>
+                <w:rFonts w:ascii="Times New Roman" w:eastAsia="Times New Roman" w:hAnsi="Times New Roman" w:cs="Times New Roman"/>
+              </w:rPr>
+            </w:pPr>
+            <w:r>
+              <w:rPr>
+                <w:rFonts w:ascii="Times New Roman" w:hAnsi="Times New Roman" w:cs="Times New Roman"/>
+              </w:rPr>
+              <w:t>3.6 Кнопка [Сохранить] – сохранение введённой в Карточку блюда информации.</w:t>
+            </w:r>
+          </w:p>
+          <w:p>
+            <w:pPr>
+              <w:spacing w:after="0" w:line="240" w:lineRule="auto"/>
+              <w:rPr>
+                <w:rFonts w:ascii="Times New Roman" w:eastAsia="Times New Roman" w:hAnsi="Times New Roman" w:cs="Times New Roman"/>
+              </w:rPr>
+            </w:pPr>
+            <w:r>
+              <w:rPr>
+                <w:rFonts w:ascii="Times New Roman" w:hAnsi="Times New Roman" w:cs="Times New Roman"/>
+                <w:shd w:val="clear" w:color="auto" w:fill="00FF00"/>
+              </w:rPr>
+              <w:t xml:space="preserve">3.7 Кнопка «Заказа на приготовление» открытого блюда участником группы семейной ИЛИ отправка скрина/текстового наименования открытого блюда в </w:t>
+            </w:r>
+            <w:proofErr w:type="spellStart"/>
+            <w:r>
+              <w:rPr>
+                <w:rFonts w:ascii="Times New Roman" w:hAnsi="Times New Roman" w:cs="Times New Roman"/>
+                <w:shd w:val="clear" w:color="auto" w:fill="00FF00"/>
+              </w:rPr>
+              <w:t>месенджере</w:t>
+            </w:r>
+            <w:proofErr w:type="spellEnd"/>
+            <w:r>
+              <w:rPr>
+                <w:rFonts w:ascii="Times New Roman" w:hAnsi="Times New Roman" w:cs="Times New Roman"/>
+                <w:shd w:val="clear" w:color="auto" w:fill="00FF00"/>
               </w:rPr>
               <w:t>.</w:t>
             </w:r>
-            <w:r>
-              <w:rPr>
-                <w:rFonts w:ascii="Times New Roman" w:eastAsia="Times New Roman" w:hAnsi="Times New Roman" w:cs="Times New Roman"/>
-              </w:rPr>
-              <w:br/>
-            </w:r>
-            <w:r>
-              <w:rPr>
-                <w:rFonts w:ascii="Times New Roman" w:hAnsi="Times New Roman" w:cs="Times New Roman"/>
-              </w:rPr>
-              <w:t xml:space="preserve">3.2 </w:t>
-            </w:r>
-            <w:r>
-              <w:rPr>
-                <w:rFonts w:ascii="Times New Roman" w:hAnsi="Times New Roman" w:cs="Times New Roman"/>
-              </w:rPr>
-              <w:t xml:space="preserve">Поле «Название» </w:t>
-            </w:r>
-            <w:r>
-              <w:rPr>
-                <w:rFonts w:ascii="Times New Roman" w:hAnsi="Times New Roman" w:cs="Times New Roman"/>
-              </w:rPr>
-              <w:t xml:space="preserve">- </w:t>
-            </w:r>
-            <w:r>
-              <w:rPr>
-                <w:rFonts w:ascii="Times New Roman" w:hAnsi="Times New Roman" w:cs="Times New Roman"/>
-              </w:rPr>
-              <w:t>для ввода наименования домашнего блюда</w:t>
-            </w:r>
-            <w:r>
-              <w:rPr>
-                <w:rFonts w:ascii="Times New Roman" w:hAnsi="Times New Roman" w:cs="Times New Roman"/>
-              </w:rPr>
-              <w:t>:</w:t>
-            </w:r>
-            <w:r>
-              <w:rPr>
-                <w:rFonts w:ascii="Times New Roman" w:eastAsia="Times New Roman" w:hAnsi="Times New Roman" w:cs="Times New Roman"/>
-              </w:rPr>
-              <w:br/>
-            </w:r>
-            <w:r>
-              <w:rPr>
-                <w:rFonts w:ascii="Times New Roman" w:hAnsi="Times New Roman" w:cs="Times New Roman"/>
-              </w:rPr>
-              <w:t xml:space="preserve">- </w:t>
-            </w:r>
-            <w:r>
-              <w:rPr>
-                <w:rFonts w:ascii="Times New Roman" w:hAnsi="Times New Roman" w:cs="Times New Roman"/>
-              </w:rPr>
-              <w:t xml:space="preserve">количество символов для ввода – </w:t>
-            </w:r>
-            <w:r>
-              <w:rPr>
-                <w:rFonts w:ascii="Times New Roman" w:hAnsi="Times New Roman" w:cs="Times New Roman"/>
-              </w:rPr>
-              <w:t>60,</w:t>
-            </w:r>
-            <w:r>
-              <w:rPr>
-                <w:rFonts w:ascii="Times New Roman" w:eastAsia="Times New Roman" w:hAnsi="Times New Roman" w:cs="Times New Roman"/>
-              </w:rPr>
-              <w:br/>
-            </w:r>
-            <w:r>
-              <w:rPr>
-                <w:rFonts w:ascii="Times New Roman" w:hAnsi="Times New Roman" w:cs="Times New Roman"/>
-              </w:rPr>
-              <w:t xml:space="preserve">- </w:t>
-            </w:r>
-            <w:r>
-              <w:rPr>
-                <w:rFonts w:ascii="Times New Roman" w:hAnsi="Times New Roman" w:cs="Times New Roman"/>
-              </w:rPr>
-              <w:t>допустим перенос текста на новую строку</w:t>
-            </w:r>
-            <w:r>
-              <w:rPr>
-                <w:rFonts w:ascii="Times New Roman" w:hAnsi="Times New Roman" w:cs="Times New Roman"/>
-              </w:rPr>
-              <w:t>.</w:t>
-            </w:r>
-            <w:r>
-              <w:rPr>
-                <w:rFonts w:ascii="Times New Roman" w:eastAsia="Times New Roman" w:hAnsi="Times New Roman" w:cs="Times New Roman"/>
-              </w:rPr>
-              <w:br/>
-            </w:r>
-            <w:r>
-              <w:rPr>
-                <w:rFonts w:ascii="Times New Roman" w:hAnsi="Times New Roman" w:cs="Times New Roman"/>
-              </w:rPr>
-              <w:t xml:space="preserve">3.3 </w:t>
-            </w:r>
-            <w:r>
-              <w:rPr>
-                <w:rFonts w:ascii="Times New Roman" w:hAnsi="Times New Roman" w:cs="Times New Roman"/>
-              </w:rPr>
-              <w:t xml:space="preserve">Поле «Описание» </w:t>
-            </w:r>
-            <w:r>
-              <w:rPr>
-                <w:rFonts w:ascii="Times New Roman" w:hAnsi="Times New Roman" w:cs="Times New Roman"/>
-              </w:rPr>
-              <w:t xml:space="preserve">- </w:t>
-            </w:r>
-            <w:r>
-              <w:rPr>
-                <w:rFonts w:ascii="Times New Roman" w:hAnsi="Times New Roman" w:cs="Times New Roman"/>
-              </w:rPr>
-              <w:t>содержит информацию о составе блюдо</w:t>
-            </w:r>
-            <w:r>
-              <w:rPr>
-                <w:rFonts w:ascii="Times New Roman" w:hAnsi="Times New Roman" w:cs="Times New Roman"/>
-              </w:rPr>
-              <w:t>.</w:t>
-            </w:r>
-          </w:p>
-          <w:p>
-            <w:pPr>
-              <w:spacing w:after="0" w:line="240" w:lineRule="auto"/>
-              <w:rPr>
-                <w:rFonts w:ascii="Times New Roman" w:eastAsia="Times New Roman" w:hAnsi="Times New Roman" w:cs="Times New Roman"/>
-              </w:rPr>
-            </w:pPr>
-            <w:r>
-              <w:rPr>
-                <w:rFonts w:ascii="Times New Roman" w:hAnsi="Times New Roman" w:cs="Times New Roman"/>
-              </w:rPr>
-              <w:t xml:space="preserve">3.4 </w:t>
-            </w:r>
-            <w:r>
-              <w:rPr>
-                <w:rFonts w:ascii="Times New Roman" w:hAnsi="Times New Roman" w:cs="Times New Roman"/>
-                <w:lang w:val="en-US"/>
-              </w:rPr>
-              <w:t>Segmented</w:t>
-            </w:r>
-            <w:r>
-              <w:rPr>
-                <w:rFonts w:ascii="Times New Roman" w:hAnsi="Times New Roman" w:cs="Times New Roman"/>
-              </w:rPr>
-              <w:t xml:space="preserve"> </w:t>
-            </w:r>
-            <w:r>
-              <w:rPr>
-                <w:rFonts w:ascii="Times New Roman" w:hAnsi="Times New Roman" w:cs="Times New Roman"/>
-                <w:lang w:val="en-US"/>
-              </w:rPr>
-              <w:t>control</w:t>
-            </w:r>
-            <w:r>
-              <w:rPr>
-                <w:rFonts w:ascii="Times New Roman" w:hAnsi="Times New Roman" w:cs="Times New Roman"/>
-              </w:rPr>
-              <w:t xml:space="preserve"> [</w:t>
-            </w:r>
-            <w:r>
-              <w:rPr>
-                <w:rFonts w:ascii="Times New Roman" w:hAnsi="Times New Roman" w:cs="Times New Roman"/>
-              </w:rPr>
-              <w:t>Категория</w:t>
-            </w:r>
-            <w:r>
-              <w:rPr>
-                <w:rFonts w:ascii="Times New Roman" w:hAnsi="Times New Roman" w:cs="Times New Roman"/>
-              </w:rPr>
-              <w:t xml:space="preserve">] </w:t>
-            </w:r>
-            <w:r>
-              <w:rPr>
-                <w:rFonts w:ascii="Times New Roman" w:hAnsi="Times New Roman" w:cs="Times New Roman"/>
-              </w:rPr>
-              <w:t>– содержит метки</w:t>
-            </w:r>
-            <w:r>
-              <w:rPr>
-                <w:rFonts w:ascii="Times New Roman" w:hAnsi="Times New Roman" w:cs="Times New Roman"/>
-              </w:rPr>
-              <w:t>/</w:t>
-            </w:r>
-            <w:r>
-              <w:rPr>
-                <w:rFonts w:ascii="Times New Roman" w:hAnsi="Times New Roman" w:cs="Times New Roman"/>
-              </w:rPr>
-              <w:t xml:space="preserve">теги </w:t>
-            </w:r>
-            <w:r>
-              <w:rPr>
-                <w:rFonts w:ascii="Times New Roman" w:hAnsi="Times New Roman" w:cs="Times New Roman"/>
-              </w:rPr>
-              <w:t>(</w:t>
-            </w:r>
-            <w:r>
-              <w:rPr>
-                <w:rFonts w:ascii="Times New Roman" w:hAnsi="Times New Roman" w:cs="Times New Roman"/>
-                <w:lang w:val="en-US"/>
-              </w:rPr>
-              <w:t>Edit</w:t>
-            </w:r>
-            <w:r>
-              <w:rPr>
-                <w:rFonts w:ascii="Times New Roman" w:hAnsi="Times New Roman" w:cs="Times New Roman"/>
-              </w:rPr>
-              <w:t xml:space="preserve"> </w:t>
-            </w:r>
-            <w:r>
-              <w:rPr>
-                <w:rFonts w:ascii="Times New Roman" w:hAnsi="Times New Roman" w:cs="Times New Roman"/>
-                <w:lang w:val="en-US"/>
-              </w:rPr>
-              <w:t>Dish</w:t>
-            </w:r>
-            <w:r>
-              <w:rPr>
-                <w:rFonts w:ascii="Times New Roman" w:hAnsi="Times New Roman" w:cs="Times New Roman"/>
-              </w:rPr>
-              <w:t xml:space="preserve"> </w:t>
-            </w:r>
-            <w:r>
-              <w:rPr>
-                <w:rFonts w:ascii="Times New Roman" w:hAnsi="Times New Roman" w:cs="Times New Roman"/>
-                <w:lang w:val="en-US"/>
-              </w:rPr>
-              <w:t>View</w:t>
-            </w:r>
-            <w:r>
-              <w:rPr>
-                <w:rFonts w:ascii="Times New Roman" w:hAnsi="Times New Roman" w:cs="Times New Roman"/>
-              </w:rPr>
-              <w:t>):</w:t>
-            </w:r>
-          </w:p>
-          <w:p>
-            <w:pPr>
-              <w:spacing w:after="0" w:line="240" w:lineRule="auto"/>
-              <w:rPr>
-                <w:rFonts w:ascii="Times New Roman" w:eastAsia="Times New Roman" w:hAnsi="Times New Roman" w:cs="Times New Roman"/>
-              </w:rPr>
-            </w:pPr>
-            <w:r>
-              <w:rPr>
-                <w:rFonts w:ascii="Times New Roman" w:hAnsi="Times New Roman" w:cs="Times New Roman"/>
-              </w:rPr>
-              <w:t xml:space="preserve">- </w:t>
-            </w:r>
-            <w:r>
-              <w:rPr>
-                <w:rFonts w:ascii="Times New Roman" w:hAnsi="Times New Roman" w:cs="Times New Roman"/>
-              </w:rPr>
-              <w:t>Завтрак</w:t>
-            </w:r>
-          </w:p>
-          <w:p>
-            <w:pPr>
-              <w:spacing w:after="0" w:line="240" w:lineRule="auto"/>
-              <w:rPr>
-                <w:rFonts w:ascii="Times New Roman" w:eastAsia="Times New Roman" w:hAnsi="Times New Roman" w:cs="Times New Roman"/>
-              </w:rPr>
-            </w:pPr>
-            <w:r>
-              <w:rPr>
-                <w:rFonts w:ascii="Times New Roman" w:hAnsi="Times New Roman" w:cs="Times New Roman"/>
-              </w:rPr>
-              <w:t xml:space="preserve">- </w:t>
-            </w:r>
-            <w:r>
-              <w:rPr>
-                <w:rFonts w:ascii="Times New Roman" w:hAnsi="Times New Roman" w:cs="Times New Roman"/>
-              </w:rPr>
-              <w:t>Обед</w:t>
-            </w:r>
-          </w:p>
-          <w:p>
-            <w:pPr>
-              <w:spacing w:after="0" w:line="240" w:lineRule="auto"/>
-              <w:rPr>
-                <w:rFonts w:ascii="Times New Roman" w:eastAsia="Times New Roman" w:hAnsi="Times New Roman" w:cs="Times New Roman"/>
-              </w:rPr>
-            </w:pPr>
-            <w:r>
-              <w:rPr>
-                <w:rFonts w:ascii="Times New Roman" w:hAnsi="Times New Roman" w:cs="Times New Roman"/>
-              </w:rPr>
-              <w:t xml:space="preserve">- </w:t>
-            </w:r>
-            <w:r>
-              <w:rPr>
-                <w:rFonts w:ascii="Times New Roman" w:hAnsi="Times New Roman" w:cs="Times New Roman"/>
-              </w:rPr>
-              <w:t>Ужин</w:t>
-            </w:r>
-          </w:p>
-          <w:p>
-            <w:pPr>
-              <w:spacing w:after="0" w:line="240" w:lineRule="auto"/>
-              <w:rPr>
-                <w:rFonts w:ascii="Times New Roman" w:eastAsia="Times New Roman" w:hAnsi="Times New Roman" w:cs="Times New Roman"/>
-              </w:rPr>
-            </w:pPr>
-            <w:r>
-              <w:rPr>
-                <w:rFonts w:ascii="Times New Roman" w:hAnsi="Times New Roman" w:cs="Times New Roman"/>
-              </w:rPr>
-              <w:t xml:space="preserve">- </w:t>
-            </w:r>
-            <w:r>
-              <w:rPr>
-                <w:rFonts w:ascii="Times New Roman" w:hAnsi="Times New Roman" w:cs="Times New Roman"/>
-              </w:rPr>
-              <w:t xml:space="preserve">Закуска </w:t>
-            </w:r>
-            <w:r>
-              <w:rPr>
-                <w:rFonts w:ascii="Times New Roman" w:hAnsi="Times New Roman" w:cs="Times New Roman"/>
-              </w:rPr>
-              <w:t>(</w:t>
-            </w:r>
-            <w:r>
-              <w:rPr>
-                <w:rFonts w:ascii="Times New Roman" w:hAnsi="Times New Roman" w:cs="Times New Roman"/>
-                <w:shd w:val="clear" w:color="auto" w:fill="FFFF00"/>
-              </w:rPr>
-              <w:t>ИСПРАВИТЬ</w:t>
-            </w:r>
-            <w:r>
-              <w:rPr>
-                <w:rFonts w:ascii="Times New Roman" w:hAnsi="Times New Roman" w:cs="Times New Roman"/>
-              </w:rPr>
-              <w:t xml:space="preserve"> вместо Перекус</w:t>
-            </w:r>
-            <w:r>
-              <w:rPr>
-                <w:rFonts w:ascii="Times New Roman" w:hAnsi="Times New Roman" w:cs="Times New Roman"/>
-              </w:rPr>
-              <w:t>)</w:t>
-            </w:r>
-          </w:p>
-          <w:p>
-            <w:pPr>
-              <w:spacing w:after="0" w:line="240" w:lineRule="auto"/>
-              <w:rPr>
-                <w:rFonts w:ascii="Times New Roman" w:eastAsia="Times New Roman" w:hAnsi="Times New Roman" w:cs="Times New Roman"/>
-              </w:rPr>
-            </w:pPr>
-            <w:r>
-              <w:rPr>
-                <w:rFonts w:ascii="Times New Roman" w:hAnsi="Times New Roman" w:cs="Times New Roman"/>
-              </w:rPr>
-              <w:t xml:space="preserve">3.5 </w:t>
-            </w:r>
-            <w:r>
-              <w:rPr>
-                <w:rFonts w:ascii="Times New Roman" w:hAnsi="Times New Roman" w:cs="Times New Roman"/>
-              </w:rPr>
-              <w:t>Блок загрузки изображения «Фото»</w:t>
-            </w:r>
-          </w:p>
-          <w:p>
-            <w:pPr>
-              <w:spacing w:after="0" w:line="240" w:lineRule="auto"/>
-              <w:rPr>
-                <w:rFonts w:ascii="Times New Roman" w:eastAsia="Times New Roman" w:hAnsi="Times New Roman" w:cs="Times New Roman"/>
-              </w:rPr>
-            </w:pPr>
-            <w:r>
-              <w:rPr>
-                <w:rFonts w:ascii="Times New Roman" w:hAnsi="Times New Roman" w:cs="Times New Roman"/>
-              </w:rPr>
-              <w:t xml:space="preserve">- </w:t>
-            </w:r>
-            <w:r>
-              <w:rPr>
-                <w:rFonts w:ascii="Times New Roman" w:hAnsi="Times New Roman" w:cs="Times New Roman"/>
-              </w:rPr>
-              <w:t xml:space="preserve">какое ограничение по размеру для загрузки фото </w:t>
-            </w:r>
-            <w:r>
-              <w:rPr>
-                <w:rFonts w:ascii="Times New Roman" w:hAnsi="Times New Roman" w:cs="Times New Roman"/>
-              </w:rPr>
-              <w:t>(</w:t>
-            </w:r>
-            <w:r>
-              <w:rPr>
-                <w:rFonts w:ascii="Times New Roman" w:hAnsi="Times New Roman" w:cs="Times New Roman"/>
-              </w:rPr>
-              <w:t>Мб</w:t>
-            </w:r>
-            <w:r>
-              <w:rPr>
-                <w:rFonts w:ascii="Times New Roman" w:hAnsi="Times New Roman" w:cs="Times New Roman"/>
-              </w:rPr>
-              <w:t>.)</w:t>
-            </w:r>
-          </w:p>
-          <w:p>
-            <w:pPr>
-              <w:spacing w:after="0" w:line="240" w:lineRule="auto"/>
-              <w:rPr>
-                <w:rFonts w:ascii="Times New Roman" w:eastAsia="Times New Roman" w:hAnsi="Times New Roman" w:cs="Times New Roman"/>
-              </w:rPr>
-            </w:pPr>
-            <w:r>
-              <w:rPr>
-                <w:rFonts w:ascii="Times New Roman" w:hAnsi="Times New Roman" w:cs="Times New Roman"/>
-              </w:rPr>
-              <w:t xml:space="preserve">3.6 </w:t>
-            </w:r>
-            <w:r>
-              <w:rPr>
-                <w:rFonts w:ascii="Times New Roman" w:hAnsi="Times New Roman" w:cs="Times New Roman"/>
-              </w:rPr>
-              <w:t xml:space="preserve">Кнопка </w:t>
-            </w:r>
-            <w:r>
-              <w:rPr>
-                <w:rFonts w:ascii="Times New Roman" w:hAnsi="Times New Roman" w:cs="Times New Roman"/>
-              </w:rPr>
-              <w:t>[</w:t>
-            </w:r>
-            <w:r>
-              <w:rPr>
-                <w:rFonts w:ascii="Times New Roman" w:hAnsi="Times New Roman" w:cs="Times New Roman"/>
-              </w:rPr>
-              <w:t>Сохранить</w:t>
-            </w:r>
-            <w:r>
-              <w:rPr>
-                <w:rFonts w:ascii="Times New Roman" w:hAnsi="Times New Roman" w:cs="Times New Roman"/>
-              </w:rPr>
-              <w:t xml:space="preserve">] </w:t>
-            </w:r>
-            <w:r>
-              <w:rPr>
-                <w:rFonts w:ascii="Times New Roman" w:hAnsi="Times New Roman" w:cs="Times New Roman"/>
-              </w:rPr>
-              <w:t xml:space="preserve">– </w:t>
-            </w:r>
-            <w:r>
-              <w:rPr>
-                <w:rFonts w:ascii="Times New Roman" w:hAnsi="Times New Roman" w:cs="Times New Roman"/>
-              </w:rPr>
-              <w:t>сохранение введённой в Карточку блюда информации</w:t>
-            </w:r>
-            <w:r>
-              <w:rPr>
-                <w:rFonts w:ascii="Times New Roman" w:hAnsi="Times New Roman" w:cs="Times New Roman"/>
-              </w:rPr>
-              <w:t>.</w:t>
-            </w:r>
-          </w:p>
-          <w:p>
-            <w:pPr>
-              <w:spacing w:after="0" w:line="240" w:lineRule="auto"/>
-              <w:rPr>
-                <w:rFonts w:ascii="Times New Roman" w:eastAsia="Times New Roman" w:hAnsi="Times New Roman" w:cs="Times New Roman"/>
+          </w:p>
+          <w:p>
+            <w:pPr>
+              <w:spacing w:after="0" w:line="240" w:lineRule="auto"/>
+              <w:rPr>
+                <w:rFonts w:ascii="Times New Roman" w:hAnsi="Times New Roman" w:cs="Times New Roman"/>
               </w:rPr>
             </w:pPr>
             <w:r>
@@ -2542,116 +2063,28 @@
                 <w:rFonts w:ascii="Times New Roman" w:hAnsi="Times New Roman" w:cs="Times New Roman"/>
                 <w:shd w:val="clear" w:color="auto" w:fill="00FF00"/>
               </w:rPr>
-              <w:t xml:space="preserve">3.7 </w:t>
-            </w:r>
+              <w:t xml:space="preserve">3.8 Добавить неизменяемую карточку «Едим не дома» - карточка с </w:t>
+            </w:r>
+            <w:proofErr w:type="spellStart"/>
             <w:r>
               <w:rPr>
                 <w:rFonts w:ascii="Times New Roman" w:hAnsi="Times New Roman" w:cs="Times New Roman"/>
                 <w:shd w:val="clear" w:color="auto" w:fill="00FF00"/>
               </w:rPr>
-              <w:t>Кнопка «Заказа на приготовление» открытого блюда участником группы семейной ИЛИ отправка скрина</w:t>
-            </w:r>
+              <w:t>гугл</w:t>
+            </w:r>
+            <w:proofErr w:type="spellEnd"/>
             <w:r>
               <w:rPr>
                 <w:rFonts w:ascii="Times New Roman" w:hAnsi="Times New Roman" w:cs="Times New Roman"/>
                 <w:shd w:val="clear" w:color="auto" w:fill="00FF00"/>
               </w:rPr>
-              <w:t>/</w:t>
-            </w:r>
-            <w:r>
-              <w:rPr>
-                <w:rFonts w:ascii="Times New Roman" w:hAnsi="Times New Roman" w:cs="Times New Roman"/>
-                <w:shd w:val="clear" w:color="auto" w:fill="00FF00"/>
-              </w:rPr>
-              <w:t xml:space="preserve">текстового наименования открытого блюда в </w:t>
-            </w:r>
-            <w:proofErr w:type="spellStart"/>
-            <w:r>
-              <w:rPr>
-                <w:rFonts w:ascii="Times New Roman" w:hAnsi="Times New Roman" w:cs="Times New Roman"/>
-                <w:shd w:val="clear" w:color="auto" w:fill="00FF00"/>
-              </w:rPr>
-              <w:t>месенджере</w:t>
-            </w:r>
-            <w:proofErr w:type="spellEnd"/>
-            <w:r>
-              <w:rPr>
-                <w:rFonts w:ascii="Times New Roman" w:hAnsi="Times New Roman" w:cs="Times New Roman"/>
-                <w:shd w:val="clear" w:color="auto" w:fill="00FF00"/>
-              </w:rPr>
-              <w:t>.</w:t>
-            </w:r>
-          </w:p>
-          <w:p>
-            <w:pPr>
-              <w:spacing w:after="0" w:line="240" w:lineRule="auto"/>
-              <w:rPr>
-                <w:rFonts w:ascii="Times New Roman" w:hAnsi="Times New Roman" w:cs="Times New Roman"/>
-              </w:rPr>
-            </w:pPr>
-            <w:r>
-              <w:rPr>
-                <w:rFonts w:ascii="Times New Roman" w:hAnsi="Times New Roman" w:cs="Times New Roman"/>
-                <w:shd w:val="clear" w:color="auto" w:fill="00FF00"/>
-              </w:rPr>
-              <w:t xml:space="preserve">3.8 </w:t>
-            </w:r>
-            <w:r>
-              <w:rPr>
-                <w:rFonts w:ascii="Times New Roman" w:hAnsi="Times New Roman" w:cs="Times New Roman"/>
-                <w:shd w:val="clear" w:color="auto" w:fill="00FF00"/>
-              </w:rPr>
-              <w:t xml:space="preserve">Добавить неизменяемую карточку «Едим не дома» </w:t>
-            </w:r>
-            <w:r>
-              <w:rPr>
-                <w:rFonts w:ascii="Times New Roman" w:hAnsi="Times New Roman" w:cs="Times New Roman"/>
-                <w:shd w:val="clear" w:color="auto" w:fill="00FF00"/>
-              </w:rPr>
-              <w:t xml:space="preserve">- </w:t>
-            </w:r>
-            <w:r>
-              <w:rPr>
-                <w:rFonts w:ascii="Times New Roman" w:hAnsi="Times New Roman" w:cs="Times New Roman"/>
-                <w:shd w:val="clear" w:color="auto" w:fill="00FF00"/>
-              </w:rPr>
-              <w:t xml:space="preserve">карточка с </w:t>
-            </w:r>
-            <w:proofErr w:type="spellStart"/>
-            <w:r>
-              <w:rPr>
-                <w:rFonts w:ascii="Times New Roman" w:hAnsi="Times New Roman" w:cs="Times New Roman"/>
-                <w:shd w:val="clear" w:color="auto" w:fill="00FF00"/>
-              </w:rPr>
-              <w:t>гугл</w:t>
-            </w:r>
-            <w:proofErr w:type="spellEnd"/>
-            <w:r>
-              <w:rPr>
-                <w:rFonts w:ascii="Times New Roman" w:hAnsi="Times New Roman" w:cs="Times New Roman"/>
-                <w:shd w:val="clear" w:color="auto" w:fill="00FF00"/>
-              </w:rPr>
-              <w:t>-</w:t>
-            </w:r>
-            <w:r>
-              <w:rPr>
-                <w:rFonts w:ascii="Times New Roman" w:hAnsi="Times New Roman" w:cs="Times New Roman"/>
-                <w:shd w:val="clear" w:color="auto" w:fill="00FF00"/>
-              </w:rPr>
-              <w:t>картами с отметкой общепита</w:t>
+              <w:t>-картами с отметкой общепита</w:t>
             </w:r>
           </w:p>
         </w:tc>
       </w:tr>
       <w:tr>
-        <w:tblPrEx>
-          <w:tblCellMar>
-            <w:top w:w="0" w:type="dxa"/>
-            <w:left w:w="0" w:type="dxa"/>
-            <w:bottom w:w="0" w:type="dxa"/>
-            <w:right w:w="0" w:type="dxa"/>
-          </w:tblCellMar>
-        </w:tblPrEx>
         <w:trPr>
           <w:trHeight w:val="318"/>
         </w:trPr>
@@ -2738,39 +2171,7 @@
                 <w:sz w:val="28"/>
                 <w:szCs w:val="28"/>
               </w:rPr>
-              <w:t>-</w:t>
-            </w:r>
-            <w:r>
-              <w:rPr>
-                <w:rFonts w:ascii="Times New Roman" w:hAnsi="Times New Roman" w:cs="Times New Roman"/>
-                <w:sz w:val="28"/>
-                <w:szCs w:val="28"/>
-              </w:rPr>
-              <w:t xml:space="preserve">бара </w:t>
-            </w:r>
-            <w:r>
-              <w:rPr>
-                <w:rFonts w:ascii="Times New Roman" w:hAnsi="Times New Roman" w:cs="Times New Roman"/>
-                <w:sz w:val="28"/>
-                <w:szCs w:val="28"/>
-              </w:rPr>
-              <w:t>[</w:t>
-            </w:r>
-            <w:r>
-              <w:rPr>
-                <w:rFonts w:ascii="Times New Roman" w:hAnsi="Times New Roman" w:cs="Times New Roman"/>
-                <w:sz w:val="28"/>
-                <w:szCs w:val="28"/>
-              </w:rPr>
-              <w:t>Мои блюда</w:t>
-            </w:r>
-            <w:r>
-              <w:rPr>
-                <w:rFonts w:ascii="Times New Roman" w:hAnsi="Times New Roman" w:cs="Times New Roman"/>
-                <w:sz w:val="28"/>
-                <w:szCs w:val="28"/>
-              </w:rPr>
-              <w:t>]</w:t>
+              <w:t>-бара [Мои блюда]</w:t>
             </w:r>
           </w:p>
         </w:tc>
@@ -2808,14 +2209,6 @@
         </w:tc>
       </w:tr>
       <w:tr>
-        <w:tblPrEx>
-          <w:tblCellMar>
-            <w:top w:w="0" w:type="dxa"/>
-            <w:left w:w="0" w:type="dxa"/>
-            <w:bottom w:w="0" w:type="dxa"/>
-            <w:right w:w="0" w:type="dxa"/>
-          </w:tblCellMar>
-        </w:tblPrEx>
         <w:trPr>
           <w:trHeight w:val="2401"/>
         </w:trPr>
@@ -2850,6 +2243,7 @@
                 <w:sz w:val="28"/>
                 <w:szCs w:val="28"/>
               </w:rPr>
+              <w:lastRenderedPageBreak/>
               <w:t>5</w:t>
             </w:r>
           </w:p>
@@ -2916,13 +2310,7 @@
               <w:rPr>
                 <w:rFonts w:ascii="Times New Roman" w:hAnsi="Times New Roman" w:cs="Times New Roman"/>
               </w:rPr>
-              <w:t xml:space="preserve">5.1 </w:t>
-            </w:r>
-            <w:r>
-              <w:rPr>
-                <w:rFonts w:ascii="Times New Roman" w:hAnsi="Times New Roman" w:cs="Times New Roman"/>
-              </w:rPr>
-              <w:t>Содержит отображение списка добавленных блюд</w:t>
+              <w:t>5.1 Содержит отображение списка добавленных блюд</w:t>
             </w:r>
           </w:p>
           <w:p>
@@ -2936,43 +2324,7 @@
               <w:rPr>
                 <w:rFonts w:ascii="Times New Roman" w:hAnsi="Times New Roman" w:cs="Times New Roman"/>
               </w:rPr>
-              <w:t xml:space="preserve">5.2 </w:t>
-            </w:r>
-            <w:r>
-              <w:rPr>
-                <w:rFonts w:ascii="Times New Roman" w:hAnsi="Times New Roman" w:cs="Times New Roman"/>
-              </w:rPr>
-              <w:t xml:space="preserve">Поле «Группа» </w:t>
-            </w:r>
-            <w:r>
-              <w:rPr>
-                <w:rFonts w:ascii="Times New Roman" w:hAnsi="Times New Roman" w:cs="Times New Roman"/>
-              </w:rPr>
-              <w:t xml:space="preserve">- </w:t>
-            </w:r>
-            <w:r>
-              <w:rPr>
-                <w:rFonts w:ascii="Times New Roman" w:hAnsi="Times New Roman" w:cs="Times New Roman"/>
-              </w:rPr>
-              <w:t>наименование группы</w:t>
-            </w:r>
-            <w:r>
-              <w:rPr>
-                <w:rFonts w:ascii="Times New Roman" w:hAnsi="Times New Roman" w:cs="Times New Roman"/>
-              </w:rPr>
-              <w:t xml:space="preserve">, </w:t>
-            </w:r>
-            <w:r>
-              <w:rPr>
-                <w:rFonts w:ascii="Times New Roman" w:hAnsi="Times New Roman" w:cs="Times New Roman"/>
-              </w:rPr>
-              <w:t>которой был предоставлен данный список блюд</w:t>
-            </w:r>
-            <w:r>
-              <w:rPr>
-                <w:rFonts w:ascii="Times New Roman" w:hAnsi="Times New Roman" w:cs="Times New Roman"/>
-              </w:rPr>
-              <w:t>.</w:t>
+              <w:t>5.2 Поле «Группа» - наименование группы, которой был предоставлен данный список блюд.</w:t>
             </w:r>
           </w:p>
           <w:p>
@@ -2986,31 +2338,7 @@
               <w:rPr>
                 <w:rFonts w:ascii="Times New Roman" w:hAnsi="Times New Roman" w:cs="Times New Roman"/>
               </w:rPr>
-              <w:t xml:space="preserve">5.3 </w:t>
-            </w:r>
-            <w:r>
-              <w:rPr>
-                <w:rFonts w:ascii="Times New Roman" w:hAnsi="Times New Roman" w:cs="Times New Roman"/>
-              </w:rPr>
-              <w:t xml:space="preserve">Кнопка </w:t>
-            </w:r>
-            <w:r>
-              <w:rPr>
-                <w:rFonts w:ascii="Times New Roman" w:hAnsi="Times New Roman" w:cs="Times New Roman"/>
-              </w:rPr>
-              <w:t>[</w:t>
-            </w:r>
-            <w:r>
-              <w:rPr>
-                <w:rFonts w:ascii="Times New Roman" w:hAnsi="Times New Roman" w:cs="Times New Roman"/>
-              </w:rPr>
-              <w:t>Добавить блюдо</w:t>
-            </w:r>
-            <w:r>
-              <w:rPr>
-                <w:rFonts w:ascii="Times New Roman" w:hAnsi="Times New Roman" w:cs="Times New Roman"/>
-              </w:rPr>
-              <w:t>]</w:t>
+              <w:t>5.3 Кнопка [Добавить блюдо]</w:t>
             </w:r>
           </w:p>
           <w:p>
@@ -3024,19 +2352,7 @@
               <w:rPr>
                 <w:rFonts w:ascii="Times New Roman" w:hAnsi="Times New Roman" w:cs="Times New Roman"/>
               </w:rPr>
-              <w:t xml:space="preserve">5.4 </w:t>
-            </w:r>
-            <w:r>
-              <w:rPr>
-                <w:rFonts w:ascii="Times New Roman" w:hAnsi="Times New Roman" w:cs="Times New Roman"/>
-              </w:rPr>
-              <w:t xml:space="preserve">Жестовое </w:t>
-            </w:r>
-            <w:r>
-              <w:rPr>
-                <w:rFonts w:ascii="Times New Roman" w:hAnsi="Times New Roman" w:cs="Times New Roman"/>
-              </w:rPr>
-              <w:t>(</w:t>
+              <w:t>5.4 Жестовое (</w:t>
             </w:r>
             <w:r>
               <w:rPr>
@@ -3049,37 +2365,7 @@
               <w:rPr>
                 <w:rFonts w:ascii="Times New Roman" w:hAnsi="Times New Roman" w:cs="Times New Roman"/>
               </w:rPr>
-              <w:t xml:space="preserve">) </w:t>
-            </w:r>
-            <w:r>
-              <w:rPr>
-                <w:rFonts w:ascii="Times New Roman" w:hAnsi="Times New Roman" w:cs="Times New Roman"/>
-              </w:rPr>
-              <w:t>– удаление</w:t>
-            </w:r>
-            <w:r>
-              <w:rPr>
-                <w:rFonts w:ascii="Times New Roman" w:hAnsi="Times New Roman" w:cs="Times New Roman"/>
-              </w:rPr>
-              <w:t xml:space="preserve">, </w:t>
-            </w:r>
-            <w:r>
-              <w:rPr>
-                <w:rFonts w:ascii="Times New Roman" w:hAnsi="Times New Roman" w:cs="Times New Roman"/>
-              </w:rPr>
-              <w:t>редактирование</w:t>
-            </w:r>
-            <w:r>
-              <w:rPr>
-                <w:rFonts w:ascii="Times New Roman" w:hAnsi="Times New Roman" w:cs="Times New Roman"/>
-              </w:rPr>
-              <w:t xml:space="preserve">, </w:t>
-            </w:r>
-            <w:r>
-              <w:rPr>
-                <w:rFonts w:ascii="Times New Roman" w:hAnsi="Times New Roman" w:cs="Times New Roman"/>
-              </w:rPr>
-              <w:t>просмотр</w:t>
+              <w:t>) – удаление, редактирование, просмотр</w:t>
             </w:r>
           </w:p>
           <w:p>
@@ -3094,42 +2380,7 @@
                 <w:rFonts w:ascii="Times New Roman" w:hAnsi="Times New Roman" w:cs="Times New Roman"/>
                 <w:shd w:val="clear" w:color="auto" w:fill="00FF00"/>
               </w:rPr>
-              <w:t xml:space="preserve">5.5 </w:t>
-            </w:r>
-            <w:r>
-              <w:rPr>
-                <w:rFonts w:ascii="Times New Roman" w:hAnsi="Times New Roman" w:cs="Times New Roman"/>
-                <w:shd w:val="clear" w:color="auto" w:fill="00FF00"/>
-              </w:rPr>
-              <w:t xml:space="preserve">Кнопка </w:t>
-            </w:r>
-            <w:r>
-              <w:rPr>
-                <w:rFonts w:ascii="Times New Roman" w:hAnsi="Times New Roman" w:cs="Times New Roman"/>
-                <w:shd w:val="clear" w:color="auto" w:fill="00FF00"/>
-              </w:rPr>
-              <w:t>[</w:t>
-            </w:r>
-            <w:r>
-              <w:rPr>
-                <w:rFonts w:ascii="Times New Roman" w:hAnsi="Times New Roman" w:cs="Times New Roman"/>
-                <w:shd w:val="clear" w:color="auto" w:fill="00FF00"/>
-              </w:rPr>
-              <w:t>Меню целиком</w:t>
-            </w:r>
-            <w:r>
-              <w:rPr>
-                <w:rFonts w:ascii="Times New Roman" w:hAnsi="Times New Roman" w:cs="Times New Roman"/>
-                <w:shd w:val="clear" w:color="auto" w:fill="00FF00"/>
-              </w:rPr>
-              <w:t xml:space="preserve">] </w:t>
-            </w:r>
-            <w:r>
-              <w:rPr>
-                <w:rFonts w:ascii="Times New Roman" w:hAnsi="Times New Roman" w:cs="Times New Roman"/>
-                <w:shd w:val="clear" w:color="auto" w:fill="00FF00"/>
-              </w:rPr>
-              <w:t xml:space="preserve">– экспорт в </w:t>
+              <w:t xml:space="preserve">5.5 Кнопка [Меню целиком] – экспорт в </w:t>
             </w:r>
             <w:r>
               <w:rPr>
@@ -3144,69 +2395,12 @@
                 <w:rFonts w:ascii="Times New Roman" w:hAnsi="Times New Roman" w:cs="Times New Roman"/>
                 <w:shd w:val="clear" w:color="auto" w:fill="00FF00"/>
               </w:rPr>
-              <w:t xml:space="preserve"> всего списка блюд с сортировкой по категориям </w:t>
-            </w:r>
-            <w:r>
-              <w:rPr>
-                <w:rFonts w:ascii="Times New Roman" w:hAnsi="Times New Roman" w:cs="Times New Roman"/>
-                <w:shd w:val="clear" w:color="auto" w:fill="00FF00"/>
-              </w:rPr>
-              <w:t>(</w:t>
-            </w:r>
-            <w:r>
-              <w:rPr>
-                <w:rFonts w:ascii="Times New Roman" w:hAnsi="Times New Roman" w:cs="Times New Roman"/>
-                <w:shd w:val="clear" w:color="auto" w:fill="00FF00"/>
-              </w:rPr>
-              <w:t>обед</w:t>
-            </w:r>
-            <w:r>
-              <w:rPr>
-                <w:rFonts w:ascii="Times New Roman" w:hAnsi="Times New Roman" w:cs="Times New Roman"/>
-                <w:shd w:val="clear" w:color="auto" w:fill="00FF00"/>
-              </w:rPr>
-              <w:t xml:space="preserve">, </w:t>
-            </w:r>
-            <w:r>
-              <w:rPr>
-                <w:rFonts w:ascii="Times New Roman" w:hAnsi="Times New Roman" w:cs="Times New Roman"/>
-                <w:shd w:val="clear" w:color="auto" w:fill="00FF00"/>
-              </w:rPr>
-              <w:t>завтрак</w:t>
-            </w:r>
-            <w:r>
-              <w:rPr>
-                <w:rFonts w:ascii="Times New Roman" w:hAnsi="Times New Roman" w:cs="Times New Roman"/>
-                <w:shd w:val="clear" w:color="auto" w:fill="00FF00"/>
-              </w:rPr>
-              <w:t xml:space="preserve">, </w:t>
-            </w:r>
-            <w:r>
-              <w:rPr>
-                <w:rFonts w:ascii="Times New Roman" w:hAnsi="Times New Roman" w:cs="Times New Roman"/>
-                <w:shd w:val="clear" w:color="auto" w:fill="00FF00"/>
-              </w:rPr>
-              <w:t>ужин</w:t>
-            </w:r>
-            <w:r>
-              <w:rPr>
-                <w:rFonts w:ascii="Times New Roman" w:hAnsi="Times New Roman" w:cs="Times New Roman"/>
-                <w:shd w:val="clear" w:color="auto" w:fill="00FF00"/>
-              </w:rPr>
-              <w:t>).</w:t>
+              <w:t xml:space="preserve"> всего списка блюд с сортировкой по категориям (обед, завтрак, ужин).</w:t>
             </w:r>
           </w:p>
         </w:tc>
       </w:tr>
       <w:tr>
-        <w:tblPrEx>
-          <w:tblCellMar>
-            <w:top w:w="0" w:type="dxa"/>
-            <w:left w:w="0" w:type="dxa"/>
-            <w:bottom w:w="0" w:type="dxa"/>
-            <w:right w:w="0" w:type="dxa"/>
-          </w:tblCellMar>
-        </w:tblPrEx>
         <w:trPr>
           <w:trHeight w:val="318"/>
         </w:trPr>
@@ -3293,39 +2487,7 @@
                 <w:sz w:val="28"/>
                 <w:szCs w:val="28"/>
               </w:rPr>
-              <w:t>-</w:t>
-            </w:r>
-            <w:r>
-              <w:rPr>
-                <w:rFonts w:ascii="Times New Roman" w:hAnsi="Times New Roman" w:cs="Times New Roman"/>
-                <w:sz w:val="28"/>
-                <w:szCs w:val="28"/>
-              </w:rPr>
-              <w:t xml:space="preserve">бара </w:t>
-            </w:r>
-            <w:r>
-              <w:rPr>
-                <w:rFonts w:ascii="Times New Roman" w:hAnsi="Times New Roman" w:cs="Times New Roman"/>
-                <w:sz w:val="28"/>
-                <w:szCs w:val="28"/>
-              </w:rPr>
-              <w:t>[</w:t>
-            </w:r>
-            <w:r>
-              <w:rPr>
-                <w:rFonts w:ascii="Times New Roman" w:hAnsi="Times New Roman" w:cs="Times New Roman"/>
-                <w:sz w:val="28"/>
-                <w:szCs w:val="28"/>
-              </w:rPr>
-              <w:t>Настройки</w:t>
-            </w:r>
-            <w:r>
-              <w:rPr>
-                <w:rFonts w:ascii="Times New Roman" w:hAnsi="Times New Roman" w:cs="Times New Roman"/>
-                <w:sz w:val="28"/>
-                <w:szCs w:val="28"/>
-              </w:rPr>
-              <w:t>]</w:t>
+              <w:t>-бара [Настройки]</w:t>
             </w:r>
           </w:p>
         </w:tc>
@@ -3357,26 +2519,12 @@
               <w:rPr>
                 <w:rFonts w:ascii="Times New Roman" w:hAnsi="Times New Roman" w:cs="Times New Roman"/>
               </w:rPr>
-              <w:t>Просмотр настроек приложения</w:t>
-            </w:r>
-            <w:r>
-              <w:rPr>
-                <w:rFonts w:ascii="Times New Roman" w:hAnsi="Times New Roman" w:cs="Times New Roman"/>
-              </w:rPr>
-              <w:t>.</w:t>
+              <w:t>Просмотр настроек приложения.</w:t>
             </w:r>
           </w:p>
         </w:tc>
       </w:tr>
       <w:tr>
-        <w:tblPrEx>
-          <w:tblCellMar>
-            <w:top w:w="0" w:type="dxa"/>
-            <w:left w:w="0" w:type="dxa"/>
-            <w:bottom w:w="0" w:type="dxa"/>
-            <w:right w:w="0" w:type="dxa"/>
-          </w:tblCellMar>
-        </w:tblPrEx>
         <w:trPr>
           <w:trHeight w:val="4081"/>
         </w:trPr>
@@ -3411,7 +2559,6 @@
                 <w:sz w:val="28"/>
                 <w:szCs w:val="28"/>
               </w:rPr>
-              <w:lastRenderedPageBreak/>
               <w:t>7</w:t>
             </w:r>
           </w:p>
@@ -3478,19 +2625,7 @@
               <w:rPr>
                 <w:rFonts w:ascii="Times New Roman" w:hAnsi="Times New Roman" w:cs="Times New Roman"/>
               </w:rPr>
-              <w:t xml:space="preserve">7.1 </w:t>
-            </w:r>
-            <w:r>
-              <w:rPr>
-                <w:rFonts w:ascii="Times New Roman" w:hAnsi="Times New Roman" w:cs="Times New Roman"/>
-              </w:rPr>
-              <w:t xml:space="preserve">Поле «Группа» </w:t>
-            </w:r>
-            <w:r>
-              <w:rPr>
-                <w:rFonts w:ascii="Times New Roman" w:hAnsi="Times New Roman" w:cs="Times New Roman"/>
-              </w:rPr>
-              <w:t>- (</w:t>
+              <w:t>7.1 Поле «Группа» - (</w:t>
             </w:r>
             <w:r>
               <w:rPr>
@@ -3503,13 +2638,7 @@
               <w:rPr>
                 <w:rFonts w:ascii="Times New Roman" w:hAnsi="Times New Roman" w:cs="Times New Roman"/>
               </w:rPr>
-              <w:t xml:space="preserve"> название с «Команды»</w:t>
-            </w:r>
-            <w:r>
-              <w:rPr>
-                <w:rFonts w:ascii="Times New Roman" w:hAnsi="Times New Roman" w:cs="Times New Roman"/>
-              </w:rPr>
-              <w:t>)</w:t>
+              <w:t xml:space="preserve"> название с «Команды»)</w:t>
             </w:r>
           </w:p>
           <w:p>
@@ -3523,166 +2652,42 @@
               <w:rPr>
                 <w:rFonts w:ascii="Times New Roman" w:hAnsi="Times New Roman" w:cs="Times New Roman"/>
               </w:rPr>
-              <w:t xml:space="preserve">7.2 </w:t>
-            </w:r>
-            <w:r>
-              <w:rPr>
-                <w:rFonts w:ascii="Times New Roman" w:hAnsi="Times New Roman" w:cs="Times New Roman"/>
-              </w:rPr>
-              <w:t xml:space="preserve">Блок «Аккаунт» </w:t>
-            </w:r>
-            <w:r>
-              <w:rPr>
-                <w:rFonts w:ascii="Times New Roman" w:hAnsi="Times New Roman" w:cs="Times New Roman"/>
-              </w:rPr>
-              <w:t>(</w:t>
+              <w:t>7.2 Блок «Аккаунт» (</w:t>
             </w:r>
             <w:r>
               <w:rPr>
                 <w:rFonts w:ascii="Times New Roman" w:hAnsi="Times New Roman" w:cs="Times New Roman"/>
                 <w:shd w:val="clear" w:color="auto" w:fill="FF0000"/>
               </w:rPr>
-              <w:t>что это</w:t>
+              <w:t xml:space="preserve">что это? Выйти из аккаунта приложения чтобы заново зарегистрироваться? Или выйти из приглашённой группы? Непонятное название кнопки. Если выход из группы с предоставленными блюдами выйти – назвать кнопку [Выйти из группы </w:t>
             </w:r>
             <w:r>
               <w:rPr>
                 <w:rFonts w:ascii="Times New Roman" w:hAnsi="Times New Roman" w:cs="Times New Roman"/>
                 <w:shd w:val="clear" w:color="auto" w:fill="FF0000"/>
               </w:rPr>
-              <w:t xml:space="preserve">? </w:t>
+              <w:t>{</w:t>
             </w:r>
             <w:r>
               <w:rPr>
                 <w:rFonts w:ascii="Times New Roman" w:hAnsi="Times New Roman" w:cs="Times New Roman"/>
                 <w:shd w:val="clear" w:color="auto" w:fill="FF0000"/>
               </w:rPr>
-              <w:t xml:space="preserve">Выйти из аккаунта приложения чтобы заново </w:t>
+              <w:t>Название группы</w:t>
             </w:r>
             <w:r>
               <w:rPr>
                 <w:rFonts w:ascii="Times New Roman" w:hAnsi="Times New Roman" w:cs="Times New Roman"/>
                 <w:shd w:val="clear" w:color="auto" w:fill="FF0000"/>
               </w:rPr>
-              <w:t>зарегистрироваться</w:t>
+              <w:t>}</w:t>
             </w:r>
             <w:r>
               <w:rPr>
                 <w:rFonts w:ascii="Times New Roman" w:hAnsi="Times New Roman" w:cs="Times New Roman"/>
                 <w:shd w:val="clear" w:color="auto" w:fill="FF0000"/>
               </w:rPr>
-              <w:t xml:space="preserve">? </w:t>
-            </w:r>
-            <w:r>
-              <w:rPr>
-                <w:rFonts w:ascii="Times New Roman" w:hAnsi="Times New Roman" w:cs="Times New Roman"/>
-                <w:shd w:val="clear" w:color="auto" w:fill="FF0000"/>
-              </w:rPr>
-              <w:t>Или выйти из приглашённой группы</w:t>
-            </w:r>
-            <w:r>
-              <w:rPr>
-                <w:rFonts w:ascii="Times New Roman" w:hAnsi="Times New Roman" w:cs="Times New Roman"/>
-                <w:shd w:val="clear" w:color="auto" w:fill="FF0000"/>
-              </w:rPr>
-              <w:t xml:space="preserve">? </w:t>
-            </w:r>
-            <w:r>
-              <w:rPr>
-                <w:rFonts w:ascii="Times New Roman" w:hAnsi="Times New Roman" w:cs="Times New Roman"/>
-                <w:shd w:val="clear" w:color="auto" w:fill="FF0000"/>
-              </w:rPr>
-              <w:t>Непонятное название кнопки</w:t>
-            </w:r>
-            <w:r>
-              <w:rPr>
-                <w:rFonts w:ascii="Times New Roman" w:hAnsi="Times New Roman" w:cs="Times New Roman"/>
-                <w:shd w:val="clear" w:color="auto" w:fill="FF0000"/>
-              </w:rPr>
-              <w:t xml:space="preserve">. </w:t>
-            </w:r>
-            <w:r>
-              <w:rPr>
-                <w:rFonts w:ascii="Times New Roman" w:hAnsi="Times New Roman" w:cs="Times New Roman"/>
-                <w:shd w:val="clear" w:color="auto" w:fill="FF0000"/>
-              </w:rPr>
-              <w:t xml:space="preserve">Если выход из группы с предоставленными блюдами выйти – назвать кнопку </w:t>
-            </w:r>
-            <w:r>
-              <w:rPr>
-                <w:rFonts w:ascii="Times New Roman" w:hAnsi="Times New Roman" w:cs="Times New Roman"/>
-                <w:shd w:val="clear" w:color="auto" w:fill="FF0000"/>
-              </w:rPr>
-              <w:t>[</w:t>
-            </w:r>
-            <w:r>
-              <w:rPr>
-                <w:rFonts w:ascii="Times New Roman" w:hAnsi="Times New Roman" w:cs="Times New Roman"/>
-                <w:shd w:val="clear" w:color="auto" w:fill="FF0000"/>
-              </w:rPr>
-              <w:t xml:space="preserve">Выйти из группы </w:t>
-            </w:r>
-            <w:r>
-              <w:rPr>
-                <w:rFonts w:ascii="Times New Roman" w:hAnsi="Times New Roman" w:cs="Times New Roman"/>
-                <w:shd w:val="clear" w:color="auto" w:fill="FF0000"/>
-              </w:rPr>
-              <w:t>{</w:t>
-            </w:r>
-            <w:r>
-              <w:rPr>
-                <w:rFonts w:ascii="Times New Roman" w:hAnsi="Times New Roman" w:cs="Times New Roman"/>
-                <w:shd w:val="clear" w:color="auto" w:fill="FF0000"/>
-              </w:rPr>
-              <w:t>Название группы</w:t>
-            </w:r>
-            <w:r>
-              <w:rPr>
-                <w:rFonts w:ascii="Times New Roman" w:hAnsi="Times New Roman" w:cs="Times New Roman"/>
-                <w:shd w:val="clear" w:color="auto" w:fill="FF0000"/>
-              </w:rPr>
-              <w:t>}</w:t>
-            </w:r>
-            <w:r>
-              <w:rPr>
-                <w:rFonts w:ascii="Times New Roman" w:hAnsi="Times New Roman" w:cs="Times New Roman"/>
-                <w:shd w:val="clear" w:color="auto" w:fill="FF0000"/>
-              </w:rPr>
-              <w:t xml:space="preserve">]. </w:t>
-            </w:r>
-            <w:r>
-              <w:rPr>
-                <w:rFonts w:ascii="Times New Roman" w:hAnsi="Times New Roman" w:cs="Times New Roman"/>
-                <w:shd w:val="clear" w:color="auto" w:fill="FF0000"/>
-              </w:rPr>
-              <w:t xml:space="preserve">Если выйти из аккаунта на форму регистрации – название кнопки </w:t>
-            </w:r>
-            <w:r>
-              <w:rPr>
-                <w:rFonts w:ascii="Times New Roman" w:hAnsi="Times New Roman" w:cs="Times New Roman"/>
-                <w:shd w:val="clear" w:color="auto" w:fill="FF0000"/>
-              </w:rPr>
-              <w:t>[</w:t>
-            </w:r>
-            <w:r>
-              <w:rPr>
-                <w:rFonts w:ascii="Times New Roman" w:hAnsi="Times New Roman" w:cs="Times New Roman"/>
-                <w:shd w:val="clear" w:color="auto" w:fill="FF0000"/>
-              </w:rPr>
-              <w:t>Вый</w:t>
-            </w:r>
-            <w:r>
-              <w:rPr>
-                <w:rFonts w:ascii="Times New Roman" w:hAnsi="Times New Roman" w:cs="Times New Roman"/>
-                <w:shd w:val="clear" w:color="auto" w:fill="FF0000"/>
-              </w:rPr>
-              <w:t>ти из аккаунта</w:t>
-            </w:r>
-            <w:r>
-              <w:rPr>
-                <w:rFonts w:ascii="Times New Roman" w:hAnsi="Times New Roman" w:cs="Times New Roman"/>
-                <w:shd w:val="clear" w:color="auto" w:fill="FF0000"/>
-              </w:rPr>
-              <w:t>])</w:t>
+              <w:t>]. Если выйти из аккаунта на форму регистрации – название кнопки [Выйти из аккаунта])</w:t>
             </w:r>
           </w:p>
           <w:p>
@@ -3697,42 +2702,7 @@
                 <w:rFonts w:ascii="Times New Roman" w:hAnsi="Times New Roman" w:cs="Times New Roman"/>
                 <w:shd w:val="clear" w:color="auto" w:fill="FF00FF"/>
               </w:rPr>
-              <w:t xml:space="preserve">7.3 </w:t>
-            </w:r>
-            <w:r>
-              <w:rPr>
-                <w:rFonts w:ascii="Times New Roman" w:hAnsi="Times New Roman" w:cs="Times New Roman"/>
-                <w:shd w:val="clear" w:color="auto" w:fill="FF00FF"/>
-              </w:rPr>
-              <w:t xml:space="preserve">Блок «Рецепты» </w:t>
-            </w:r>
-            <w:r>
-              <w:rPr>
-                <w:rFonts w:ascii="Times New Roman" w:hAnsi="Times New Roman" w:cs="Times New Roman"/>
-                <w:shd w:val="clear" w:color="auto" w:fill="FF00FF"/>
-              </w:rPr>
-              <w:t>- (</w:t>
-            </w:r>
-            <w:r>
-              <w:rPr>
-                <w:rFonts w:ascii="Times New Roman" w:hAnsi="Times New Roman" w:cs="Times New Roman"/>
-                <w:shd w:val="clear" w:color="auto" w:fill="FF00FF"/>
-              </w:rPr>
-              <w:t>почему он вообще именно в настройках</w:t>
-            </w:r>
-            <w:r>
-              <w:rPr>
-                <w:rFonts w:ascii="Times New Roman" w:hAnsi="Times New Roman" w:cs="Times New Roman"/>
-                <w:shd w:val="clear" w:color="auto" w:fill="FF00FF"/>
-              </w:rPr>
-              <w:t xml:space="preserve">? </w:t>
-            </w:r>
-            <w:r>
-              <w:rPr>
-                <w:rFonts w:ascii="Times New Roman" w:hAnsi="Times New Roman" w:cs="Times New Roman"/>
-                <w:shd w:val="clear" w:color="auto" w:fill="FF00FF"/>
-              </w:rPr>
-              <w:t xml:space="preserve">Мб для этой функции просто добавить дополнительную метку в Карточку блюда в </w:t>
+              <w:t xml:space="preserve">7.3 Блок «Рецепты» - (почему он вообще именно в настройках? Мб для этой функции просто добавить дополнительную метку в Карточку блюда в </w:t>
             </w:r>
             <w:r>
               <w:rPr>
@@ -3762,49 +2732,7 @@
                 <w:rFonts w:ascii="Times New Roman" w:hAnsi="Times New Roman" w:cs="Times New Roman"/>
                 <w:shd w:val="clear" w:color="auto" w:fill="FF00FF"/>
               </w:rPr>
-              <w:t xml:space="preserve"> [</w:t>
-            </w:r>
-            <w:r>
-              <w:rPr>
-                <w:rFonts w:ascii="Times New Roman" w:hAnsi="Times New Roman" w:cs="Times New Roman"/>
-                <w:shd w:val="clear" w:color="auto" w:fill="FF00FF"/>
-              </w:rPr>
-              <w:t>Категория</w:t>
-            </w:r>
-            <w:r>
-              <w:rPr>
-                <w:rFonts w:ascii="Times New Roman" w:hAnsi="Times New Roman" w:cs="Times New Roman"/>
-                <w:shd w:val="clear" w:color="auto" w:fill="FF00FF"/>
-              </w:rPr>
-              <w:t xml:space="preserve">] </w:t>
-            </w:r>
-            <w:r>
-              <w:rPr>
-                <w:rFonts w:ascii="Times New Roman" w:hAnsi="Times New Roman" w:cs="Times New Roman"/>
-                <w:shd w:val="clear" w:color="auto" w:fill="FF00FF"/>
-              </w:rPr>
-              <w:t xml:space="preserve">– «Мои рецепты» </w:t>
-            </w:r>
-            <w:r>
-              <w:rPr>
-                <w:rFonts w:ascii="Times New Roman" w:hAnsi="Times New Roman" w:cs="Times New Roman"/>
-                <w:shd w:val="clear" w:color="auto" w:fill="FF00FF"/>
-              </w:rPr>
-              <w:t xml:space="preserve">- </w:t>
-            </w:r>
-            <w:r>
-              <w:rPr>
-                <w:rFonts w:ascii="Times New Roman" w:hAnsi="Times New Roman" w:cs="Times New Roman"/>
-                <w:shd w:val="clear" w:color="auto" w:fill="FF00FF"/>
-              </w:rPr>
-              <w:t xml:space="preserve">и тогда по фильтру будут показываться тебе блюда </w:t>
-            </w:r>
-            <w:r>
-              <w:rPr>
-                <w:rFonts w:ascii="Times New Roman" w:hAnsi="Times New Roman" w:cs="Times New Roman"/>
-                <w:shd w:val="clear" w:color="auto" w:fill="FF00FF"/>
-              </w:rPr>
-              <w:t xml:space="preserve">твои именно </w:t>
+              <w:t xml:space="preserve"> [Категория] – «Мои рецепты» - и тогда по фильтру будут показываться тебе блюда твои именно </w:t>
             </w:r>
             <w:proofErr w:type="gramStart"/>
             <w:r>
@@ -3842,14 +2770,6 @@
         </w:tc>
       </w:tr>
       <w:tr>
-        <w:tblPrEx>
-          <w:tblCellMar>
-            <w:top w:w="0" w:type="dxa"/>
-            <w:left w:w="0" w:type="dxa"/>
-            <w:bottom w:w="0" w:type="dxa"/>
-            <w:right w:w="0" w:type="dxa"/>
-          </w:tblCellMar>
-        </w:tblPrEx>
         <w:trPr>
           <w:trHeight w:val="721"/>
         </w:trPr>
@@ -3918,15 +2838,7 @@
                 <w:sz w:val="28"/>
                 <w:szCs w:val="28"/>
               </w:rPr>
-              <w:t xml:space="preserve">Кнопка </w:t>
-            </w:r>
-            <w:r>
-              <w:rPr>
-                <w:rFonts w:ascii="Times New Roman" w:hAnsi="Times New Roman" w:cs="Times New Roman"/>
-                <w:sz w:val="28"/>
-                <w:szCs w:val="28"/>
-              </w:rPr>
-              <w:t>[</w:t>
+              <w:t>Кнопка [</w:t>
             </w:r>
             <w:r>
               <w:rPr>
@@ -3952,34 +2864,7 @@
                 <w:szCs w:val="28"/>
                 <w:shd w:val="clear" w:color="auto" w:fill="FFFF00"/>
               </w:rPr>
-              <w:t xml:space="preserve">«Выбрать еду» </w:t>
-            </w:r>
-            <w:r>
-              <w:rPr>
-                <w:rFonts w:ascii="Times New Roman" w:hAnsi="Times New Roman" w:cs="Times New Roman"/>
-                <w:sz w:val="28"/>
-                <w:szCs w:val="28"/>
-                <w:shd w:val="clear" w:color="auto" w:fill="FFFF00"/>
-              </w:rPr>
-              <w:t xml:space="preserve">- </w:t>
-            </w:r>
-            <w:r>
-              <w:rPr>
-                <w:rFonts w:ascii="Times New Roman" w:hAnsi="Times New Roman" w:cs="Times New Roman"/>
-                <w:sz w:val="28"/>
-                <w:szCs w:val="28"/>
-                <w:shd w:val="clear" w:color="auto" w:fill="FFFF00"/>
-              </w:rPr>
-              <w:t>переименовать</w:t>
-            </w:r>
-            <w:r>
-              <w:rPr>
-                <w:rFonts w:ascii="Times New Roman" w:hAnsi="Times New Roman" w:cs="Times New Roman"/>
-                <w:sz w:val="28"/>
-                <w:szCs w:val="28"/>
-                <w:shd w:val="clear" w:color="auto" w:fill="FFFF00"/>
-              </w:rPr>
-              <w:t>?</w:t>
+              <w:t>«Выбрать еду» - переименовать?</w:t>
             </w:r>
           </w:p>
         </w:tc>
@@ -4011,26 +2896,12 @@
               <w:rPr>
                 <w:rFonts w:ascii="Times New Roman" w:hAnsi="Times New Roman" w:cs="Times New Roman"/>
               </w:rPr>
-              <w:t>Выводится случайный результат поиска среди предварительно введённых данных о домашних блюдах</w:t>
-            </w:r>
-            <w:r>
-              <w:rPr>
-                <w:rFonts w:ascii="Times New Roman" w:hAnsi="Times New Roman" w:cs="Times New Roman"/>
-              </w:rPr>
-              <w:t>.</w:t>
+              <w:t>Выводится случайный результат поиска среди предварительно введённых данных о домашних блюдах.</w:t>
             </w:r>
           </w:p>
         </w:tc>
       </w:tr>
       <w:tr>
-        <w:tblPrEx>
-          <w:tblCellMar>
-            <w:top w:w="0" w:type="dxa"/>
-            <w:left w:w="0" w:type="dxa"/>
-            <w:bottom w:w="0" w:type="dxa"/>
-            <w:right w:w="0" w:type="dxa"/>
-          </w:tblCellMar>
-        </w:tblPrEx>
         <w:trPr>
           <w:trHeight w:val="2401"/>
         </w:trPr>
@@ -4116,31 +2987,7 @@
                 <w:sz w:val="28"/>
                 <w:szCs w:val="28"/>
               </w:rPr>
-              <w:t xml:space="preserve">» </w:t>
-            </w:r>
-            <w:r>
-              <w:rPr>
-                <w:rFonts w:ascii="Times New Roman" w:hAnsi="Times New Roman" w:cs="Times New Roman"/>
-                <w:sz w:val="28"/>
-                <w:szCs w:val="28"/>
-              </w:rPr>
-              <w:t>(</w:t>
-            </w:r>
-            <w:r>
-              <w:rPr>
-                <w:rFonts w:ascii="Times New Roman" w:hAnsi="Times New Roman" w:cs="Times New Roman"/>
-                <w:sz w:val="28"/>
-                <w:szCs w:val="28"/>
-              </w:rPr>
-              <w:t>Выбрать еду</w:t>
-            </w:r>
-            <w:r>
-              <w:rPr>
-                <w:rFonts w:ascii="Times New Roman" w:hAnsi="Times New Roman" w:cs="Times New Roman"/>
-                <w:sz w:val="28"/>
-                <w:szCs w:val="28"/>
-              </w:rPr>
-              <w:t>)</w:t>
+              <w:t>» (Выбрать еду)</w:t>
             </w:r>
           </w:p>
         </w:tc>
@@ -4172,13 +3019,7 @@
               <w:rPr>
                 <w:rFonts w:ascii="Times New Roman" w:hAnsi="Times New Roman" w:cs="Times New Roman"/>
               </w:rPr>
-              <w:t xml:space="preserve">9.1 </w:t>
-            </w:r>
-            <w:r>
-              <w:rPr>
-                <w:rFonts w:ascii="Times New Roman" w:hAnsi="Times New Roman" w:cs="Times New Roman"/>
-              </w:rPr>
-              <w:t xml:space="preserve">Отображение случайной </w:t>
+              <w:t xml:space="preserve">9.1 Отображение случайной </w:t>
             </w:r>
             <w:proofErr w:type="spellStart"/>
             <w:r>
@@ -4192,13 +3033,7 @@
               <w:rPr>
                 <w:rFonts w:ascii="Times New Roman" w:hAnsi="Times New Roman" w:cs="Times New Roman"/>
               </w:rPr>
-              <w:t xml:space="preserve"> Карточки блюда</w:t>
-            </w:r>
-            <w:r>
-              <w:rPr>
-                <w:rFonts w:ascii="Times New Roman" w:hAnsi="Times New Roman" w:cs="Times New Roman"/>
-              </w:rPr>
-              <w:t>.</w:t>
+              <w:t xml:space="preserve"> Карточки блюда.</w:t>
             </w:r>
           </w:p>
           <w:p>
@@ -4212,31 +3047,7 @@
               <w:rPr>
                 <w:rFonts w:ascii="Times New Roman" w:hAnsi="Times New Roman" w:cs="Times New Roman"/>
               </w:rPr>
-              <w:t xml:space="preserve">9.2 </w:t>
-            </w:r>
-            <w:r>
-              <w:rPr>
-                <w:rFonts w:ascii="Times New Roman" w:hAnsi="Times New Roman" w:cs="Times New Roman"/>
-              </w:rPr>
-              <w:t xml:space="preserve">Кнопка </w:t>
-            </w:r>
-            <w:r>
-              <w:rPr>
-                <w:rFonts w:ascii="Times New Roman" w:hAnsi="Times New Roman" w:cs="Times New Roman"/>
-              </w:rPr>
-              <w:t>[</w:t>
-            </w:r>
-            <w:r>
-              <w:rPr>
-                <w:rFonts w:ascii="Times New Roman" w:hAnsi="Times New Roman" w:cs="Times New Roman"/>
-              </w:rPr>
-              <w:t>Назад</w:t>
-            </w:r>
-            <w:r>
-              <w:rPr>
-                <w:rFonts w:ascii="Times New Roman" w:hAnsi="Times New Roman" w:cs="Times New Roman"/>
-              </w:rPr>
-              <w:t xml:space="preserve">] </w:t>
+              <w:t xml:space="preserve">9.2 Кнопка [Назад] </w:t>
             </w:r>
             <w:r>
               <w:rPr>
@@ -4290,19 +3101,7 @@
               <w:rPr>
                 <w:rFonts w:ascii="Times New Roman" w:hAnsi="Times New Roman" w:cs="Times New Roman"/>
               </w:rPr>
-              <w:t>-</w:t>
-            </w:r>
-            <w:r>
-              <w:rPr>
-                <w:rFonts w:ascii="Times New Roman" w:hAnsi="Times New Roman" w:cs="Times New Roman"/>
-              </w:rPr>
-              <w:t>версия</w:t>
-            </w:r>
-            <w:r>
-              <w:rPr>
-                <w:rFonts w:ascii="Times New Roman" w:hAnsi="Times New Roman" w:cs="Times New Roman"/>
-              </w:rPr>
-              <w:t>?</w:t>
+              <w:t>-версия?</w:t>
             </w:r>
           </w:p>
           <w:p>
@@ -4316,37 +3115,7 @@
               <w:rPr>
                 <w:rFonts w:ascii="Times New Roman" w:hAnsi="Times New Roman" w:cs="Times New Roman"/>
               </w:rPr>
-              <w:t xml:space="preserve">9.3 </w:t>
-            </w:r>
-            <w:r>
-              <w:rPr>
-                <w:rFonts w:ascii="Times New Roman" w:hAnsi="Times New Roman" w:cs="Times New Roman"/>
-              </w:rPr>
-              <w:t xml:space="preserve">Кнопка </w:t>
-            </w:r>
-            <w:r>
-              <w:rPr>
-                <w:rFonts w:ascii="Times New Roman" w:hAnsi="Times New Roman" w:cs="Times New Roman"/>
-              </w:rPr>
-              <w:t>[</w:t>
-            </w:r>
-            <w:r>
-              <w:rPr>
-                <w:rFonts w:ascii="Times New Roman" w:hAnsi="Times New Roman" w:cs="Times New Roman"/>
-              </w:rPr>
-              <w:t>Редактировать</w:t>
-            </w:r>
-            <w:r>
-              <w:rPr>
-                <w:rFonts w:ascii="Times New Roman" w:hAnsi="Times New Roman" w:cs="Times New Roman"/>
-              </w:rPr>
-              <w:t xml:space="preserve">] </w:t>
-            </w:r>
-            <w:r>
-              <w:rPr>
-                <w:rFonts w:ascii="Times New Roman" w:hAnsi="Times New Roman" w:cs="Times New Roman"/>
-              </w:rPr>
-              <w:t>– редактировать открытую Карточку блюда</w:t>
+              <w:t>9.3 Кнопка [Редактировать] – редактировать открытую Карточку блюда</w:t>
             </w:r>
           </w:p>
           <w:p>
@@ -4361,113 +3130,28 @@
                 <w:rFonts w:ascii="Times New Roman" w:hAnsi="Times New Roman" w:cs="Times New Roman"/>
                 <w:shd w:val="clear" w:color="auto" w:fill="00FF00"/>
               </w:rPr>
-              <w:t xml:space="preserve">9.4 </w:t>
-            </w:r>
+              <w:t>9.4 Кнопка [</w:t>
+            </w:r>
+            <w:proofErr w:type="spellStart"/>
             <w:r>
               <w:rPr>
                 <w:rFonts w:ascii="Times New Roman" w:hAnsi="Times New Roman" w:cs="Times New Roman"/>
                 <w:shd w:val="clear" w:color="auto" w:fill="00FF00"/>
               </w:rPr>
-              <w:t xml:space="preserve">Кнопка </w:t>
-            </w:r>
+              <w:t>Random</w:t>
+            </w:r>
+            <w:proofErr w:type="spellEnd"/>
             <w:r>
               <w:rPr>
                 <w:rFonts w:ascii="Times New Roman" w:hAnsi="Times New Roman" w:cs="Times New Roman"/>
                 <w:shd w:val="clear" w:color="auto" w:fill="00FF00"/>
               </w:rPr>
-              <w:t>[</w:t>
-            </w:r>
-            <w:proofErr w:type="spellStart"/>
-            <w:r>
-              <w:rPr>
-                <w:rFonts w:ascii="Times New Roman" w:hAnsi="Times New Roman" w:cs="Times New Roman"/>
-                <w:shd w:val="clear" w:color="auto" w:fill="00FF00"/>
-              </w:rPr>
-              <w:t>Random</w:t>
-            </w:r>
-            <w:proofErr w:type="spellEnd"/>
-            <w:r>
-              <w:rPr>
-                <w:rFonts w:ascii="Times New Roman" w:hAnsi="Times New Roman" w:cs="Times New Roman"/>
-                <w:shd w:val="clear" w:color="auto" w:fill="00FF00"/>
-              </w:rPr>
-              <w:t xml:space="preserve">] </w:t>
-            </w:r>
-            <w:r>
-              <w:rPr>
-                <w:rFonts w:ascii="Times New Roman" w:hAnsi="Times New Roman" w:cs="Times New Roman"/>
-                <w:shd w:val="clear" w:color="auto" w:fill="00FF00"/>
-              </w:rPr>
-              <w:t>– кнопка повторного применения функционала случайного выбора блюда</w:t>
-            </w:r>
-            <w:r>
-              <w:rPr>
-                <w:rFonts w:ascii="Times New Roman" w:hAnsi="Times New Roman" w:cs="Times New Roman"/>
-                <w:shd w:val="clear" w:color="auto" w:fill="00FF00"/>
-              </w:rPr>
-              <w:t xml:space="preserve">. </w:t>
-            </w:r>
-            <w:r>
-              <w:rPr>
-                <w:rFonts w:ascii="Times New Roman" w:hAnsi="Times New Roman" w:cs="Times New Roman"/>
-                <w:shd w:val="clear" w:color="auto" w:fill="00FF00"/>
-              </w:rPr>
-              <w:t xml:space="preserve">НЕ </w:t>
-            </w:r>
-            <w:r>
-              <w:rPr>
-                <w:rFonts w:ascii="Times New Roman" w:hAnsi="Times New Roman" w:cs="Times New Roman"/>
-                <w:shd w:val="clear" w:color="auto" w:fill="00FF00"/>
-              </w:rPr>
-              <w:t>РЕАЛИЗОВАНО – будем так делать</w:t>
-            </w:r>
-            <w:r>
-              <w:rPr>
-                <w:rFonts w:ascii="Times New Roman" w:hAnsi="Times New Roman" w:cs="Times New Roman"/>
-                <w:shd w:val="clear" w:color="auto" w:fill="00FF00"/>
-              </w:rPr>
-              <w:t xml:space="preserve">? </w:t>
-            </w:r>
-            <w:r>
-              <w:rPr>
-                <w:rFonts w:ascii="Times New Roman" w:hAnsi="Times New Roman" w:cs="Times New Roman"/>
-                <w:shd w:val="clear" w:color="auto" w:fill="00FF00"/>
-              </w:rPr>
-              <w:t xml:space="preserve">Или будем использовать кнопку </w:t>
-            </w:r>
-            <w:r>
-              <w:rPr>
-                <w:rFonts w:ascii="Times New Roman" w:hAnsi="Times New Roman" w:cs="Times New Roman"/>
-                <w:shd w:val="clear" w:color="auto" w:fill="00FF00"/>
-              </w:rPr>
-              <w:t>[</w:t>
-            </w:r>
-            <w:r>
-              <w:rPr>
-                <w:rFonts w:ascii="Times New Roman" w:hAnsi="Times New Roman" w:cs="Times New Roman"/>
-                <w:shd w:val="clear" w:color="auto" w:fill="00FF00"/>
-              </w:rPr>
-              <w:t>Назад</w:t>
-            </w:r>
-            <w:r>
-              <w:rPr>
-                <w:rFonts w:ascii="Times New Roman" w:hAnsi="Times New Roman" w:cs="Times New Roman"/>
-                <w:shd w:val="clear" w:color="auto" w:fill="00FF00"/>
-              </w:rPr>
-              <w:t>]?</w:t>
+              <w:t>] – кнопка повторного применения функционала случайного выбора блюда. НЕ РЕАЛИЗОВАНО – будем так делать? Или будем использовать кнопку [Назад]?</w:t>
             </w:r>
           </w:p>
         </w:tc>
       </w:tr>
       <w:tr>
-        <w:tblPrEx>
-          <w:tblCellMar>
-            <w:top w:w="0" w:type="dxa"/>
-            <w:left w:w="0" w:type="dxa"/>
-            <w:bottom w:w="0" w:type="dxa"/>
-            <w:right w:w="0" w:type="dxa"/>
-          </w:tblCellMar>
-        </w:tblPrEx>
         <w:trPr>
           <w:trHeight w:val="481"/>
         </w:trPr>
@@ -4550,165 +3234,12 @@
                 <w:rFonts w:ascii="Times New Roman" w:hAnsi="Times New Roman" w:cs="Times New Roman"/>
                 <w:shd w:val="clear" w:color="auto" w:fill="00FF00"/>
               </w:rPr>
-              <w:t>Создание Списка покупок – экран с чек</w:t>
-            </w:r>
-            <w:r>
-              <w:rPr>
-                <w:rFonts w:ascii="Times New Roman" w:hAnsi="Times New Roman" w:cs="Times New Roman"/>
-                <w:shd w:val="clear" w:color="auto" w:fill="00FF00"/>
-              </w:rPr>
-              <w:t>-</w:t>
-            </w:r>
-            <w:r>
-              <w:rPr>
-                <w:rFonts w:ascii="Times New Roman" w:hAnsi="Times New Roman" w:cs="Times New Roman"/>
-                <w:shd w:val="clear" w:color="auto" w:fill="00FF00"/>
-              </w:rPr>
-              <w:t>боксами наименованием товаров</w:t>
-            </w:r>
-            <w:r>
-              <w:rPr>
-                <w:rFonts w:ascii="Times New Roman" w:hAnsi="Times New Roman" w:cs="Times New Roman"/>
-                <w:shd w:val="clear" w:color="auto" w:fill="00FF00"/>
-              </w:rPr>
-              <w:t>.</w:t>
+              <w:t>Создание Списка покупок – экран с чек-боксами наименованием товаров.</w:t>
             </w:r>
           </w:p>
         </w:tc>
       </w:tr>
     </w:tbl>
-    <w:p>
-      <w:pPr>
-        <w:widowControl w:val="0"/>
-        <w:spacing w:line="240" w:lineRule="auto"/>
-        <w:rPr>
-          <w:rFonts w:ascii="Times New Roman" w:eastAsia="Times New Roman" w:hAnsi="Times New Roman" w:cs="Times New Roman"/>
-          <w:sz w:val="16"/>
-          <w:szCs w:val="16"/>
-        </w:rPr>
-      </w:pPr>
-    </w:p>
-    <w:p>
-      <w:pPr>
-        <w:widowControl w:val="0"/>
-        <w:spacing w:line="240" w:lineRule="auto"/>
-        <w:rPr>
-          <w:rFonts w:ascii="Times New Roman" w:eastAsia="Times New Roman" w:hAnsi="Times New Roman" w:cs="Times New Roman"/>
-          <w:sz w:val="16"/>
-          <w:szCs w:val="16"/>
-        </w:rPr>
-      </w:pPr>
-    </w:p>
-    <w:p>
-      <w:pPr>
-        <w:widowControl w:val="0"/>
-        <w:spacing w:line="240" w:lineRule="auto"/>
-        <w:rPr>
-          <w:rFonts w:ascii="Times New Roman" w:eastAsia="Times New Roman" w:hAnsi="Times New Roman" w:cs="Times New Roman"/>
-          <w:sz w:val="16"/>
-          <w:szCs w:val="16"/>
-        </w:rPr>
-      </w:pPr>
-    </w:p>
-    <w:p>
-      <w:pPr>
-        <w:widowControl w:val="0"/>
-        <w:spacing w:line="240" w:lineRule="auto"/>
-        <w:rPr>
-          <w:rFonts w:ascii="Times New Roman" w:eastAsia="Times New Roman" w:hAnsi="Times New Roman" w:cs="Times New Roman"/>
-          <w:sz w:val="16"/>
-          <w:szCs w:val="16"/>
-        </w:rPr>
-      </w:pPr>
-    </w:p>
-    <w:p>
-      <w:pPr>
-        <w:widowControl w:val="0"/>
-        <w:spacing w:line="240" w:lineRule="auto"/>
-        <w:rPr>
-          <w:rFonts w:ascii="Times New Roman" w:eastAsia="Times New Roman" w:hAnsi="Times New Roman" w:cs="Times New Roman"/>
-          <w:sz w:val="16"/>
-          <w:szCs w:val="16"/>
-        </w:rPr>
-      </w:pPr>
-    </w:p>
-    <w:p>
-      <w:pPr>
-        <w:widowControl w:val="0"/>
-        <w:spacing w:line="240" w:lineRule="auto"/>
-        <w:rPr>
-          <w:rFonts w:ascii="Times New Roman" w:eastAsia="Times New Roman" w:hAnsi="Times New Roman" w:cs="Times New Roman"/>
-          <w:sz w:val="16"/>
-          <w:szCs w:val="16"/>
-        </w:rPr>
-      </w:pPr>
-    </w:p>
-    <w:p>
-      <w:pPr>
-        <w:widowControl w:val="0"/>
-        <w:spacing w:line="240" w:lineRule="auto"/>
-        <w:rPr>
-          <w:rFonts w:ascii="Times New Roman" w:eastAsia="Times New Roman" w:hAnsi="Times New Roman" w:cs="Times New Roman"/>
-          <w:sz w:val="16"/>
-          <w:szCs w:val="16"/>
-        </w:rPr>
-      </w:pPr>
-    </w:p>
-    <w:p>
-      <w:pPr>
-        <w:widowControl w:val="0"/>
-        <w:spacing w:line="240" w:lineRule="auto"/>
-        <w:rPr>
-          <w:rFonts w:ascii="Times New Roman" w:eastAsia="Times New Roman" w:hAnsi="Times New Roman" w:cs="Times New Roman"/>
-          <w:sz w:val="16"/>
-          <w:szCs w:val="16"/>
-        </w:rPr>
-      </w:pPr>
-    </w:p>
-    <w:p>
-      <w:pPr>
-        <w:widowControl w:val="0"/>
-        <w:spacing w:line="240" w:lineRule="auto"/>
-        <w:rPr>
-          <w:rFonts w:ascii="Times New Roman" w:eastAsia="Times New Roman" w:hAnsi="Times New Roman" w:cs="Times New Roman"/>
-          <w:sz w:val="16"/>
-          <w:szCs w:val="16"/>
-        </w:rPr>
-      </w:pPr>
-    </w:p>
-    <w:p>
-      <w:pPr>
-        <w:widowControl w:val="0"/>
-        <w:spacing w:line="240" w:lineRule="auto"/>
-        <w:rPr>
-          <w:rFonts w:ascii="Times New Roman" w:eastAsia="Times New Roman" w:hAnsi="Times New Roman" w:cs="Times New Roman"/>
-          <w:sz w:val="16"/>
-          <w:szCs w:val="16"/>
-        </w:rPr>
-      </w:pPr>
-    </w:p>
-    <w:p>
-      <w:pPr>
-        <w:widowControl w:val="0"/>
-        <w:spacing w:line="240" w:lineRule="auto"/>
-        <w:rPr>
-          <w:rFonts w:ascii="Times New Roman" w:eastAsia="Times New Roman" w:hAnsi="Times New Roman" w:cs="Times New Roman"/>
-          <w:sz w:val="16"/>
-          <w:szCs w:val="16"/>
-        </w:rPr>
-      </w:pPr>
-    </w:p>
-    <w:p>
-      <w:pPr>
-        <w:widowControl w:val="0"/>
-        <w:spacing w:line="240" w:lineRule="auto"/>
-        <w:rPr>
-          <w:rFonts w:ascii="Times New Roman" w:eastAsia="Times New Roman" w:hAnsi="Times New Roman" w:cs="Times New Roman"/>
-          <w:sz w:val="16"/>
-          <w:szCs w:val="16"/>
-        </w:rPr>
-      </w:pPr>
-    </w:p>
     <w:p>
       <w:pPr>
         <w:widowControl w:val="0"/>
@@ -4768,6 +3299,17 @@
     <w:p>
       <w:pPr>
         <w:rPr>
+          <w:rFonts w:ascii="Times New Roman" w:hAnsi="Times New Roman" w:cs="Times New Roman"/>
+          <w:b/>
+          <w:bCs/>
+          <w:sz w:val="28"/>
+          <w:szCs w:val="28"/>
+        </w:rPr>
+      </w:pPr>
+    </w:p>
+    <w:p>
+      <w:pPr>
+        <w:rPr>
           <w:rFonts w:ascii="Times New Roman" w:eastAsia="Times New Roman" w:hAnsi="Times New Roman" w:cs="Times New Roman"/>
           <w:b/>
           <w:bCs/>
@@ -4783,6 +3325,7 @@
           <w:sz w:val="28"/>
           <w:szCs w:val="28"/>
         </w:rPr>
+        <w:lastRenderedPageBreak/>
         <w:t xml:space="preserve"> </w:t>
       </w:r>
       <w:r>
@@ -4966,6 +3509,13 @@
                 <w:noProof/>
               </w:rPr>
             </w:pPr>
+            <w:r>
+              <w:rPr>
+                <w:rFonts w:ascii="Times New Roman" w:hAnsi="Times New Roman" w:cs="Times New Roman"/>
+                <w:noProof/>
+              </w:rPr>
+              <w:t>1</w:t>
+            </w:r>
           </w:p>
         </w:tc>
         <w:tc>
@@ -5098,6 +3648,7 @@
                 <w:numId w:val="3"/>
               </w:numPr>
               <w:spacing w:after="0"/>
+              <w:ind w:left="353" w:hanging="283"/>
               <w:rPr>
                 <w:rFonts w:ascii="Times New Roman" w:hAnsi="Times New Roman" w:cs="Times New Roman"/>
                 <w:noProof/>
@@ -5142,6 +3693,7 @@
                 <w:numId w:val="3"/>
               </w:numPr>
               <w:spacing w:after="0"/>
+              <w:ind w:left="353" w:hanging="283"/>
               <w:rPr>
                 <w:rFonts w:ascii="Times New Roman" w:hAnsi="Times New Roman" w:cs="Times New Roman"/>
                 <w:noProof/>
@@ -5164,6 +3716,7 @@
                 <w:numId w:val="3"/>
               </w:numPr>
               <w:spacing w:after="0"/>
+              <w:ind w:left="353" w:hanging="283"/>
               <w:rPr>
                 <w:rFonts w:ascii="Times New Roman" w:hAnsi="Times New Roman" w:cs="Times New Roman"/>
                 <w:noProof/>
@@ -5208,6 +3761,7 @@
                 <w:numId w:val="3"/>
               </w:numPr>
               <w:spacing w:after="0"/>
+              <w:ind w:left="353" w:hanging="283"/>
               <w:rPr>
                 <w:rFonts w:ascii="Times New Roman" w:hAnsi="Times New Roman" w:cs="Times New Roman"/>
                 <w:noProof/>
@@ -5252,6 +3806,7 @@
                 <w:numId w:val="3"/>
               </w:numPr>
               <w:spacing w:after="0"/>
+              <w:ind w:left="353" w:hanging="283"/>
               <w:rPr>
                 <w:rFonts w:ascii="Times New Roman" w:hAnsi="Times New Roman" w:cs="Times New Roman"/>
                 <w:noProof/>
@@ -5311,6 +3866,13 @@
                 <w:noProof/>
               </w:rPr>
             </w:pPr>
+            <w:r>
+              <w:rPr>
+                <w:rFonts w:ascii="Times New Roman" w:hAnsi="Times New Roman" w:cs="Times New Roman"/>
+                <w:noProof/>
+              </w:rPr>
+              <w:t>2</w:t>
+            </w:r>
           </w:p>
         </w:tc>
         <w:tc>
@@ -5361,7 +3923,6 @@
               <w:rPr>
                 <w:noProof/>
               </w:rPr>
-              <w:lastRenderedPageBreak/>
               <w:drawing>
                 <wp:inline distT="0" distB="0" distL="0" distR="0" wp14:anchorId="5E42EDB9" wp14:editId="07A393DB">
                   <wp:extent cx="2786560" cy="4181475"/>
@@ -5429,7 +3990,6 @@
                 <w:sz w:val="20"/>
                 <w:szCs w:val="20"/>
               </w:rPr>
-              <w:lastRenderedPageBreak/>
               <w:t>Общие параметры экрана</w:t>
             </w:r>
           </w:p>
@@ -5907,7 +4467,6 @@
                 <w:sz w:val="20"/>
                 <w:szCs w:val="20"/>
               </w:rPr>
-              <w:lastRenderedPageBreak/>
               <w:t xml:space="preserve">  ⁠◦  Форма: круглая</w:t>
             </w:r>
           </w:p>
@@ -5964,6 +4523,16 @@
                 <w:sz w:val="20"/>
                 <w:szCs w:val="20"/>
               </w:rPr>
+              <w:lastRenderedPageBreak/>
+              <w:t>3</w:t>
+            </w:r>
+            <w:r>
+              <w:rPr>
+                <w:rFonts w:ascii="Times New Roman" w:hAnsi="Times New Roman" w:cs="Times New Roman"/>
+                <w:noProof/>
+                <w:sz w:val="20"/>
+                <w:szCs w:val="20"/>
+              </w:rPr>
               <w:t xml:space="preserve">  ⁠◦  Иконка: белая поварская шапка (можно использовать chef hat из SF Symbols или кастомную)</w:t>
             </w:r>
           </w:p>
@@ -6041,6 +4610,16 @@
                 <w:szCs w:val="28"/>
               </w:rPr>
             </w:pPr>
+            <w:r>
+              <w:rPr>
+                <w:rFonts w:ascii="Times New Roman" w:hAnsi="Times New Roman" w:cs="Times New Roman"/>
+                <w:b/>
+                <w:bCs/>
+                <w:sz w:val="28"/>
+                <w:szCs w:val="28"/>
+              </w:rPr>
+              <w:t>3</w:t>
+            </w:r>
           </w:p>
         </w:tc>
         <w:tc>
@@ -6182,14 +4761,7 @@
                 <w:rFonts w:ascii="Times New Roman" w:hAnsi="Times New Roman" w:cs="Times New Roman"/>
                 <w:noProof/>
               </w:rPr>
-              <w:t>О</w:t>
-            </w:r>
-            <w:r>
-              <w:rPr>
-                <w:rFonts w:ascii="Times New Roman" w:hAnsi="Times New Roman" w:cs="Times New Roman"/>
-                <w:noProof/>
-              </w:rPr>
-              <w:t>кно каталога «Мои блюда»</w:t>
+              <w:t>Окно каталога «Мои блюда»</w:t>
             </w:r>
           </w:p>
           <w:p>
@@ -6416,6 +4988,13 @@
                 <w:noProof/>
               </w:rPr>
             </w:pPr>
+            <w:r>
+              <w:rPr>
+                <w:rFonts w:ascii="Times New Roman" w:hAnsi="Times New Roman" w:cs="Times New Roman"/>
+                <w:noProof/>
+              </w:rPr>
+              <w:t>4</w:t>
+            </w:r>
           </w:p>
         </w:tc>
         <w:tc>
@@ -6559,337 +5138,337 @@
                 <w:sz w:val="20"/>
                 <w:szCs w:val="20"/>
               </w:rPr>
+              <w:t>•  Тип экрана: Список блюд (главный экран группы)</w:t>
+            </w:r>
+          </w:p>
+          <w:p>
+            <w:pPr>
+              <w:pStyle w:val="a5"/>
+              <w:spacing w:after="0" w:line="240" w:lineRule="auto"/>
+              <w:ind w:left="-34"/>
+              <w:rPr>
+                <w:rFonts w:ascii="Times New Roman" w:hAnsi="Times New Roman" w:cs="Times New Roman"/>
+                <w:noProof/>
+                <w:sz w:val="20"/>
+                <w:szCs w:val="20"/>
+              </w:rPr>
+            </w:pPr>
+            <w:r>
+              <w:rPr>
+                <w:rFonts w:ascii="Times New Roman" w:hAnsi="Times New Roman" w:cs="Times New Roman"/>
+                <w:noProof/>
+                <w:sz w:val="20"/>
+                <w:szCs w:val="20"/>
+              </w:rPr>
+              <w:t>•  Разрешение: iPhone стандарт (390×844 pt)</w:t>
+            </w:r>
+          </w:p>
+          <w:p>
+            <w:pPr>
+              <w:pStyle w:val="a5"/>
+              <w:spacing w:after="0" w:line="240" w:lineRule="auto"/>
+              <w:ind w:left="-34"/>
+              <w:rPr>
+                <w:rFonts w:ascii="Times New Roman" w:hAnsi="Times New Roman" w:cs="Times New Roman"/>
+                <w:noProof/>
+                <w:sz w:val="20"/>
+                <w:szCs w:val="20"/>
+              </w:rPr>
+            </w:pPr>
+            <w:r>
+              <w:rPr>
+                <w:rFonts w:ascii="Times New Roman" w:hAnsi="Times New Roman" w:cs="Times New Roman"/>
+                <w:noProof/>
+                <w:sz w:val="20"/>
+                <w:szCs w:val="20"/>
+              </w:rPr>
+              <w:t>•  Цветовая палитра:</w:t>
+            </w:r>
+          </w:p>
+          <w:p>
+            <w:pPr>
+              <w:pStyle w:val="a5"/>
+              <w:spacing w:after="0" w:line="240" w:lineRule="auto"/>
+              <w:ind w:left="-34"/>
+              <w:rPr>
+                <w:rFonts w:ascii="Times New Roman" w:hAnsi="Times New Roman" w:cs="Times New Roman"/>
+                <w:noProof/>
+                <w:sz w:val="20"/>
+                <w:szCs w:val="20"/>
+              </w:rPr>
+            </w:pPr>
+            <w:r>
+              <w:rPr>
+                <w:rFonts w:ascii="Times New Roman" w:hAnsi="Times New Roman" w:cs="Times New Roman"/>
+                <w:noProof/>
+                <w:sz w:val="20"/>
+                <w:szCs w:val="20"/>
+              </w:rPr>
+              <w:t xml:space="preserve">  ⁠◦  Фон: градиент #FEC8C1 → #FFD89B (розово-персиковый → светло-оранжевый)</w:t>
+            </w:r>
+          </w:p>
+          <w:p>
+            <w:pPr>
+              <w:pStyle w:val="a5"/>
+              <w:spacing w:after="0" w:line="240" w:lineRule="auto"/>
+              <w:ind w:left="-34"/>
+              <w:rPr>
+                <w:rFonts w:ascii="Times New Roman" w:hAnsi="Times New Roman" w:cs="Times New Roman"/>
+                <w:noProof/>
+                <w:sz w:val="20"/>
+                <w:szCs w:val="20"/>
+              </w:rPr>
+            </w:pPr>
+            <w:r>
+              <w:rPr>
+                <w:rFonts w:ascii="Times New Roman" w:hAnsi="Times New Roman" w:cs="Times New Roman"/>
+                <w:noProof/>
+                <w:sz w:val="20"/>
+                <w:szCs w:val="20"/>
+              </w:rPr>
+              <w:t xml:space="preserve">  ⁠◦  Карточка: #FFF8F0 (мягкий кремовый)</w:t>
+            </w:r>
+          </w:p>
+          <w:p>
+            <w:pPr>
+              <w:pStyle w:val="a5"/>
+              <w:spacing w:after="0" w:line="240" w:lineRule="auto"/>
+              <w:ind w:left="-34"/>
+              <w:rPr>
+                <w:rFonts w:ascii="Times New Roman" w:hAnsi="Times New Roman" w:cs="Times New Roman"/>
+                <w:noProof/>
+                <w:sz w:val="20"/>
+                <w:szCs w:val="20"/>
+              </w:rPr>
+            </w:pPr>
+            <w:r>
+              <w:rPr>
+                <w:rFonts w:ascii="Times New Roman" w:hAnsi="Times New Roman" w:cs="Times New Roman"/>
+                <w:noProof/>
+                <w:sz w:val="20"/>
+                <w:szCs w:val="20"/>
+              </w:rPr>
+              <w:t xml:space="preserve">  ⁠◦  Текст заголовка: #000000</w:t>
+            </w:r>
+          </w:p>
+          <w:p>
+            <w:pPr>
+              <w:pStyle w:val="a5"/>
+              <w:spacing w:after="0" w:line="240" w:lineRule="auto"/>
+              <w:ind w:left="-34"/>
+              <w:rPr>
+                <w:rFonts w:ascii="Times New Roman" w:hAnsi="Times New Roman" w:cs="Times New Roman"/>
+                <w:noProof/>
+                <w:sz w:val="20"/>
+                <w:szCs w:val="20"/>
+              </w:rPr>
+            </w:pPr>
+            <w:r>
+              <w:rPr>
+                <w:rFonts w:ascii="Times New Roman" w:hAnsi="Times New Roman" w:cs="Times New Roman"/>
+                <w:noProof/>
+                <w:sz w:val="20"/>
+                <w:szCs w:val="20"/>
+              </w:rPr>
+              <w:t xml:space="preserve">  ⁠◦  Текст группы: #555555 или #FF9F45 (в зависимости от акцента)</w:t>
+            </w:r>
+          </w:p>
+          <w:p>
+            <w:pPr>
+              <w:pStyle w:val="a5"/>
+              <w:spacing w:after="0" w:line="240" w:lineRule="auto"/>
+              <w:ind w:left="-34"/>
+              <w:rPr>
+                <w:rFonts w:ascii="Times New Roman" w:hAnsi="Times New Roman" w:cs="Times New Roman"/>
+                <w:noProof/>
+                <w:sz w:val="20"/>
+                <w:szCs w:val="20"/>
+              </w:rPr>
+            </w:pPr>
+            <w:r>
+              <w:rPr>
+                <w:rFonts w:ascii="Times New Roman" w:hAnsi="Times New Roman" w:cs="Times New Roman"/>
+                <w:noProof/>
+                <w:sz w:val="20"/>
+                <w:szCs w:val="20"/>
+              </w:rPr>
+              <w:t xml:space="preserve">  ⁠◦  Иконки: жёлтые аватары #FFCC70, стрелки #FF9F45</w:t>
+            </w:r>
+          </w:p>
+          <w:p>
+            <w:pPr>
+              <w:pStyle w:val="a5"/>
+              <w:spacing w:after="0" w:line="240" w:lineRule="auto"/>
+              <w:ind w:left="-34"/>
+              <w:rPr>
+                <w:rFonts w:ascii="Times New Roman" w:hAnsi="Times New Roman" w:cs="Times New Roman"/>
+                <w:noProof/>
+                <w:sz w:val="20"/>
+                <w:szCs w:val="20"/>
+              </w:rPr>
+            </w:pPr>
+            <w:r>
+              <w:rPr>
+                <w:rFonts w:ascii="Times New Roman" w:hAnsi="Times New Roman" w:cs="Times New Roman"/>
+                <w:noProof/>
+                <w:sz w:val="20"/>
+                <w:szCs w:val="20"/>
+              </w:rPr>
+              <w:t xml:space="preserve">  ⁠◦  Навигация: фон #FFF8F0, центральная кнопка #FF9F45, иконка </w:t>
+            </w:r>
+            <w:r>
+              <w:rPr>
+                <w:rFonts w:ascii="Segoe UI Emoji" w:hAnsi="Segoe UI Emoji" w:cs="Segoe UI Emoji"/>
+                <w:noProof/>
+                <w:sz w:val="20"/>
+                <w:szCs w:val="20"/>
+              </w:rPr>
+              <w:t>➕</w:t>
+            </w:r>
+            <w:r>
+              <w:rPr>
+                <w:rFonts w:ascii="Times New Roman" w:hAnsi="Times New Roman" w:cs="Times New Roman"/>
+                <w:noProof/>
+                <w:sz w:val="20"/>
+                <w:szCs w:val="20"/>
+              </w:rPr>
+              <w:t xml:space="preserve"> — белая</w:t>
+            </w:r>
+          </w:p>
+          <w:p>
+            <w:pPr>
+              <w:pStyle w:val="a5"/>
+              <w:spacing w:after="0" w:line="240" w:lineRule="auto"/>
+              <w:ind w:left="-34"/>
+              <w:rPr>
+                <w:rFonts w:ascii="Times New Roman" w:hAnsi="Times New Roman" w:cs="Times New Roman"/>
+                <w:noProof/>
+                <w:sz w:val="20"/>
+                <w:szCs w:val="20"/>
+              </w:rPr>
+            </w:pPr>
+          </w:p>
+          <w:p>
+            <w:pPr>
+              <w:pStyle w:val="a5"/>
+              <w:spacing w:after="0" w:line="240" w:lineRule="auto"/>
+              <w:ind w:left="-34"/>
+              <w:rPr>
+                <w:rFonts w:ascii="Times New Roman" w:hAnsi="Times New Roman" w:cs="Times New Roman"/>
+                <w:noProof/>
+                <w:sz w:val="20"/>
+                <w:szCs w:val="20"/>
+              </w:rPr>
+            </w:pPr>
+            <w:r>
+              <w:rPr>
+                <w:rFonts w:ascii="Segoe UI Emoji" w:hAnsi="Segoe UI Emoji" w:cs="Segoe UI Emoji"/>
+                <w:noProof/>
+                <w:sz w:val="20"/>
+                <w:szCs w:val="20"/>
+              </w:rPr>
+              <w:t>🧾</w:t>
+            </w:r>
+            <w:r>
+              <w:rPr>
+                <w:rFonts w:ascii="Times New Roman" w:hAnsi="Times New Roman" w:cs="Times New Roman"/>
+                <w:noProof/>
+                <w:sz w:val="20"/>
+                <w:szCs w:val="20"/>
+              </w:rPr>
+              <w:t xml:space="preserve"> Структура экрана</w:t>
+            </w:r>
+          </w:p>
+          <w:p>
+            <w:pPr>
+              <w:pStyle w:val="a5"/>
+              <w:spacing w:after="0" w:line="240" w:lineRule="auto"/>
+              <w:ind w:left="-34"/>
+              <w:rPr>
+                <w:rFonts w:ascii="Times New Roman" w:hAnsi="Times New Roman" w:cs="Times New Roman"/>
+                <w:noProof/>
+                <w:sz w:val="20"/>
+                <w:szCs w:val="20"/>
+              </w:rPr>
+            </w:pPr>
+          </w:p>
+          <w:p>
+            <w:pPr>
+              <w:pStyle w:val="a5"/>
+              <w:spacing w:after="0" w:line="240" w:lineRule="auto"/>
+              <w:ind w:left="-34"/>
+              <w:rPr>
+                <w:rFonts w:ascii="Times New Roman" w:hAnsi="Times New Roman" w:cs="Times New Roman"/>
+                <w:noProof/>
+                <w:sz w:val="20"/>
+                <w:szCs w:val="20"/>
+              </w:rPr>
+            </w:pPr>
+            <w:r>
+              <w:rPr>
+                <w:rFonts w:ascii="Times New Roman" w:hAnsi="Times New Roman" w:cs="Times New Roman"/>
+                <w:noProof/>
+                <w:sz w:val="20"/>
+                <w:szCs w:val="20"/>
+              </w:rPr>
+              <w:t>1. Заголовок</w:t>
+            </w:r>
+          </w:p>
+          <w:p>
+            <w:pPr>
+              <w:pStyle w:val="a5"/>
+              <w:spacing w:after="0" w:line="240" w:lineRule="auto"/>
+              <w:ind w:left="-34"/>
+              <w:rPr>
+                <w:rFonts w:ascii="Times New Roman" w:hAnsi="Times New Roman" w:cs="Times New Roman"/>
+                <w:noProof/>
+                <w:sz w:val="20"/>
+                <w:szCs w:val="20"/>
+              </w:rPr>
+            </w:pPr>
+          </w:p>
+          <w:p>
+            <w:pPr>
+              <w:pStyle w:val="a5"/>
+              <w:spacing w:after="0" w:line="240" w:lineRule="auto"/>
+              <w:ind w:left="-34"/>
+              <w:rPr>
+                <w:rFonts w:ascii="Times New Roman" w:hAnsi="Times New Roman" w:cs="Times New Roman"/>
+                <w:noProof/>
+                <w:sz w:val="20"/>
+                <w:szCs w:val="20"/>
+              </w:rPr>
+            </w:pPr>
+            <w:r>
+              <w:rPr>
+                <w:rFonts w:ascii="Times New Roman" w:hAnsi="Times New Roman" w:cs="Times New Roman"/>
+                <w:noProof/>
+                <w:sz w:val="20"/>
+                <w:szCs w:val="20"/>
+              </w:rPr>
+              <w:t>•  Текст: "Мои блюда"</w:t>
+            </w:r>
+          </w:p>
+          <w:p>
+            <w:pPr>
+              <w:pStyle w:val="a5"/>
+              <w:spacing w:after="0" w:line="240" w:lineRule="auto"/>
+              <w:ind w:left="-34"/>
+              <w:rPr>
+                <w:rFonts w:ascii="Times New Roman" w:hAnsi="Times New Roman" w:cs="Times New Roman"/>
+                <w:noProof/>
+                <w:sz w:val="20"/>
+                <w:szCs w:val="20"/>
+              </w:rPr>
+            </w:pPr>
+            <w:r>
+              <w:rPr>
+                <w:rFonts w:ascii="Times New Roman" w:hAnsi="Times New Roman" w:cs="Times New Roman"/>
+                <w:noProof/>
+                <w:sz w:val="20"/>
+                <w:szCs w:val="20"/>
+              </w:rPr>
               <w:lastRenderedPageBreak/>
-              <w:t>•  Тип экрана: Список блюд (главный экран группы)</w:t>
-            </w:r>
-          </w:p>
-          <w:p>
-            <w:pPr>
-              <w:pStyle w:val="a5"/>
-              <w:spacing w:after="0" w:line="240" w:lineRule="auto"/>
-              <w:ind w:left="-34"/>
-              <w:rPr>
-                <w:rFonts w:ascii="Times New Roman" w:hAnsi="Times New Roman" w:cs="Times New Roman"/>
-                <w:noProof/>
-                <w:sz w:val="20"/>
-                <w:szCs w:val="20"/>
-              </w:rPr>
-            </w:pPr>
-            <w:r>
-              <w:rPr>
-                <w:rFonts w:ascii="Times New Roman" w:hAnsi="Times New Roman" w:cs="Times New Roman"/>
-                <w:noProof/>
-                <w:sz w:val="20"/>
-                <w:szCs w:val="20"/>
-              </w:rPr>
-              <w:t>•  Разрешение: iPhone стандарт (390×844 pt)</w:t>
-            </w:r>
-          </w:p>
-          <w:p>
-            <w:pPr>
-              <w:pStyle w:val="a5"/>
-              <w:spacing w:after="0" w:line="240" w:lineRule="auto"/>
-              <w:ind w:left="-34"/>
-              <w:rPr>
-                <w:rFonts w:ascii="Times New Roman" w:hAnsi="Times New Roman" w:cs="Times New Roman"/>
-                <w:noProof/>
-                <w:sz w:val="20"/>
-                <w:szCs w:val="20"/>
-              </w:rPr>
-            </w:pPr>
-            <w:r>
-              <w:rPr>
-                <w:rFonts w:ascii="Times New Roman" w:hAnsi="Times New Roman" w:cs="Times New Roman"/>
-                <w:noProof/>
-                <w:sz w:val="20"/>
-                <w:szCs w:val="20"/>
-              </w:rPr>
-              <w:t>•  Цветовая палитра:</w:t>
-            </w:r>
-          </w:p>
-          <w:p>
-            <w:pPr>
-              <w:pStyle w:val="a5"/>
-              <w:spacing w:after="0" w:line="240" w:lineRule="auto"/>
-              <w:ind w:left="-34"/>
-              <w:rPr>
-                <w:rFonts w:ascii="Times New Roman" w:hAnsi="Times New Roman" w:cs="Times New Roman"/>
-                <w:noProof/>
-                <w:sz w:val="20"/>
-                <w:szCs w:val="20"/>
-              </w:rPr>
-            </w:pPr>
-            <w:r>
-              <w:rPr>
-                <w:rFonts w:ascii="Times New Roman" w:hAnsi="Times New Roman" w:cs="Times New Roman"/>
-                <w:noProof/>
-                <w:sz w:val="20"/>
-                <w:szCs w:val="20"/>
-              </w:rPr>
-              <w:t xml:space="preserve">  ⁠◦  Фон: градиент #FEC8C1 → #FFD89B (розово-персиковый → светло-оранжевый)</w:t>
-            </w:r>
-          </w:p>
-          <w:p>
-            <w:pPr>
-              <w:pStyle w:val="a5"/>
-              <w:spacing w:after="0" w:line="240" w:lineRule="auto"/>
-              <w:ind w:left="-34"/>
-              <w:rPr>
-                <w:rFonts w:ascii="Times New Roman" w:hAnsi="Times New Roman" w:cs="Times New Roman"/>
-                <w:noProof/>
-                <w:sz w:val="20"/>
-                <w:szCs w:val="20"/>
-              </w:rPr>
-            </w:pPr>
-            <w:r>
-              <w:rPr>
-                <w:rFonts w:ascii="Times New Roman" w:hAnsi="Times New Roman" w:cs="Times New Roman"/>
-                <w:noProof/>
-                <w:sz w:val="20"/>
-                <w:szCs w:val="20"/>
-              </w:rPr>
-              <w:t xml:space="preserve">  ⁠◦  Карточка: #FFF8F0 (мягкий кремовый)</w:t>
-            </w:r>
-          </w:p>
-          <w:p>
-            <w:pPr>
-              <w:pStyle w:val="a5"/>
-              <w:spacing w:after="0" w:line="240" w:lineRule="auto"/>
-              <w:ind w:left="-34"/>
-              <w:rPr>
-                <w:rFonts w:ascii="Times New Roman" w:hAnsi="Times New Roman" w:cs="Times New Roman"/>
-                <w:noProof/>
-                <w:sz w:val="20"/>
-                <w:szCs w:val="20"/>
-              </w:rPr>
-            </w:pPr>
-            <w:r>
-              <w:rPr>
-                <w:rFonts w:ascii="Times New Roman" w:hAnsi="Times New Roman" w:cs="Times New Roman"/>
-                <w:noProof/>
-                <w:sz w:val="20"/>
-                <w:szCs w:val="20"/>
-              </w:rPr>
-              <w:t xml:space="preserve">  ⁠◦  Текст заголовка: #000000</w:t>
-            </w:r>
-          </w:p>
-          <w:p>
-            <w:pPr>
-              <w:pStyle w:val="a5"/>
-              <w:spacing w:after="0" w:line="240" w:lineRule="auto"/>
-              <w:ind w:left="-34"/>
-              <w:rPr>
-                <w:rFonts w:ascii="Times New Roman" w:hAnsi="Times New Roman" w:cs="Times New Roman"/>
-                <w:noProof/>
-                <w:sz w:val="20"/>
-                <w:szCs w:val="20"/>
-              </w:rPr>
-            </w:pPr>
-            <w:r>
-              <w:rPr>
-                <w:rFonts w:ascii="Times New Roman" w:hAnsi="Times New Roman" w:cs="Times New Roman"/>
-                <w:noProof/>
-                <w:sz w:val="20"/>
-                <w:szCs w:val="20"/>
-              </w:rPr>
-              <w:t xml:space="preserve">  ⁠◦  Текст группы: #555555 или #FF9F45 (в зависимости от акцента)</w:t>
-            </w:r>
-          </w:p>
-          <w:p>
-            <w:pPr>
-              <w:pStyle w:val="a5"/>
-              <w:spacing w:after="0" w:line="240" w:lineRule="auto"/>
-              <w:ind w:left="-34"/>
-              <w:rPr>
-                <w:rFonts w:ascii="Times New Roman" w:hAnsi="Times New Roman" w:cs="Times New Roman"/>
-                <w:noProof/>
-                <w:sz w:val="20"/>
-                <w:szCs w:val="20"/>
-              </w:rPr>
-            </w:pPr>
-            <w:r>
-              <w:rPr>
-                <w:rFonts w:ascii="Times New Roman" w:hAnsi="Times New Roman" w:cs="Times New Roman"/>
-                <w:noProof/>
-                <w:sz w:val="20"/>
-                <w:szCs w:val="20"/>
-              </w:rPr>
-              <w:t xml:space="preserve">  ⁠◦  Иконки: жёлтые аватары #FFCC70, стрелки #FF9F45</w:t>
-            </w:r>
-          </w:p>
-          <w:p>
-            <w:pPr>
-              <w:pStyle w:val="a5"/>
-              <w:spacing w:after="0" w:line="240" w:lineRule="auto"/>
-              <w:ind w:left="-34"/>
-              <w:rPr>
-                <w:rFonts w:ascii="Times New Roman" w:hAnsi="Times New Roman" w:cs="Times New Roman"/>
-                <w:noProof/>
-                <w:sz w:val="20"/>
-                <w:szCs w:val="20"/>
-              </w:rPr>
-            </w:pPr>
-            <w:r>
-              <w:rPr>
-                <w:rFonts w:ascii="Times New Roman" w:hAnsi="Times New Roman" w:cs="Times New Roman"/>
-                <w:noProof/>
-                <w:sz w:val="20"/>
-                <w:szCs w:val="20"/>
-              </w:rPr>
-              <w:t xml:space="preserve">  ⁠◦  Навигация: фон #FFF8F0, центральная кнопка #FF9F45, иконка </w:t>
-            </w:r>
-            <w:r>
-              <w:rPr>
-                <w:rFonts w:ascii="Segoe UI Emoji" w:hAnsi="Segoe UI Emoji" w:cs="Segoe UI Emoji"/>
-                <w:noProof/>
-                <w:sz w:val="20"/>
-                <w:szCs w:val="20"/>
-              </w:rPr>
-              <w:t>➕</w:t>
-            </w:r>
-            <w:r>
-              <w:rPr>
-                <w:rFonts w:ascii="Times New Roman" w:hAnsi="Times New Roman" w:cs="Times New Roman"/>
-                <w:noProof/>
-                <w:sz w:val="20"/>
-                <w:szCs w:val="20"/>
-              </w:rPr>
-              <w:t xml:space="preserve"> — белая</w:t>
-            </w:r>
-          </w:p>
-          <w:p>
-            <w:pPr>
-              <w:pStyle w:val="a5"/>
-              <w:spacing w:after="0" w:line="240" w:lineRule="auto"/>
-              <w:ind w:left="-34"/>
-              <w:rPr>
-                <w:rFonts w:ascii="Times New Roman" w:hAnsi="Times New Roman" w:cs="Times New Roman"/>
-                <w:noProof/>
-                <w:sz w:val="20"/>
-                <w:szCs w:val="20"/>
-              </w:rPr>
-            </w:pPr>
-          </w:p>
-          <w:p>
-            <w:pPr>
-              <w:pStyle w:val="a5"/>
-              <w:spacing w:after="0" w:line="240" w:lineRule="auto"/>
-              <w:ind w:left="-34"/>
-              <w:rPr>
-                <w:rFonts w:ascii="Times New Roman" w:hAnsi="Times New Roman" w:cs="Times New Roman"/>
-                <w:noProof/>
-                <w:sz w:val="20"/>
-                <w:szCs w:val="20"/>
-              </w:rPr>
-            </w:pPr>
-            <w:r>
-              <w:rPr>
-                <w:rFonts w:ascii="Segoe UI Emoji" w:hAnsi="Segoe UI Emoji" w:cs="Segoe UI Emoji"/>
-                <w:noProof/>
-                <w:sz w:val="20"/>
-                <w:szCs w:val="20"/>
-              </w:rPr>
-              <w:t>🧾</w:t>
-            </w:r>
-            <w:r>
-              <w:rPr>
-                <w:rFonts w:ascii="Times New Roman" w:hAnsi="Times New Roman" w:cs="Times New Roman"/>
-                <w:noProof/>
-                <w:sz w:val="20"/>
-                <w:szCs w:val="20"/>
-              </w:rPr>
-              <w:t xml:space="preserve"> Структура экрана</w:t>
-            </w:r>
-          </w:p>
-          <w:p>
-            <w:pPr>
-              <w:pStyle w:val="a5"/>
-              <w:spacing w:after="0" w:line="240" w:lineRule="auto"/>
-              <w:ind w:left="-34"/>
-              <w:rPr>
-                <w:rFonts w:ascii="Times New Roman" w:hAnsi="Times New Roman" w:cs="Times New Roman"/>
-                <w:noProof/>
-                <w:sz w:val="20"/>
-                <w:szCs w:val="20"/>
-              </w:rPr>
-            </w:pPr>
-          </w:p>
-          <w:p>
-            <w:pPr>
-              <w:pStyle w:val="a5"/>
-              <w:spacing w:after="0" w:line="240" w:lineRule="auto"/>
-              <w:ind w:left="-34"/>
-              <w:rPr>
-                <w:rFonts w:ascii="Times New Roman" w:hAnsi="Times New Roman" w:cs="Times New Roman"/>
-                <w:noProof/>
-                <w:sz w:val="20"/>
-                <w:szCs w:val="20"/>
-              </w:rPr>
-            </w:pPr>
-            <w:r>
-              <w:rPr>
-                <w:rFonts w:ascii="Times New Roman" w:hAnsi="Times New Roman" w:cs="Times New Roman"/>
-                <w:noProof/>
-                <w:sz w:val="20"/>
-                <w:szCs w:val="20"/>
-              </w:rPr>
-              <w:t>1. Заголовок</w:t>
-            </w:r>
-          </w:p>
-          <w:p>
-            <w:pPr>
-              <w:pStyle w:val="a5"/>
-              <w:spacing w:after="0" w:line="240" w:lineRule="auto"/>
-              <w:ind w:left="-34"/>
-              <w:rPr>
-                <w:rFonts w:ascii="Times New Roman" w:hAnsi="Times New Roman" w:cs="Times New Roman"/>
-                <w:noProof/>
-                <w:sz w:val="20"/>
-                <w:szCs w:val="20"/>
-              </w:rPr>
-            </w:pPr>
-          </w:p>
-          <w:p>
-            <w:pPr>
-              <w:pStyle w:val="a5"/>
-              <w:spacing w:after="0" w:line="240" w:lineRule="auto"/>
-              <w:ind w:left="-34"/>
-              <w:rPr>
-                <w:rFonts w:ascii="Times New Roman" w:hAnsi="Times New Roman" w:cs="Times New Roman"/>
-                <w:noProof/>
-                <w:sz w:val="20"/>
-                <w:szCs w:val="20"/>
-              </w:rPr>
-            </w:pPr>
-            <w:r>
-              <w:rPr>
-                <w:rFonts w:ascii="Times New Roman" w:hAnsi="Times New Roman" w:cs="Times New Roman"/>
-                <w:noProof/>
-                <w:sz w:val="20"/>
-                <w:szCs w:val="20"/>
-              </w:rPr>
-              <w:t>•  Текст: "Мои блюда"</w:t>
-            </w:r>
-          </w:p>
-          <w:p>
-            <w:pPr>
-              <w:pStyle w:val="a5"/>
-              <w:spacing w:after="0" w:line="240" w:lineRule="auto"/>
-              <w:ind w:left="-34"/>
-              <w:rPr>
-                <w:rFonts w:ascii="Times New Roman" w:hAnsi="Times New Roman" w:cs="Times New Roman"/>
-                <w:noProof/>
-                <w:sz w:val="20"/>
-                <w:szCs w:val="20"/>
-              </w:rPr>
-            </w:pPr>
-            <w:r>
-              <w:rPr>
-                <w:rFonts w:ascii="Times New Roman" w:hAnsi="Times New Roman" w:cs="Times New Roman"/>
-                <w:noProof/>
-                <w:sz w:val="20"/>
-                <w:szCs w:val="20"/>
-              </w:rPr>
               <w:t>•  Шрифт: SF Pro, Bold, размер ~24 pt</w:t>
             </w:r>
           </w:p>
@@ -7448,6 +6027,16 @@
                 <w:szCs w:val="28"/>
               </w:rPr>
             </w:pPr>
+            <w:r>
+              <w:rPr>
+                <w:rFonts w:ascii="Times New Roman" w:hAnsi="Times New Roman" w:cs="Times New Roman"/>
+                <w:b/>
+                <w:bCs/>
+                <w:sz w:val="28"/>
+                <w:szCs w:val="28"/>
+              </w:rPr>
+              <w:t>5</w:t>
+            </w:r>
           </w:p>
         </w:tc>
         <w:tc>
@@ -7665,7 +6254,6 @@
                 <w:rFonts w:ascii="Times New Roman" w:hAnsi="Times New Roman" w:cs="Times New Roman"/>
                 <w:noProof/>
               </w:rPr>
-              <w:lastRenderedPageBreak/>
               <w:t>4. Поле «Название» с плейсхолдером</w:t>
             </w:r>
           </w:p>
@@ -7822,9 +6410,16 @@
               <w:rPr>
                 <w:rFonts w:ascii="Times New Roman" w:hAnsi="Times New Roman" w:cs="Times New Roman"/>
                 <w:noProof/>
-                <w:lang w:val="en-US"/>
-              </w:rPr>
-            </w:pPr>
+              </w:rPr>
+            </w:pPr>
+            <w:r>
+              <w:rPr>
+                <w:rFonts w:ascii="Times New Roman" w:hAnsi="Times New Roman" w:cs="Times New Roman"/>
+                <w:noProof/>
+              </w:rPr>
+              <w:lastRenderedPageBreak/>
+              <w:t>6</w:t>
+            </w:r>
           </w:p>
         </w:tc>
         <w:tc>
@@ -7851,14 +6446,7 @@
                 <w:rFonts w:ascii="Times New Roman" w:hAnsi="Times New Roman" w:cs="Times New Roman"/>
                 <w:noProof/>
               </w:rPr>
-              <w:t>Новое</w:t>
-            </w:r>
-            <w:r>
-              <w:rPr>
-                <w:rFonts w:ascii="Times New Roman" w:hAnsi="Times New Roman" w:cs="Times New Roman"/>
-                <w:noProof/>
-              </w:rPr>
-              <w:t xml:space="preserve"> блюда</w:t>
+              <w:t>Новое блюда</w:t>
             </w:r>
           </w:p>
           <w:p>
@@ -8933,6 +7521,14 @@
                 <w:lang w:val="ru-RU"/>
               </w:rPr>
             </w:pPr>
+            <w:r>
+              <w:rPr>
+                <w:b/>
+                <w:bCs/>
+                <w:lang w:val="ru-RU"/>
+              </w:rPr>
+              <w:t>7</w:t>
+            </w:r>
           </w:p>
         </w:tc>
         <w:tc>
@@ -9225,6 +7821,14 @@
                 <w:szCs w:val="28"/>
               </w:rPr>
             </w:pPr>
+            <w:r>
+              <w:rPr>
+                <w:rFonts w:ascii="Times New Roman" w:hAnsi="Times New Roman" w:cs="Times New Roman"/>
+                <w:sz w:val="28"/>
+                <w:szCs w:val="28"/>
+              </w:rPr>
+              <w:t>8</w:t>
+            </w:r>
           </w:p>
         </w:tc>
         <w:tc>
@@ -10197,7 +8801,6 @@
         <w:rPr>
           <w:noProof/>
         </w:rPr>
-        <w:lastRenderedPageBreak/>
         <w:br/>
       </w:r>
     </w:p>

</xml_diff>

<commit_message>
Adding Mind Map link (Miro) without monetization logic
</commit_message>
<xml_diff>
--- a/DesignDocs/Designer_Doc.docx
+++ b/DesignDocs/Designer_Doc.docx
@@ -3378,8 +3378,8 @@
       </w:tblPr>
       <w:tblGrid>
         <w:gridCol w:w="538"/>
-        <w:gridCol w:w="4806"/>
-        <w:gridCol w:w="3995"/>
+        <w:gridCol w:w="5181"/>
+        <w:gridCol w:w="3620"/>
       </w:tblGrid>
       <w:tr>
         <w:tc>
@@ -4439,6 +4439,7 @@
                 <w:sz w:val="20"/>
                 <w:szCs w:val="20"/>
               </w:rPr>
+              <w:lastRenderedPageBreak/>
               <w:t xml:space="preserve">  ⁠◦  Размещена прямо на желтке, по центру</w:t>
             </w:r>
           </w:p>
@@ -4523,7 +4524,6 @@
                 <w:sz w:val="20"/>
                 <w:szCs w:val="20"/>
               </w:rPr>
-              <w:lastRenderedPageBreak/>
               <w:t>3</w:t>
             </w:r>
             <w:r>
@@ -5041,9 +5041,9 @@
               </w:rPr>
               <w:lastRenderedPageBreak/>
               <w:drawing>
-                <wp:inline distT="0" distB="0" distL="0" distR="0" wp14:anchorId="69321EAF" wp14:editId="73A3C812">
-                  <wp:extent cx="2837337" cy="4257675"/>
-                  <wp:effectExtent l="0" t="0" r="1270" b="0"/>
+                <wp:inline distT="0" distB="0" distL="0" distR="0" wp14:anchorId="69321EAF" wp14:editId="5423E36B">
+                  <wp:extent cx="3152775" cy="4731018"/>
+                  <wp:effectExtent l="0" t="0" r="0" b="0"/>
                   <wp:docPr id="10" name="Рисунок 10"/>
                   <wp:cNvGraphicFramePr>
                     <a:graphicFrameLocks xmlns:a="http://schemas.openxmlformats.org/drawingml/2006/main" noChangeAspect="1"/>
@@ -5064,7 +5064,7 @@
                         <pic:spPr>
                           <a:xfrm>
                             <a:off x="0" y="0"/>
-                            <a:ext cx="2846031" cy="4270722"/>
+                            <a:ext cx="3165118" cy="4749540"/>
                           </a:xfrm>
                           <a:prstGeom prst="rect">
                             <a:avLst/>
@@ -5314,6 +5314,7 @@
                 <w:sz w:val="20"/>
                 <w:szCs w:val="20"/>
               </w:rPr>
+              <w:lastRenderedPageBreak/>
               <w:t xml:space="preserve">  ⁠◦  Навигация: фон #FFF8F0, центральная кнопка #FF9F45, иконка </w:t>
             </w:r>
             <w:r>
@@ -5468,7 +5469,6 @@
                 <w:sz w:val="20"/>
                 <w:szCs w:val="20"/>
               </w:rPr>
-              <w:lastRenderedPageBreak/>
               <w:t>•  Шрифт: SF Pro, Bold, размер ~24 pt</w:t>
             </w:r>
           </w:p>
@@ -6386,6 +6386,7 @@
                 <w:noProof/>
                 <w:lang w:val="en-US"/>
               </w:rPr>
+              <w:lastRenderedPageBreak/>
               <w:t>9.</w:t>
             </w:r>
             <w:r>
@@ -6987,7 +6988,6 @@
                 <w:sz w:val="20"/>
                 <w:szCs w:val="20"/>
               </w:rPr>
-              <w:lastRenderedPageBreak/>
               <w:t>•  Заголовок: "НАЗВАНИЕ" — Uppercase, #FF9F45, Medium, ~14 pt</w:t>
             </w:r>
           </w:p>
@@ -8809,6 +8809,7 @@
         <w:spacing w:after="0"/>
         <w:rPr>
           <w:rFonts w:ascii="Times New Roman" w:hAnsi="Times New Roman" w:cs="Times New Roman"/>
+          <w:lang w:val="en-US"/>
         </w:rPr>
       </w:pPr>
     </w:p>

</xml_diff>

<commit_message>
adding E2E test, need to upd Glossary
</commit_message>
<xml_diff>
--- a/DesignDocs/Designer_Doc.docx
+++ b/DesignDocs/Designer_Doc.docx
@@ -36,87 +36,19 @@
             <w:rPr>
               <w:noProof/>
             </w:rPr>
-            <w:drawing>
-              <wp:anchor distT="0" distB="0" distL="114300" distR="114300" simplePos="0" relativeHeight="251684864" behindDoc="1" locked="0" layoutInCell="1" allowOverlap="1" wp14:anchorId="10767E90" wp14:editId="60013263">
-                <wp:simplePos x="0" y="0"/>
-                <wp:positionH relativeFrom="column">
-                  <wp:posOffset>1224915</wp:posOffset>
-                </wp:positionH>
-                <wp:positionV relativeFrom="paragraph">
-                  <wp:posOffset>3537585</wp:posOffset>
-                </wp:positionV>
-                <wp:extent cx="2786560" cy="4181475"/>
-                <wp:effectExtent l="0" t="0" r="0" b="0"/>
-                <wp:wrapTight wrapText="bothSides">
-                  <wp:wrapPolygon edited="0">
-                    <wp:start x="0" y="0"/>
-                    <wp:lineTo x="0" y="21452"/>
-                    <wp:lineTo x="21413" y="21452"/>
-                    <wp:lineTo x="21413" y="0"/>
-                    <wp:lineTo x="0" y="0"/>
-                  </wp:wrapPolygon>
-                </wp:wrapTight>
-                <wp:docPr id="13" name="Рисунок 13"/>
-                <wp:cNvGraphicFramePr>
-                  <a:graphicFrameLocks xmlns:a="http://schemas.openxmlformats.org/drawingml/2006/main" noChangeAspect="1"/>
-                </wp:cNvGraphicFramePr>
-                <a:graphic xmlns:a="http://schemas.openxmlformats.org/drawingml/2006/main">
-                  <a:graphicData uri="http://schemas.openxmlformats.org/drawingml/2006/picture">
-                    <pic:pic xmlns:pic="http://schemas.openxmlformats.org/drawingml/2006/picture">
-                      <pic:nvPicPr>
-                        <pic:cNvPr id="1" name=""/>
-                        <pic:cNvPicPr/>
-                      </pic:nvPicPr>
-                      <pic:blipFill>
-                        <a:blip r:embed="rId8" cstate="print">
-                          <a:extLst>
-                            <a:ext uri="{28A0092B-C50C-407E-A947-70E740481C1C}">
-                              <a14:useLocalDpi xmlns:a14="http://schemas.microsoft.com/office/drawing/2010/main" val="0"/>
-                            </a:ext>
-                          </a:extLst>
-                        </a:blip>
-                        <a:stretch>
-                          <a:fillRect/>
-                        </a:stretch>
-                      </pic:blipFill>
-                      <pic:spPr>
-                        <a:xfrm>
-                          <a:off x="0" y="0"/>
-                          <a:ext cx="2786560" cy="4181475"/>
-                        </a:xfrm>
-                        <a:prstGeom prst="rect">
-                          <a:avLst/>
-                        </a:prstGeom>
-                      </pic:spPr>
-                    </pic:pic>
-                  </a:graphicData>
-                </a:graphic>
-                <wp14:sizeRelH relativeFrom="page">
-                  <wp14:pctWidth>0</wp14:pctWidth>
-                </wp14:sizeRelH>
-                <wp14:sizeRelV relativeFrom="page">
-                  <wp14:pctHeight>0</wp14:pctHeight>
-                </wp14:sizeRelV>
-              </wp:anchor>
-            </w:drawing>
-          </w:r>
-          <w:r>
-            <w:rPr>
-              <w:noProof/>
-            </w:rPr>
             <mc:AlternateContent>
               <mc:Choice Requires="wps">
                 <w:drawing>
-                  <wp:anchor distT="0" distB="0" distL="182880" distR="182880" simplePos="0" relativeHeight="251683840" behindDoc="0" locked="0" layoutInCell="1" allowOverlap="1" wp14:anchorId="0FE44894" wp14:editId="5C3C0ED4">
+                  <wp:anchor distT="0" distB="0" distL="182880" distR="182880" simplePos="0" relativeHeight="251683840" behindDoc="0" locked="0" layoutInCell="1" allowOverlap="1" wp14:anchorId="0FE44894" wp14:editId="368B7362">
                     <wp:simplePos x="0" y="0"/>
                     <wp:positionH relativeFrom="page">
-                      <wp:align>center</wp:align>
+                      <wp:posOffset>1428750</wp:posOffset>
                     </wp:positionH>
                     <wp:positionV relativeFrom="page">
-                      <wp:posOffset>2421890</wp:posOffset>
+                      <wp:posOffset>2419350</wp:posOffset>
                     </wp:positionV>
-                    <wp:extent cx="4686300" cy="6720840"/>
-                    <wp:effectExtent l="0" t="0" r="15240" b="0"/>
+                    <wp:extent cx="5029200" cy="6720840"/>
+                    <wp:effectExtent l="0" t="0" r="0" b="0"/>
                     <wp:wrapSquare wrapText="bothSides"/>
                     <wp:docPr id="131" name="Текстовое поле 131"/>
                     <wp:cNvGraphicFramePr/>
@@ -127,7 +59,7 @@
                           <wps:spPr>
                             <a:xfrm>
                               <a:off x="0" y="0"/>
-                              <a:ext cx="4686300" cy="6720840"/>
+                              <a:ext cx="5029200" cy="6720840"/>
                             </a:xfrm>
                             <a:prstGeom prst="rect">
                               <a:avLst/>
@@ -226,7 +158,37 @@
                                         <w:sz w:val="28"/>
                                         <w:szCs w:val="28"/>
                                       </w:rPr>
-                                      <w:t>Документация для дизайнера и продукта</w:t>
+                                      <w:t xml:space="preserve">Документация для дизайнера и </w:t>
+                                    </w:r>
+                                    <w:r>
+                                      <w:rPr>
+                                        <w:caps/>
+                                        <w:color w:val="1F4E79" w:themeColor="accent5" w:themeShade="80"/>
+                                        <w:sz w:val="28"/>
+                                        <w:szCs w:val="28"/>
+                                        <w:lang w:val="en-US"/>
+                                      </w:rPr>
+                                      <w:t>product</w:t>
+                                    </w:r>
+                                    <w:r>
+                                      <w:rPr>
+                                        <w:caps/>
+                                        <w:color w:val="1F4E79" w:themeColor="accent5" w:themeShade="80"/>
+                                        <w:sz w:val="28"/>
+                                        <w:szCs w:val="28"/>
+                                        <w:lang w:val="ru-RU"/>
+                                      </w:rPr>
+                                      <w:t xml:space="preserve"> </w:t>
+                                    </w:r>
+                                    <w:r>
+                                      <w:rPr>
+                                        <w:caps/>
+                                        <w:color w:val="1F4E79" w:themeColor="accent5" w:themeShade="80"/>
+                                        <w:sz w:val="28"/>
+                                        <w:szCs w:val="28"/>
+                                        <w:lang w:val="en-US"/>
+                                      </w:rPr>
+                                      <w:t>owner</w:t>
                                     </w:r>
                                   </w:p>
                                 </w:sdtContent>
@@ -283,7 +245,7 @@
                       </a:graphicData>
                     </a:graphic>
                     <wp14:sizeRelH relativeFrom="margin">
-                      <wp14:pctWidth>79000</wp14:pctWidth>
+                      <wp14:pctWidth>0</wp14:pctWidth>
                     </wp14:sizeRelH>
                     <wp14:sizeRelV relativeFrom="page">
                       <wp14:pctHeight>35000</wp14:pctHeight>
@@ -297,7 +259,7 @@
                     <v:stroke joinstyle="miter"/>
                     <v:path gradientshapeok="t" o:connecttype="rect"/>
                   </v:shapetype>
-                  <v:shape id="Текстовое поле 131" o:spid="_x0000_s1026" type="#_x0000_t202" style="position:absolute;margin-left:0;margin-top:190.7pt;width:369pt;height:529.2pt;z-index:251683840;visibility:visible;mso-wrap-style:square;mso-width-percent:790;mso-height-percent:350;mso-wrap-distance-left:14.4pt;mso-wrap-distance-top:0;mso-wrap-distance-right:14.4pt;mso-wrap-distance-bottom:0;mso-position-horizontal:center;mso-position-horizontal-relative:page;mso-position-vertical:absolute;mso-position-vertical-relative:page;mso-width-percent:790;mso-height-percent:350;mso-width-relative:margin;mso-height-relative:page;v-text-anchor:top" o:gfxdata="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" filled="f" stroked="f" strokeweight=".5pt">
+                  <v:shape id="Текстовое поле 131" o:spid="_x0000_s1026" type="#_x0000_t202" style="position:absolute;margin-left:112.5pt;margin-top:190.5pt;width:396pt;height:529.2pt;z-index:251683840;visibility:visible;mso-wrap-style:square;mso-width-percent:0;mso-height-percent:350;mso-wrap-distance-left:14.4pt;mso-wrap-distance-top:0;mso-wrap-distance-right:14.4pt;mso-wrap-distance-bottom:0;mso-position-horizontal:absolute;mso-position-horizontal-relative:page;mso-position-vertical:absolute;mso-position-vertical-relative:page;mso-width-percent:0;mso-height-percent:350;mso-width-relative:margin;mso-height-relative:page;v-text-anchor:top" o:gfxdata="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" filled="f" stroked="f" strokeweight=".5pt">
                     <v:textbox style="mso-fit-shape-to-text:t" inset="0,0,0,0">
                       <w:txbxContent>
                         <w:p>
@@ -372,7 +334,37 @@
                                   <w:sz w:val="28"/>
                                   <w:szCs w:val="28"/>
                                 </w:rPr>
-                                <w:t>Документация для дизайнера и продукта</w:t>
+                                <w:t xml:space="preserve">Документация для дизайнера и </w:t>
+                              </w:r>
+                              <w:r>
+                                <w:rPr>
+                                  <w:caps/>
+                                  <w:color w:val="1F4E79" w:themeColor="accent5" w:themeShade="80"/>
+                                  <w:sz w:val="28"/>
+                                  <w:szCs w:val="28"/>
+                                  <w:lang w:val="en-US"/>
+                                </w:rPr>
+                                <w:t>product</w:t>
+                              </w:r>
+                              <w:r>
+                                <w:rPr>
+                                  <w:caps/>
+                                  <w:color w:val="1F4E79" w:themeColor="accent5" w:themeShade="80"/>
+                                  <w:sz w:val="28"/>
+                                  <w:szCs w:val="28"/>
+                                  <w:lang w:val="ru-RU"/>
+                                </w:rPr>
+                                <w:t xml:space="preserve"> </w:t>
+                              </w:r>
+                              <w:r>
+                                <w:rPr>
+                                  <w:caps/>
+                                  <w:color w:val="1F4E79" w:themeColor="accent5" w:themeShade="80"/>
+                                  <w:sz w:val="28"/>
+                                  <w:szCs w:val="28"/>
+                                  <w:lang w:val="en-US"/>
+                                </w:rPr>
+                                <w:t>owner</w:t>
                               </w:r>
                             </w:p>
                           </w:sdtContent>
@@ -424,6 +416,74 @@
                 </w:pict>
               </mc:Fallback>
             </mc:AlternateContent>
+          </w:r>
+          <w:r>
+            <w:rPr>
+              <w:noProof/>
+            </w:rPr>
+            <w:drawing>
+              <wp:anchor distT="0" distB="0" distL="114300" distR="114300" simplePos="0" relativeHeight="251684864" behindDoc="1" locked="0" layoutInCell="1" allowOverlap="1" wp14:anchorId="10767E90" wp14:editId="3823C8EB">
+                <wp:simplePos x="0" y="0"/>
+                <wp:positionH relativeFrom="column">
+                  <wp:posOffset>1224915</wp:posOffset>
+                </wp:positionH>
+                <wp:positionV relativeFrom="paragraph">
+                  <wp:posOffset>3537585</wp:posOffset>
+                </wp:positionV>
+                <wp:extent cx="2786560" cy="4181475"/>
+                <wp:effectExtent l="0" t="0" r="0" b="0"/>
+                <wp:wrapTight wrapText="bothSides">
+                  <wp:wrapPolygon edited="0">
+                    <wp:start x="0" y="0"/>
+                    <wp:lineTo x="0" y="21452"/>
+                    <wp:lineTo x="21413" y="21452"/>
+                    <wp:lineTo x="21413" y="0"/>
+                    <wp:lineTo x="0" y="0"/>
+                  </wp:wrapPolygon>
+                </wp:wrapTight>
+                <wp:docPr id="13" name="Рисунок 13"/>
+                <wp:cNvGraphicFramePr>
+                  <a:graphicFrameLocks xmlns:a="http://schemas.openxmlformats.org/drawingml/2006/main" noChangeAspect="1"/>
+                </wp:cNvGraphicFramePr>
+                <a:graphic xmlns:a="http://schemas.openxmlformats.org/drawingml/2006/main">
+                  <a:graphicData uri="http://schemas.openxmlformats.org/drawingml/2006/picture">
+                    <pic:pic xmlns:pic="http://schemas.openxmlformats.org/drawingml/2006/picture">
+                      <pic:nvPicPr>
+                        <pic:cNvPr id="1" name=""/>
+                        <pic:cNvPicPr/>
+                      </pic:nvPicPr>
+                      <pic:blipFill>
+                        <a:blip r:embed="rId8" cstate="print">
+                          <a:extLst>
+                            <a:ext uri="{28A0092B-C50C-407E-A947-70E740481C1C}">
+                              <a14:useLocalDpi xmlns:a14="http://schemas.microsoft.com/office/drawing/2010/main" val="0"/>
+                            </a:ext>
+                          </a:extLst>
+                        </a:blip>
+                        <a:stretch>
+                          <a:fillRect/>
+                        </a:stretch>
+                      </pic:blipFill>
+                      <pic:spPr>
+                        <a:xfrm>
+                          <a:off x="0" y="0"/>
+                          <a:ext cx="2786560" cy="4181475"/>
+                        </a:xfrm>
+                        <a:prstGeom prst="rect">
+                          <a:avLst/>
+                        </a:prstGeom>
+                      </pic:spPr>
+                    </pic:pic>
+                  </a:graphicData>
+                </a:graphic>
+                <wp14:sizeRelH relativeFrom="page">
+                  <wp14:pctWidth>0</wp14:pctWidth>
+                </wp14:sizeRelH>
+                <wp14:sizeRelV relativeFrom="page">
+                  <wp14:pctHeight>0</wp14:pctHeight>
+                </wp14:sizeRelV>
+              </wp:anchor>
+            </w:drawing>
           </w:r>
           <w:r>
             <w:rPr>
@@ -1481,7 +1541,6 @@
                 <w:rFonts w:ascii="Times New Roman" w:hAnsi="Times New Roman" w:cs="Times New Roman"/>
                 <w:sz w:val="28"/>
                 <w:szCs w:val="28"/>
-                <w:highlight w:val="green"/>
               </w:rPr>
               <w:t>Кнопка [Войти] / [Авторизоваться]</w:t>
             </w:r>
@@ -1509,6 +1568,7 @@
               <w:spacing w:after="0" w:line="240" w:lineRule="auto"/>
               <w:rPr>
                 <w:rFonts w:ascii="Times New Roman" w:hAnsi="Times New Roman" w:cs="Times New Roman"/>
+                <w:lang w:val="en-US"/>
               </w:rPr>
             </w:pPr>
             <w:r>
@@ -1528,7 +1588,38 @@
               <w:rPr>
                 <w:rFonts w:ascii="Times New Roman" w:hAnsi="Times New Roman" w:cs="Times New Roman"/>
               </w:rPr>
-              <w:t>-аккаунт.</w:t>
+              <w:t>-аккаунт</w:t>
+            </w:r>
+            <w:r>
+              <w:rPr>
+                <w:rFonts w:ascii="Times New Roman" w:hAnsi="Times New Roman" w:cs="Times New Roman"/>
+              </w:rPr>
+              <w:t xml:space="preserve">, </w:t>
+            </w:r>
+            <w:proofErr w:type="spellStart"/>
+            <w:r>
+              <w:rPr>
+                <w:rFonts w:ascii="Times New Roman" w:hAnsi="Times New Roman" w:cs="Times New Roman"/>
+                <w:color w:val="auto"/>
+                <w:highlight w:val="green"/>
+                <w:lang w:val="en-US"/>
+              </w:rPr>
+              <w:t>AppleID</w:t>
+            </w:r>
+            <w:proofErr w:type="spellEnd"/>
+            <w:proofErr w:type="gramStart"/>
+            <w:r>
+              <w:rPr>
+                <w:rFonts w:ascii="Times New Roman" w:hAnsi="Times New Roman" w:cs="Times New Roman"/>
+              </w:rPr>
+              <w:t>, Продолжить</w:t>
+            </w:r>
+            <w:proofErr w:type="gramEnd"/>
+            <w:r>
+              <w:rPr>
+                <w:rFonts w:ascii="Times New Roman" w:hAnsi="Times New Roman" w:cs="Times New Roman"/>
+              </w:rPr>
+              <w:t xml:space="preserve"> без регистрации.</w:t>
             </w:r>
           </w:p>
         </w:tc>
@@ -2700,14 +2791,32 @@
             <w:r>
               <w:rPr>
                 <w:rFonts w:ascii="Times New Roman" w:hAnsi="Times New Roman" w:cs="Times New Roman"/>
-                <w:shd w:val="clear" w:color="auto" w:fill="FF00FF"/>
-              </w:rPr>
-              <w:t xml:space="preserve">7.3 Блок «Рецепты» - (почему он вообще именно в настройках? Мб для этой функции просто добавить дополнительную метку в Карточку блюда в </w:t>
-            </w:r>
-            <w:r>
-              <w:rPr>
-                <w:rFonts w:ascii="Times New Roman" w:hAnsi="Times New Roman" w:cs="Times New Roman"/>
-                <w:shd w:val="clear" w:color="auto" w:fill="FF00FF"/>
+              </w:rPr>
+              <w:t>7.3 Блок «</w:t>
+            </w:r>
+            <w:r>
+              <w:rPr>
+                <w:rFonts w:ascii="Times New Roman" w:hAnsi="Times New Roman" w:cs="Times New Roman"/>
+              </w:rPr>
+              <w:t xml:space="preserve">Мои </w:t>
+            </w:r>
+            <w:r>
+              <w:rPr>
+                <w:rFonts w:ascii="Times New Roman" w:hAnsi="Times New Roman" w:cs="Times New Roman"/>
+              </w:rPr>
+              <w:t xml:space="preserve">Рецепты» - </w:t>
+            </w:r>
+            <w:r>
+              <w:rPr>
+                <w:rFonts w:ascii="Times New Roman" w:hAnsi="Times New Roman" w:cs="Times New Roman"/>
+                <w:highlight w:val="magenta"/>
+              </w:rPr>
+              <w:t xml:space="preserve">(почему он вообще именно в настройках? Мб для этой функции просто добавить дополнительную метку в Карточку блюда в </w:t>
+            </w:r>
+            <w:r>
+              <w:rPr>
+                <w:rFonts w:ascii="Times New Roman" w:hAnsi="Times New Roman" w:cs="Times New Roman"/>
+                <w:highlight w:val="magenta"/>
                 <w:lang w:val="en-US"/>
               </w:rPr>
               <w:t>Segmented</w:t>
@@ -2715,14 +2824,14 @@
             <w:r>
               <w:rPr>
                 <w:rFonts w:ascii="Times New Roman" w:hAnsi="Times New Roman" w:cs="Times New Roman"/>
-                <w:shd w:val="clear" w:color="auto" w:fill="FF00FF"/>
+                <w:highlight w:val="magenta"/>
               </w:rPr>
               <w:t xml:space="preserve"> </w:t>
             </w:r>
             <w:r>
               <w:rPr>
                 <w:rFonts w:ascii="Times New Roman" w:hAnsi="Times New Roman" w:cs="Times New Roman"/>
-                <w:shd w:val="clear" w:color="auto" w:fill="FF00FF"/>
+                <w:highlight w:val="magenta"/>
                 <w:lang w:val="en-US"/>
               </w:rPr>
               <w:t>control</w:t>
@@ -2730,7 +2839,7 @@
             <w:r>
               <w:rPr>
                 <w:rFonts w:ascii="Times New Roman" w:hAnsi="Times New Roman" w:cs="Times New Roman"/>
-                <w:shd w:val="clear" w:color="auto" w:fill="FF00FF"/>
+                <w:highlight w:val="magenta"/>
               </w:rPr>
               <w:t xml:space="preserve"> [Категория] – «Мои рецепты» - и тогда по фильтру будут показываться тебе блюда твои именно </w:t>
             </w:r>
@@ -2738,7 +2847,7 @@
             <w:r>
               <w:rPr>
                 <w:rFonts w:ascii="Times New Roman" w:hAnsi="Times New Roman" w:cs="Times New Roman"/>
-                <w:shd w:val="clear" w:color="auto" w:fill="FF00FF"/>
+                <w:highlight w:val="magenta"/>
               </w:rPr>
               <w:t>с рецептами</w:t>
             </w:r>
@@ -2746,25 +2855,23 @@
             <w:r>
               <w:rPr>
                 <w:rFonts w:ascii="Times New Roman" w:hAnsi="Times New Roman" w:cs="Times New Roman"/>
-                <w:shd w:val="clear" w:color="auto" w:fill="FF00FF"/>
-              </w:rPr>
-              <w:t xml:space="preserve"> которые ты </w:t>
-            </w:r>
-            <w:proofErr w:type="spellStart"/>
-            <w:r>
-              <w:rPr>
-                <w:rFonts w:ascii="Times New Roman" w:hAnsi="Times New Roman" w:cs="Times New Roman"/>
-                <w:shd w:val="clear" w:color="auto" w:fill="FF00FF"/>
-              </w:rPr>
-              <w:t>заполял</w:t>
-            </w:r>
-            <w:proofErr w:type="spellEnd"/>
-            <w:r>
-              <w:rPr>
-                <w:rFonts w:ascii="Times New Roman" w:hAnsi="Times New Roman" w:cs="Times New Roman"/>
-                <w:shd w:val="clear" w:color="auto" w:fill="FF00FF"/>
-              </w:rPr>
-              <w:t>?)</w:t>
+                <w:highlight w:val="magenta"/>
+              </w:rPr>
+              <w:t xml:space="preserve"> которые ты запол</w:t>
+            </w:r>
+            <w:r>
+              <w:rPr>
+                <w:rFonts w:ascii="Times New Roman" w:hAnsi="Times New Roman" w:cs="Times New Roman"/>
+                <w:highlight w:val="magenta"/>
+              </w:rPr>
+              <w:t>н</w:t>
+            </w:r>
+            <w:r>
+              <w:rPr>
+                <w:rFonts w:ascii="Times New Roman" w:hAnsi="Times New Roman" w:cs="Times New Roman"/>
+                <w:highlight w:val="magenta"/>
+              </w:rPr>
+              <w:t>ял?)</w:t>
             </w:r>
           </w:p>
         </w:tc>
@@ -4618,6 +4725,7 @@
                 <w:sz w:val="28"/>
                 <w:szCs w:val="28"/>
               </w:rPr>
+              <w:lastRenderedPageBreak/>
               <w:t>3</w:t>
             </w:r>
           </w:p>
@@ -6035,6 +6143,7 @@
                 <w:sz w:val="28"/>
                 <w:szCs w:val="28"/>
               </w:rPr>
+              <w:lastRenderedPageBreak/>
               <w:t>5</w:t>
             </w:r>
           </w:p>
@@ -7527,6 +7636,7 @@
                 <w:bCs/>
                 <w:lang w:val="ru-RU"/>
               </w:rPr>
+              <w:lastRenderedPageBreak/>
               <w:t>7</w:t>
             </w:r>
           </w:p>
@@ -8801,6 +8911,7 @@
         <w:rPr>
           <w:noProof/>
         </w:rPr>
+        <w:lastRenderedPageBreak/>
         <w:br/>
       </w:r>
     </w:p>
@@ -8809,13 +8920,189 @@
         <w:spacing w:after="0"/>
         <w:rPr>
           <w:rFonts w:ascii="Times New Roman" w:hAnsi="Times New Roman" w:cs="Times New Roman"/>
+        </w:rPr>
+      </w:pPr>
+    </w:p>
+    <w:p>
+      <w:pPr>
+        <w:spacing w:after="0" w:line="240" w:lineRule="auto"/>
+        <w:rPr>
+          <w:rFonts w:ascii="Times New Roman" w:hAnsi="Times New Roman" w:cs="Times New Roman"/>
+        </w:rPr>
+      </w:pPr>
+      <w:r>
+        <w:rPr>
+          <w:rFonts w:ascii="Times New Roman" w:hAnsi="Times New Roman" w:cs="Times New Roman"/>
+        </w:rPr>
+        <w:br w:type="page"/>
+      </w:r>
+    </w:p>
+    <w:p>
+      <w:pPr>
+        <w:spacing w:after="0"/>
+        <w:rPr>
+          <w:rFonts w:ascii="Times New Roman" w:hAnsi="Times New Roman" w:cs="Times New Roman"/>
+          <w:b/>
+          <w:bCs/>
+          <w:sz w:val="28"/>
+          <w:szCs w:val="28"/>
+          <w:lang w:val="en-US"/>
+        </w:rPr>
+      </w:pPr>
+      <w:r>
+        <w:rPr>
+          <w:rFonts w:ascii="Times New Roman" w:hAnsi="Times New Roman" w:cs="Times New Roman"/>
+          <w:b/>
+          <w:bCs/>
+          <w:sz w:val="28"/>
+          <w:szCs w:val="28"/>
+          <w:lang w:val="en-US"/>
+        </w:rPr>
+        <w:lastRenderedPageBreak/>
+        <w:t>2.1 Mind Map Random4dinner</w:t>
+      </w:r>
+    </w:p>
+    <w:p>
+      <w:pPr>
+        <w:spacing w:after="0"/>
+        <w:rPr>
+          <w:rFonts w:ascii="Times New Roman" w:hAnsi="Times New Roman" w:cs="Times New Roman"/>
+          <w:b/>
+          <w:bCs/>
+          <w:sz w:val="28"/>
+          <w:szCs w:val="28"/>
+          <w:lang w:val="en-US"/>
+        </w:rPr>
+      </w:pPr>
+      <w:r>
+        <w:rPr>
+          <w:rFonts w:ascii="Times New Roman" w:eastAsia="Times New Roman" w:hAnsi="Times New Roman" w:cs="Times New Roman"/>
+          <w:noProof/>
+          <w:color w:val="auto"/>
+          <w:sz w:val="24"/>
+          <w:szCs w:val="24"/>
+          <w:bdr w:val="none" w:sz="0" w:space="0" w:color="auto"/>
+          <w:lang w:val="ru-BY" w:eastAsia="ru-BY"/>
+        </w:rPr>
+        <w:drawing>
+          <wp:anchor distT="0" distB="0" distL="114300" distR="114300" simplePos="0" relativeHeight="251685888" behindDoc="1" locked="0" layoutInCell="1" allowOverlap="1" wp14:anchorId="2C39D833" wp14:editId="4B90D347">
+            <wp:simplePos x="0" y="0"/>
+            <wp:positionH relativeFrom="margin">
+              <wp:posOffset>-575310</wp:posOffset>
+            </wp:positionH>
+            <wp:positionV relativeFrom="paragraph">
+              <wp:posOffset>231140</wp:posOffset>
+            </wp:positionV>
+            <wp:extent cx="6703060" cy="3695700"/>
+            <wp:effectExtent l="0" t="0" r="2540" b="0"/>
+            <wp:wrapTight wrapText="bothSides">
+              <wp:wrapPolygon edited="0">
+                <wp:start x="0" y="0"/>
+                <wp:lineTo x="0" y="21489"/>
+                <wp:lineTo x="21547" y="21489"/>
+                <wp:lineTo x="21547" y="0"/>
+                <wp:lineTo x="0" y="0"/>
+              </wp:wrapPolygon>
+            </wp:wrapTight>
+            <wp:docPr id="3" name="Рисунок 3"/>
+            <wp:cNvGraphicFramePr>
+              <a:graphicFrameLocks xmlns:a="http://schemas.openxmlformats.org/drawingml/2006/main" noChangeAspect="1"/>
+            </wp:cNvGraphicFramePr>
+            <a:graphic xmlns:a="http://schemas.openxmlformats.org/drawingml/2006/main">
+              <a:graphicData uri="http://schemas.openxmlformats.org/drawingml/2006/picture">
+                <pic:pic xmlns:pic="http://schemas.openxmlformats.org/drawingml/2006/picture">
+                  <pic:nvPicPr>
+                    <pic:cNvPr id="0" name="Picture 1"/>
+                    <pic:cNvPicPr>
+                      <a:picLocks noChangeAspect="1" noChangeArrowheads="1"/>
+                    </pic:cNvPicPr>
+                  </pic:nvPicPr>
+                  <pic:blipFill>
+                    <a:blip r:embed="rId17">
+                      <a:extLst>
+                        <a:ext uri="{28A0092B-C50C-407E-A947-70E740481C1C}">
+                          <a14:useLocalDpi xmlns:a14="http://schemas.microsoft.com/office/drawing/2010/main" val="0"/>
+                        </a:ext>
+                      </a:extLst>
+                    </a:blip>
+                    <a:srcRect/>
+                    <a:stretch>
+                      <a:fillRect/>
+                    </a:stretch>
+                  </pic:blipFill>
+                  <pic:spPr bwMode="auto">
+                    <a:xfrm>
+                      <a:off x="0" y="0"/>
+                      <a:ext cx="6703060" cy="3695700"/>
+                    </a:xfrm>
+                    <a:prstGeom prst="rect">
+                      <a:avLst/>
+                    </a:prstGeom>
+                    <a:noFill/>
+                    <a:ln>
+                      <a:noFill/>
+                    </a:ln>
+                  </pic:spPr>
+                </pic:pic>
+              </a:graphicData>
+            </a:graphic>
+            <wp14:sizeRelH relativeFrom="page">
+              <wp14:pctWidth>0</wp14:pctWidth>
+            </wp14:sizeRelH>
+            <wp14:sizeRelV relativeFrom="page">
+              <wp14:pctHeight>0</wp14:pctHeight>
+            </wp14:sizeRelV>
+          </wp:anchor>
+        </w:drawing>
+      </w:r>
+    </w:p>
+    <w:p>
+      <w:pPr>
+        <w:spacing w:after="0"/>
+        <w:rPr>
+          <w:rFonts w:ascii="Times New Roman" w:hAnsi="Times New Roman" w:cs="Times New Roman"/>
+          <w:b/>
+          <w:bCs/>
+          <w:sz w:val="28"/>
+          <w:szCs w:val="28"/>
+          <w:lang w:val="en-US"/>
+        </w:rPr>
+      </w:pPr>
+    </w:p>
+    <w:p>
+      <w:pPr>
+        <w:pBdr>
+          <w:top w:val="none" w:sz="0" w:space="0" w:color="auto"/>
+          <w:left w:val="none" w:sz="0" w:space="0" w:color="auto"/>
+          <w:bottom w:val="none" w:sz="0" w:space="0" w:color="auto"/>
+          <w:right w:val="none" w:sz="0" w:space="0" w:color="auto"/>
+          <w:between w:val="none" w:sz="0" w:space="0" w:color="auto"/>
+          <w:bar w:val="none" w:sz="0" w:color="auto"/>
+        </w:pBdr>
+        <w:spacing w:before="100" w:beforeAutospacing="1" w:after="100" w:afterAutospacing="1" w:line="240" w:lineRule="auto"/>
+        <w:rPr>
+          <w:rFonts w:ascii="Times New Roman" w:eastAsia="Times New Roman" w:hAnsi="Times New Roman" w:cs="Times New Roman"/>
+          <w:color w:val="auto"/>
+          <w:sz w:val="24"/>
+          <w:szCs w:val="24"/>
+          <w:bdr w:val="none" w:sz="0" w:space="0" w:color="auto"/>
+          <w:lang w:val="ru-BY" w:eastAsia="ru-BY"/>
+        </w:rPr>
+      </w:pPr>
+    </w:p>
+    <w:p>
+      <w:pPr>
+        <w:spacing w:after="0"/>
+        <w:rPr>
+          <w:rFonts w:ascii="Times New Roman" w:hAnsi="Times New Roman" w:cs="Times New Roman"/>
+          <w:sz w:val="24"/>
+          <w:szCs w:val="24"/>
           <w:lang w:val="en-US"/>
         </w:rPr>
       </w:pPr>
     </w:p>
     <w:sectPr>
-      <w:headerReference w:type="default" r:id="rId17"/>
-      <w:footerReference w:type="default" r:id="rId18"/>
+      <w:footerReference w:type="first" r:id="rId18"/>
       <w:pgSz w:w="11900" w:h="16840"/>
       <w:pgMar w:top="1134" w:right="850" w:bottom="1134" w:left="1701" w:header="708" w:footer="708" w:gutter="0"/>
       <w:pgNumType w:start="0"/>
@@ -8856,8 +9143,17 @@
 <w:ftr xmlns:wpc="http://schemas.microsoft.com/office/word/2010/wordprocessingCanvas" xmlns:cx="http://schemas.microsoft.com/office/drawing/2014/chartex" xmlns:cx1="http://schemas.microsoft.com/office/drawing/2015/9/8/chartex" xmlns:cx2="http://schemas.microsoft.com/office/drawing/2015/10/21/chartex" xmlns:cx3="http://schemas.microsoft.com/office/drawing/2016/5/9/chartex" xmlns:cx4="http://schemas.microsoft.com/office/drawing/2016/5/10/chartex" xmlns:cx5="http://schemas.microsoft.com/office/drawing/2016/5/11/chartex" xmlns:cx6="http://schemas.microsoft.com/office/drawing/2016/5/12/chartex" xmlns:cx7="http://schemas.microsoft.com/office/drawing/2016/5/13/chartex" xmlns:cx8="http://schemas.microsoft.com/office/drawing/2016/5/14/chartex" xmlns:mc="http://schemas.openxmlformats.org/markup-compatibility/2006" xmlns:aink="http://schemas.microsoft.com/office/drawing/2016/ink" xmlns:am3d="http://schemas.microsoft.com/office/drawing/2017/model3d" xmlns:o="urn:schemas-microsoft-com:office:office" xmlns:r="http://schemas.openxmlformats.org/officeDocument/2006/relationships" xmlns:m="http://schemas.openxmlformats.org/officeDocument/2006/math" xmlns:v="urn:schemas-microsoft-com:vml" xmlns:wp14="http://schemas.microsoft.com/office/word/2010/wordprocessingDrawing" xmlns:wp="http://schemas.openxmlformats.org/drawingml/2006/wordprocessingDrawing" xmlns:w10="urn:schemas-microsoft-com:office:word" xmlns:w="http://schemas.openxmlformats.org/wordprocessingml/2006/main" xmlns:w14="http://schemas.microsoft.com/office/word/2010/wordml" xmlns:w15="http://schemas.microsoft.com/office/word/2012/wordml" xmlns:w16cex="http://schemas.microsoft.com/office/word/2018/wordml/cex" xmlns:w16cid="http://schemas.microsoft.com/office/word/2016/wordml/cid" xmlns:w16="http://schemas.microsoft.com/office/word/2018/wordml" xmlns:w16sdtdh="http://schemas.microsoft.com/office/word/2020/wordml/sdtdatahash" xmlns:w16se="http://schemas.microsoft.com/office/word/2015/wordml/symex" xmlns:wpg="http://schemas.microsoft.com/office/word/2010/wordprocessingGroup" xmlns:wpi="http://schemas.microsoft.com/office/word/2010/wordprocessingInk" xmlns:wne="http://schemas.microsoft.com/office/word/2006/wordml" xmlns:wps="http://schemas.microsoft.com/office/word/2010/wordprocessingShape" mc:Ignorable="w14 w15 w16se w16cid w16 w16cex w16sdtdh wp14">
   <w:p>
     <w:pPr>
-      <w:pStyle w:val="a4"/>
+      <w:pStyle w:val="ac"/>
+      <w:rPr>
+        <w:rFonts w:ascii="Times New Roman" w:hAnsi="Times New Roman" w:cs="Times New Roman"/>
+      </w:rPr>
     </w:pPr>
+    <w:r>
+      <w:rPr>
+        <w:rFonts w:ascii="Times New Roman" w:hAnsi="Times New Roman" w:cs="Times New Roman"/>
+      </w:rPr>
+      <w:t>А. Марковская</w:t>
+    </w:r>
   </w:p>
 </w:ftr>
 </file>
@@ -8885,16 +9181,6 @@
     </w:p>
   </w:footnote>
 </w:footnotes>
-</file>
-
-<file path=word/header1.xml><?xml version="1.0" encoding="utf-8"?>
-<w:hdr xmlns:wpc="http://schemas.microsoft.com/office/word/2010/wordprocessingCanvas" xmlns:cx="http://schemas.microsoft.com/office/drawing/2014/chartex" xmlns:cx1="http://schemas.microsoft.com/office/drawing/2015/9/8/chartex" xmlns:cx2="http://schemas.microsoft.com/office/drawing/2015/10/21/chartex" xmlns:cx3="http://schemas.microsoft.com/office/drawing/2016/5/9/chartex" xmlns:cx4="http://schemas.microsoft.com/office/drawing/2016/5/10/chartex" xmlns:cx5="http://schemas.microsoft.com/office/drawing/2016/5/11/chartex" xmlns:cx6="http://schemas.microsoft.com/office/drawing/2016/5/12/chartex" xmlns:cx7="http://schemas.microsoft.com/office/drawing/2016/5/13/chartex" xmlns:cx8="http://schemas.microsoft.com/office/drawing/2016/5/14/chartex" xmlns:mc="http://schemas.openxmlformats.org/markup-compatibility/2006" xmlns:aink="http://schemas.microsoft.com/office/drawing/2016/ink" xmlns:am3d="http://schemas.microsoft.com/office/drawing/2017/model3d" xmlns:o="urn:schemas-microsoft-com:office:office" xmlns:r="http://schemas.openxmlformats.org/officeDocument/2006/relationships" xmlns:m="http://schemas.openxmlformats.org/officeDocument/2006/math" xmlns:v="urn:schemas-microsoft-com:vml" xmlns:wp14="http://schemas.microsoft.com/office/word/2010/wordprocessingDrawing" xmlns:wp="http://schemas.openxmlformats.org/drawingml/2006/wordprocessingDrawing" xmlns:w10="urn:schemas-microsoft-com:office:word" xmlns:w="http://schemas.openxmlformats.org/wordprocessingml/2006/main" xmlns:w14="http://schemas.microsoft.com/office/word/2010/wordml" xmlns:w15="http://schemas.microsoft.com/office/word/2012/wordml" xmlns:w16cex="http://schemas.microsoft.com/office/word/2018/wordml/cex" xmlns:w16cid="http://schemas.microsoft.com/office/word/2016/wordml/cid" xmlns:w16="http://schemas.microsoft.com/office/word/2018/wordml" xmlns:w16sdtdh="http://schemas.microsoft.com/office/word/2020/wordml/sdtdatahash" xmlns:w16se="http://schemas.microsoft.com/office/word/2015/wordml/symex" xmlns:wpg="http://schemas.microsoft.com/office/word/2010/wordprocessingGroup" xmlns:wpi="http://schemas.microsoft.com/office/word/2010/wordprocessingInk" xmlns:wne="http://schemas.microsoft.com/office/word/2006/wordml" xmlns:wps="http://schemas.microsoft.com/office/word/2010/wordprocessingShape" mc:Ignorable="w14 w15 w16se w16cid w16 w16cex w16sdtdh wp14">
-  <w:p>
-    <w:pPr>
-      <w:pStyle w:val="a4"/>
-    </w:pPr>
-  </w:p>
-</w:hdr>
 </file>
 
 <file path=word/numbering.xml><?xml version="1.0" encoding="utf-8"?>
@@ -10094,6 +10380,66 @@
       <w:bdr w:val="none" w:sz="0" w:space="0" w:color="auto"/>
     </w:rPr>
   </w:style>
+  <w:style w:type="paragraph" w:styleId="aa">
+    <w:name w:val="header"/>
+    <w:basedOn w:val="a"/>
+    <w:link w:val="ab"/>
+    <w:uiPriority w:val="99"/>
+    <w:unhideWhenUsed/>
+    <w:rsid w:val="00117632"/>
+    <w:pPr>
+      <w:tabs>
+        <w:tab w:val="center" w:pos="4677"/>
+        <w:tab w:val="right" w:pos="9355"/>
+      </w:tabs>
+      <w:spacing w:after="0" w:line="240" w:lineRule="auto"/>
+    </w:pPr>
+  </w:style>
+  <w:style w:type="character" w:customStyle="1" w:styleId="ab">
+    <w:name w:val="Верхний колонтитул Знак"/>
+    <w:basedOn w:val="a0"/>
+    <w:link w:val="aa"/>
+    <w:uiPriority w:val="99"/>
+    <w:rsid w:val="00117632"/>
+    <w:rPr>
+      <w:rFonts w:ascii="Calibri" w:hAnsi="Calibri" w:cs="Arial Unicode MS"/>
+      <w:color w:val="000000"/>
+      <w:sz w:val="22"/>
+      <w:szCs w:val="22"/>
+      <w:u w:color="000000"/>
+      <w:lang w:val="ru-RU"/>
+    </w:rPr>
+  </w:style>
+  <w:style w:type="paragraph" w:styleId="ac">
+    <w:name w:val="footer"/>
+    <w:basedOn w:val="a"/>
+    <w:link w:val="ad"/>
+    <w:uiPriority w:val="99"/>
+    <w:unhideWhenUsed/>
+    <w:rsid w:val="00117632"/>
+    <w:pPr>
+      <w:tabs>
+        <w:tab w:val="center" w:pos="4677"/>
+        <w:tab w:val="right" w:pos="9355"/>
+      </w:tabs>
+      <w:spacing w:after="0" w:line="240" w:lineRule="auto"/>
+    </w:pPr>
+  </w:style>
+  <w:style w:type="character" w:customStyle="1" w:styleId="ad">
+    <w:name w:val="Нижний колонтитул Знак"/>
+    <w:basedOn w:val="a0"/>
+    <w:link w:val="ac"/>
+    <w:uiPriority w:val="99"/>
+    <w:rsid w:val="00117632"/>
+    <w:rPr>
+      <w:rFonts w:ascii="Calibri" w:hAnsi="Calibri" w:cs="Arial Unicode MS"/>
+      <w:color w:val="000000"/>
+      <w:sz w:val="22"/>
+      <w:szCs w:val="22"/>
+      <w:u w:color="000000"/>
+      <w:lang w:val="ru-RU"/>
+    </w:rPr>
+  </w:style>
 </w:styles>
 </file>
 

</xml_diff>

<commit_message>
AI example of the Glossary
</commit_message>
<xml_diff>
--- a/DesignDocs/Designer_Doc.docx
+++ b/DesignDocs/Designer_Doc.docx
@@ -734,185 +734,759 @@
         <w:t>Документация для дизайнера и продукта</w:t>
       </w:r>
     </w:p>
-    <w:bookmarkEnd w:id="0"/>
-    <w:p>
-      <w:pPr>
-        <w:pStyle w:val="a5"/>
-        <w:numPr>
-          <w:ilvl w:val="0"/>
-          <w:numId w:val="2"/>
-        </w:numPr>
-        <w:rPr>
-          <w:rFonts w:ascii="Times New Roman" w:hAnsi="Times New Roman" w:cs="Times New Roman"/>
-          <w:sz w:val="28"/>
-          <w:szCs w:val="28"/>
-        </w:rPr>
-      </w:pPr>
-      <w:r>
-        <w:rPr>
-          <w:rFonts w:ascii="Times New Roman" w:hAnsi="Times New Roman" w:cs="Times New Roman"/>
-          <w:sz w:val="28"/>
-          <w:szCs w:val="28"/>
-          <w:lang w:val="en-US"/>
-        </w:rPr>
-        <w:t>UI</w:t>
-      </w:r>
-      <w:r>
-        <w:rPr>
-          <w:rFonts w:ascii="Times New Roman" w:hAnsi="Times New Roman" w:cs="Times New Roman"/>
-          <w:sz w:val="28"/>
-          <w:szCs w:val="28"/>
-        </w:rPr>
-        <w:t>/</w:t>
-      </w:r>
-      <w:r>
-        <w:rPr>
-          <w:rFonts w:ascii="Times New Roman" w:hAnsi="Times New Roman" w:cs="Times New Roman"/>
-          <w:sz w:val="28"/>
-          <w:szCs w:val="28"/>
-          <w:lang w:val="en-US"/>
-        </w:rPr>
-        <w:t>UX</w:t>
-      </w:r>
-      <w:r>
-        <w:rPr>
-          <w:rFonts w:ascii="Times New Roman" w:hAnsi="Times New Roman" w:cs="Times New Roman"/>
-          <w:sz w:val="28"/>
-          <w:szCs w:val="28"/>
-        </w:rPr>
-        <w:t xml:space="preserve"> спецификации</w:t>
-      </w:r>
-      <w:r>
-        <w:rPr>
-          <w:rFonts w:ascii="Times New Roman" w:hAnsi="Times New Roman" w:cs="Times New Roman"/>
-          <w:sz w:val="28"/>
-          <w:szCs w:val="28"/>
-        </w:rPr>
-        <w:br/>
-        <w:t>1.1 функционал и требования к пользовательскому интерфейсу</w:t>
-      </w:r>
-      <w:r>
-        <w:rPr>
-          <w:rFonts w:ascii="Times New Roman" w:hAnsi="Times New Roman" w:cs="Times New Roman"/>
-          <w:sz w:val="28"/>
-          <w:szCs w:val="28"/>
-        </w:rPr>
-        <w:br/>
-        <w:t>1.2 схемы экранов</w:t>
-      </w:r>
-      <w:r>
-        <w:rPr>
-          <w:rFonts w:ascii="Times New Roman" w:hAnsi="Times New Roman" w:cs="Times New Roman"/>
-          <w:sz w:val="28"/>
-          <w:szCs w:val="28"/>
-        </w:rPr>
-        <w:br/>
-      </w:r>
-    </w:p>
-    <w:p>
-      <w:pPr>
-        <w:pStyle w:val="a5"/>
-        <w:numPr>
-          <w:ilvl w:val="0"/>
-          <w:numId w:val="2"/>
-        </w:numPr>
-        <w:pBdr>
-          <w:bottom w:val="single" w:sz="6" w:space="0" w:color="000000"/>
-        </w:pBdr>
-        <w:rPr>
-          <w:rFonts w:ascii="Times New Roman" w:hAnsi="Times New Roman" w:cs="Times New Roman"/>
-          <w:sz w:val="28"/>
-          <w:szCs w:val="28"/>
-        </w:rPr>
-      </w:pPr>
-      <w:r>
-        <w:rPr>
-          <w:rFonts w:ascii="Times New Roman" w:hAnsi="Times New Roman" w:cs="Times New Roman"/>
-          <w:sz w:val="28"/>
-          <w:szCs w:val="28"/>
-          <w:lang w:val="en-US"/>
-        </w:rPr>
-        <w:t>User</w:t>
-      </w:r>
-      <w:r>
-        <w:rPr>
-          <w:rFonts w:ascii="Times New Roman" w:hAnsi="Times New Roman" w:cs="Times New Roman"/>
-          <w:sz w:val="28"/>
-          <w:szCs w:val="28"/>
-        </w:rPr>
-        <w:t xml:space="preserve"> </w:t>
-      </w:r>
-      <w:r>
-        <w:rPr>
-          <w:rFonts w:ascii="Times New Roman" w:hAnsi="Times New Roman" w:cs="Times New Roman"/>
-          <w:sz w:val="28"/>
-          <w:szCs w:val="28"/>
-          <w:lang w:val="en-US"/>
-        </w:rPr>
-        <w:t>flow</w:t>
-      </w:r>
-      <w:r>
-        <w:rPr>
-          <w:rFonts w:ascii="Times New Roman" w:hAnsi="Times New Roman" w:cs="Times New Roman"/>
-          <w:sz w:val="28"/>
-          <w:szCs w:val="28"/>
-        </w:rPr>
-        <w:t xml:space="preserve"> и сценарии</w:t>
-      </w:r>
-      <w:r>
-        <w:rPr>
-          <w:rFonts w:ascii="Times New Roman" w:hAnsi="Times New Roman" w:cs="Times New Roman"/>
-          <w:sz w:val="28"/>
-          <w:szCs w:val="28"/>
-        </w:rPr>
-        <w:br/>
-        <w:t>2.1 основные пользовательские пути</w:t>
-      </w:r>
-      <w:r>
-        <w:rPr>
-          <w:rFonts w:ascii="Times New Roman" w:hAnsi="Times New Roman" w:cs="Times New Roman"/>
-          <w:sz w:val="28"/>
-          <w:szCs w:val="28"/>
-        </w:rPr>
-        <w:t xml:space="preserve"> (</w:t>
-      </w:r>
-      <w:proofErr w:type="spellStart"/>
-      <w:r>
-        <w:rPr>
-          <w:rFonts w:ascii="Times New Roman" w:hAnsi="Times New Roman" w:cs="Times New Roman"/>
-          <w:sz w:val="28"/>
-          <w:szCs w:val="28"/>
-          <w:lang w:val="en-US"/>
-        </w:rPr>
-        <w:t>MindMap</w:t>
-      </w:r>
-      <w:proofErr w:type="spellEnd"/>
-      <w:r>
-        <w:rPr>
-          <w:rFonts w:ascii="Times New Roman" w:hAnsi="Times New Roman" w:cs="Times New Roman"/>
-          <w:sz w:val="28"/>
-          <w:szCs w:val="28"/>
-        </w:rPr>
-        <w:t>)</w:t>
-      </w:r>
-      <w:r>
-        <w:rPr>
-          <w:rFonts w:ascii="Times New Roman" w:hAnsi="Times New Roman" w:cs="Times New Roman"/>
-          <w:sz w:val="28"/>
-          <w:szCs w:val="28"/>
-        </w:rPr>
-        <w:br/>
-        <w:t>2.2 диаграммы переходов (? Кто это предлагает)</w:t>
-      </w:r>
-      <w:r>
-        <w:rPr>
-          <w:rFonts w:ascii="Times New Roman" w:eastAsia="Times New Roman" w:hAnsi="Times New Roman" w:cs="Times New Roman"/>
-          <w:sz w:val="28"/>
-          <w:szCs w:val="28"/>
-        </w:rPr>
-        <w:br/>
-      </w:r>
-    </w:p>
+    <w:tbl>
+      <w:tblPr>
+        <w:tblStyle w:val="a7"/>
+        <w:tblW w:w="9917" w:type="dxa"/>
+        <w:tblInd w:w="-572" w:type="dxa"/>
+        <w:tblBorders>
+          <w:top w:val="none" w:sz="0" w:space="0" w:color="auto"/>
+          <w:left w:val="none" w:sz="0" w:space="0" w:color="auto"/>
+          <w:bottom w:val="none" w:sz="0" w:space="0" w:color="auto"/>
+          <w:right w:val="none" w:sz="0" w:space="0" w:color="auto"/>
+          <w:insideH w:val="none" w:sz="0" w:space="0" w:color="auto"/>
+          <w:insideV w:val="none" w:sz="0" w:space="0" w:color="auto"/>
+        </w:tblBorders>
+        <w:tblLook w:val="04A0" w:firstRow="1" w:lastRow="0" w:firstColumn="1" w:lastColumn="0" w:noHBand="0" w:noVBand="1"/>
+      </w:tblPr>
+      <w:tblGrid>
+        <w:gridCol w:w="566"/>
+        <w:gridCol w:w="8790"/>
+        <w:gridCol w:w="561"/>
+      </w:tblGrid>
+      <w:tr>
+        <w:tc>
+          <w:tcPr>
+            <w:tcW w:w="566" w:type="dxa"/>
+          </w:tcPr>
+          <w:bookmarkEnd w:id="0"/>
+          <w:p>
+            <w:pPr>
+              <w:pBdr>
+                <w:top w:val="none" w:sz="0" w:space="0" w:color="auto"/>
+                <w:left w:val="none" w:sz="0" w:space="0" w:color="auto"/>
+                <w:bottom w:val="none" w:sz="0" w:space="0" w:color="auto"/>
+                <w:right w:val="none" w:sz="0" w:space="0" w:color="auto"/>
+                <w:between w:val="none" w:sz="0" w:space="0" w:color="auto"/>
+                <w:bar w:val="none" w:sz="0" w:color="auto"/>
+              </w:pBdr>
+              <w:spacing w:after="0" w:line="240" w:lineRule="auto"/>
+              <w:rPr>
+                <w:rFonts w:ascii="Times New Roman" w:eastAsia="Times New Roman" w:hAnsi="Times New Roman" w:cs="Times New Roman"/>
+                <w:sz w:val="28"/>
+                <w:szCs w:val="28"/>
+                <w:lang w:val="en-US"/>
+              </w:rPr>
+            </w:pPr>
+            <w:r>
+              <w:rPr>
+                <w:rFonts w:ascii="Times New Roman" w:eastAsia="Times New Roman" w:hAnsi="Times New Roman" w:cs="Times New Roman"/>
+                <w:sz w:val="28"/>
+                <w:szCs w:val="28"/>
+                <w:lang w:val="en-US"/>
+              </w:rPr>
+              <w:t>1</w:t>
+            </w:r>
+          </w:p>
+        </w:tc>
+        <w:tc>
+          <w:tcPr>
+            <w:tcW w:w="8790" w:type="dxa"/>
+          </w:tcPr>
+          <w:p>
+            <w:pPr>
+              <w:pBdr>
+                <w:top w:val="none" w:sz="0" w:space="0" w:color="auto"/>
+                <w:left w:val="none" w:sz="0" w:space="0" w:color="auto"/>
+                <w:bottom w:val="none" w:sz="0" w:space="0" w:color="auto"/>
+                <w:right w:val="none" w:sz="0" w:space="0" w:color="auto"/>
+                <w:between w:val="none" w:sz="0" w:space="0" w:color="auto"/>
+                <w:bar w:val="none" w:sz="0" w:color="auto"/>
+              </w:pBdr>
+              <w:spacing w:after="0" w:line="240" w:lineRule="auto"/>
+              <w:rPr>
+                <w:rFonts w:ascii="Times New Roman" w:eastAsia="Times New Roman" w:hAnsi="Times New Roman" w:cs="Times New Roman"/>
+                <w:sz w:val="28"/>
+                <w:szCs w:val="28"/>
+              </w:rPr>
+            </w:pPr>
+            <w:r>
+              <w:rPr>
+                <w:rFonts w:ascii="Times New Roman" w:hAnsi="Times New Roman" w:cs="Times New Roman"/>
+                <w:sz w:val="28"/>
+                <w:szCs w:val="28"/>
+                <w:lang w:val="en-US"/>
+              </w:rPr>
+              <w:t>UI</w:t>
+            </w:r>
+            <w:r>
+              <w:rPr>
+                <w:rFonts w:ascii="Times New Roman" w:hAnsi="Times New Roman" w:cs="Times New Roman"/>
+                <w:sz w:val="28"/>
+                <w:szCs w:val="28"/>
+              </w:rPr>
+              <w:t>/</w:t>
+            </w:r>
+            <w:r>
+              <w:rPr>
+                <w:rFonts w:ascii="Times New Roman" w:hAnsi="Times New Roman" w:cs="Times New Roman"/>
+                <w:sz w:val="28"/>
+                <w:szCs w:val="28"/>
+                <w:lang w:val="en-US"/>
+              </w:rPr>
+              <w:t>UX</w:t>
+            </w:r>
+            <w:r>
+              <w:rPr>
+                <w:rFonts w:ascii="Times New Roman" w:hAnsi="Times New Roman" w:cs="Times New Roman"/>
+                <w:sz w:val="28"/>
+                <w:szCs w:val="28"/>
+              </w:rPr>
+              <w:t xml:space="preserve"> спецификации</w:t>
+            </w:r>
+            <w:r>
+              <w:rPr>
+                <w:rFonts w:ascii="Times New Roman" w:hAnsi="Times New Roman" w:cs="Times New Roman"/>
+                <w:sz w:val="28"/>
+                <w:szCs w:val="28"/>
+              </w:rPr>
+              <w:t>……………………………………………………….</w:t>
+            </w:r>
+          </w:p>
+        </w:tc>
+        <w:tc>
+          <w:tcPr>
+            <w:tcW w:w="561" w:type="dxa"/>
+          </w:tcPr>
+          <w:p>
+            <w:pPr>
+              <w:pBdr>
+                <w:top w:val="none" w:sz="0" w:space="0" w:color="auto"/>
+                <w:left w:val="none" w:sz="0" w:space="0" w:color="auto"/>
+                <w:bottom w:val="none" w:sz="0" w:space="0" w:color="auto"/>
+                <w:right w:val="none" w:sz="0" w:space="0" w:color="auto"/>
+                <w:between w:val="none" w:sz="0" w:space="0" w:color="auto"/>
+                <w:bar w:val="none" w:sz="0" w:color="auto"/>
+              </w:pBdr>
+              <w:spacing w:after="0" w:line="240" w:lineRule="auto"/>
+              <w:rPr>
+                <w:rFonts w:ascii="Times New Roman" w:eastAsia="Times New Roman" w:hAnsi="Times New Roman" w:cs="Times New Roman"/>
+                <w:sz w:val="28"/>
+                <w:szCs w:val="28"/>
+              </w:rPr>
+            </w:pPr>
+            <w:r>
+              <w:rPr>
+                <w:rFonts w:ascii="Times New Roman" w:eastAsia="Times New Roman" w:hAnsi="Times New Roman" w:cs="Times New Roman"/>
+                <w:sz w:val="28"/>
+                <w:szCs w:val="28"/>
+              </w:rPr>
+              <w:t>3</w:t>
+            </w:r>
+          </w:p>
+        </w:tc>
+      </w:tr>
+      <w:tr>
+        <w:tc>
+          <w:tcPr>
+            <w:tcW w:w="566" w:type="dxa"/>
+          </w:tcPr>
+          <w:p>
+            <w:pPr>
+              <w:pBdr>
+                <w:top w:val="none" w:sz="0" w:space="0" w:color="auto"/>
+                <w:left w:val="none" w:sz="0" w:space="0" w:color="auto"/>
+                <w:bottom w:val="none" w:sz="0" w:space="0" w:color="auto"/>
+                <w:right w:val="none" w:sz="0" w:space="0" w:color="auto"/>
+                <w:between w:val="none" w:sz="0" w:space="0" w:color="auto"/>
+                <w:bar w:val="none" w:sz="0" w:color="auto"/>
+              </w:pBdr>
+              <w:spacing w:after="0" w:line="240" w:lineRule="auto"/>
+              <w:rPr>
+                <w:rFonts w:ascii="Times New Roman" w:eastAsia="Times New Roman" w:hAnsi="Times New Roman" w:cs="Times New Roman"/>
+                <w:sz w:val="28"/>
+                <w:szCs w:val="28"/>
+                <w:lang w:val="en-US"/>
+              </w:rPr>
+            </w:pPr>
+            <w:r>
+              <w:rPr>
+                <w:rFonts w:ascii="Times New Roman" w:eastAsia="Times New Roman" w:hAnsi="Times New Roman" w:cs="Times New Roman"/>
+                <w:sz w:val="28"/>
+                <w:szCs w:val="28"/>
+                <w:lang w:val="en-US"/>
+              </w:rPr>
+              <w:t>1.1</w:t>
+            </w:r>
+          </w:p>
+        </w:tc>
+        <w:tc>
+          <w:tcPr>
+            <w:tcW w:w="8790" w:type="dxa"/>
+          </w:tcPr>
+          <w:p>
+            <w:pPr>
+              <w:pBdr>
+                <w:top w:val="none" w:sz="0" w:space="0" w:color="auto"/>
+                <w:left w:val="none" w:sz="0" w:space="0" w:color="auto"/>
+                <w:bottom w:val="none" w:sz="0" w:space="0" w:color="auto"/>
+                <w:right w:val="none" w:sz="0" w:space="0" w:color="auto"/>
+                <w:between w:val="none" w:sz="0" w:space="0" w:color="auto"/>
+                <w:bar w:val="none" w:sz="0" w:color="auto"/>
+              </w:pBdr>
+              <w:spacing w:after="0" w:line="240" w:lineRule="auto"/>
+              <w:rPr>
+                <w:rFonts w:ascii="Times New Roman" w:eastAsia="Times New Roman" w:hAnsi="Times New Roman" w:cs="Times New Roman"/>
+                <w:sz w:val="28"/>
+                <w:szCs w:val="28"/>
+              </w:rPr>
+            </w:pPr>
+            <w:r>
+              <w:rPr>
+                <w:rFonts w:ascii="Times New Roman" w:hAnsi="Times New Roman" w:cs="Times New Roman"/>
+                <w:sz w:val="28"/>
+                <w:szCs w:val="28"/>
+              </w:rPr>
+              <w:t>Ф</w:t>
+            </w:r>
+            <w:r>
+              <w:rPr>
+                <w:rFonts w:ascii="Times New Roman" w:hAnsi="Times New Roman" w:cs="Times New Roman"/>
+                <w:sz w:val="28"/>
+                <w:szCs w:val="28"/>
+              </w:rPr>
+              <w:t>ункционал и требования к пользовательскому интерфейсу</w:t>
+            </w:r>
+            <w:r>
+              <w:rPr>
+                <w:rFonts w:ascii="Times New Roman" w:hAnsi="Times New Roman" w:cs="Times New Roman"/>
+                <w:sz w:val="28"/>
+                <w:szCs w:val="28"/>
+              </w:rPr>
+              <w:t>…………...</w:t>
+            </w:r>
+          </w:p>
+        </w:tc>
+        <w:tc>
+          <w:tcPr>
+            <w:tcW w:w="561" w:type="dxa"/>
+          </w:tcPr>
+          <w:p>
+            <w:pPr>
+              <w:pBdr>
+                <w:top w:val="none" w:sz="0" w:space="0" w:color="auto"/>
+                <w:left w:val="none" w:sz="0" w:space="0" w:color="auto"/>
+                <w:bottom w:val="none" w:sz="0" w:space="0" w:color="auto"/>
+                <w:right w:val="none" w:sz="0" w:space="0" w:color="auto"/>
+                <w:between w:val="none" w:sz="0" w:space="0" w:color="auto"/>
+                <w:bar w:val="none" w:sz="0" w:color="auto"/>
+              </w:pBdr>
+              <w:spacing w:after="0" w:line="240" w:lineRule="auto"/>
+              <w:rPr>
+                <w:rFonts w:ascii="Times New Roman" w:eastAsia="Times New Roman" w:hAnsi="Times New Roman" w:cs="Times New Roman"/>
+                <w:sz w:val="28"/>
+                <w:szCs w:val="28"/>
+              </w:rPr>
+            </w:pPr>
+            <w:r>
+              <w:rPr>
+                <w:rFonts w:ascii="Times New Roman" w:eastAsia="Times New Roman" w:hAnsi="Times New Roman" w:cs="Times New Roman"/>
+                <w:sz w:val="28"/>
+                <w:szCs w:val="28"/>
+              </w:rPr>
+              <w:t>4</w:t>
+            </w:r>
+          </w:p>
+        </w:tc>
+      </w:tr>
+      <w:tr>
+        <w:tc>
+          <w:tcPr>
+            <w:tcW w:w="566" w:type="dxa"/>
+          </w:tcPr>
+          <w:p>
+            <w:pPr>
+              <w:pBdr>
+                <w:top w:val="none" w:sz="0" w:space="0" w:color="auto"/>
+                <w:left w:val="none" w:sz="0" w:space="0" w:color="auto"/>
+                <w:bottom w:val="none" w:sz="0" w:space="0" w:color="auto"/>
+                <w:right w:val="none" w:sz="0" w:space="0" w:color="auto"/>
+                <w:between w:val="none" w:sz="0" w:space="0" w:color="auto"/>
+                <w:bar w:val="none" w:sz="0" w:color="auto"/>
+              </w:pBdr>
+              <w:spacing w:after="0" w:line="240" w:lineRule="auto"/>
+              <w:rPr>
+                <w:rFonts w:ascii="Times New Roman" w:eastAsia="Times New Roman" w:hAnsi="Times New Roman" w:cs="Times New Roman"/>
+                <w:sz w:val="28"/>
+                <w:szCs w:val="28"/>
+                <w:lang w:val="en-US"/>
+              </w:rPr>
+            </w:pPr>
+            <w:r>
+              <w:rPr>
+                <w:rFonts w:ascii="Times New Roman" w:eastAsia="Times New Roman" w:hAnsi="Times New Roman" w:cs="Times New Roman"/>
+                <w:sz w:val="28"/>
+                <w:szCs w:val="28"/>
+                <w:lang w:val="en-US"/>
+              </w:rPr>
+              <w:t>1.2</w:t>
+            </w:r>
+          </w:p>
+        </w:tc>
+        <w:tc>
+          <w:tcPr>
+            <w:tcW w:w="8790" w:type="dxa"/>
+          </w:tcPr>
+          <w:p>
+            <w:pPr>
+              <w:pBdr>
+                <w:top w:val="none" w:sz="0" w:space="0" w:color="auto"/>
+                <w:left w:val="none" w:sz="0" w:space="0" w:color="auto"/>
+                <w:bottom w:val="none" w:sz="0" w:space="0" w:color="auto"/>
+                <w:right w:val="none" w:sz="0" w:space="0" w:color="auto"/>
+                <w:between w:val="none" w:sz="0" w:space="0" w:color="auto"/>
+                <w:bar w:val="none" w:sz="0" w:color="auto"/>
+              </w:pBdr>
+              <w:spacing w:after="0" w:line="240" w:lineRule="auto"/>
+              <w:rPr>
+                <w:rFonts w:ascii="Times New Roman" w:eastAsia="Times New Roman" w:hAnsi="Times New Roman" w:cs="Times New Roman"/>
+                <w:sz w:val="28"/>
+                <w:szCs w:val="28"/>
+              </w:rPr>
+            </w:pPr>
+            <w:r>
+              <w:rPr>
+                <w:rFonts w:ascii="Times New Roman" w:hAnsi="Times New Roman" w:cs="Times New Roman"/>
+                <w:sz w:val="28"/>
+                <w:szCs w:val="28"/>
+              </w:rPr>
+              <w:t>С</w:t>
+            </w:r>
+            <w:r>
+              <w:rPr>
+                <w:rFonts w:ascii="Times New Roman" w:hAnsi="Times New Roman" w:cs="Times New Roman"/>
+                <w:sz w:val="28"/>
+                <w:szCs w:val="28"/>
+              </w:rPr>
+              <w:t>хемы экранов</w:t>
+            </w:r>
+            <w:r>
+              <w:rPr>
+                <w:rFonts w:ascii="Times New Roman" w:hAnsi="Times New Roman" w:cs="Times New Roman"/>
+                <w:sz w:val="28"/>
+                <w:szCs w:val="28"/>
+              </w:rPr>
+              <w:t>………………………………………………………………</w:t>
+            </w:r>
+          </w:p>
+        </w:tc>
+        <w:tc>
+          <w:tcPr>
+            <w:tcW w:w="561" w:type="dxa"/>
+          </w:tcPr>
+          <w:p>
+            <w:pPr>
+              <w:pBdr>
+                <w:top w:val="none" w:sz="0" w:space="0" w:color="auto"/>
+                <w:left w:val="none" w:sz="0" w:space="0" w:color="auto"/>
+                <w:bottom w:val="none" w:sz="0" w:space="0" w:color="auto"/>
+                <w:right w:val="none" w:sz="0" w:space="0" w:color="auto"/>
+                <w:between w:val="none" w:sz="0" w:space="0" w:color="auto"/>
+                <w:bar w:val="none" w:sz="0" w:color="auto"/>
+              </w:pBdr>
+              <w:spacing w:after="0" w:line="240" w:lineRule="auto"/>
+              <w:rPr>
+                <w:rFonts w:ascii="Times New Roman" w:eastAsia="Times New Roman" w:hAnsi="Times New Roman" w:cs="Times New Roman"/>
+                <w:sz w:val="28"/>
+                <w:szCs w:val="28"/>
+              </w:rPr>
+            </w:pPr>
+            <w:r>
+              <w:rPr>
+                <w:rFonts w:ascii="Times New Roman" w:eastAsia="Times New Roman" w:hAnsi="Times New Roman" w:cs="Times New Roman"/>
+                <w:sz w:val="28"/>
+                <w:szCs w:val="28"/>
+              </w:rPr>
+              <w:t>6</w:t>
+            </w:r>
+          </w:p>
+        </w:tc>
+      </w:tr>
+      <w:tr>
+        <w:tc>
+          <w:tcPr>
+            <w:tcW w:w="566" w:type="dxa"/>
+          </w:tcPr>
+          <w:p>
+            <w:pPr>
+              <w:pBdr>
+                <w:top w:val="none" w:sz="0" w:space="0" w:color="auto"/>
+                <w:left w:val="none" w:sz="0" w:space="0" w:color="auto"/>
+                <w:bottom w:val="none" w:sz="0" w:space="0" w:color="auto"/>
+                <w:right w:val="none" w:sz="0" w:space="0" w:color="auto"/>
+                <w:between w:val="none" w:sz="0" w:space="0" w:color="auto"/>
+                <w:bar w:val="none" w:sz="0" w:color="auto"/>
+              </w:pBdr>
+              <w:spacing w:after="0" w:line="240" w:lineRule="auto"/>
+              <w:rPr>
+                <w:rFonts w:ascii="Times New Roman" w:eastAsia="Times New Roman" w:hAnsi="Times New Roman" w:cs="Times New Roman"/>
+                <w:sz w:val="28"/>
+                <w:szCs w:val="28"/>
+                <w:lang w:val="en-US"/>
+              </w:rPr>
+            </w:pPr>
+            <w:r>
+              <w:rPr>
+                <w:rFonts w:ascii="Times New Roman" w:eastAsia="Times New Roman" w:hAnsi="Times New Roman" w:cs="Times New Roman"/>
+                <w:sz w:val="28"/>
+                <w:szCs w:val="28"/>
+                <w:lang w:val="en-US"/>
+              </w:rPr>
+              <w:t>2</w:t>
+            </w:r>
+          </w:p>
+        </w:tc>
+        <w:tc>
+          <w:tcPr>
+            <w:tcW w:w="8790" w:type="dxa"/>
+          </w:tcPr>
+          <w:p>
+            <w:pPr>
+              <w:pBdr>
+                <w:top w:val="none" w:sz="0" w:space="0" w:color="auto"/>
+                <w:left w:val="none" w:sz="0" w:space="0" w:color="auto"/>
+                <w:bottom w:val="none" w:sz="0" w:space="0" w:color="auto"/>
+                <w:right w:val="none" w:sz="0" w:space="0" w:color="auto"/>
+                <w:between w:val="none" w:sz="0" w:space="0" w:color="auto"/>
+                <w:bar w:val="none" w:sz="0" w:color="auto"/>
+              </w:pBdr>
+              <w:spacing w:after="0" w:line="240" w:lineRule="auto"/>
+              <w:rPr>
+                <w:rFonts w:ascii="Times New Roman" w:eastAsia="Times New Roman" w:hAnsi="Times New Roman" w:cs="Times New Roman"/>
+                <w:sz w:val="28"/>
+                <w:szCs w:val="28"/>
+              </w:rPr>
+            </w:pPr>
+            <w:r>
+              <w:rPr>
+                <w:rFonts w:ascii="Times New Roman" w:hAnsi="Times New Roman" w:cs="Times New Roman"/>
+                <w:sz w:val="28"/>
+                <w:szCs w:val="28"/>
+                <w:lang w:val="en-US"/>
+              </w:rPr>
+              <w:t>User</w:t>
+            </w:r>
+            <w:r>
+              <w:rPr>
+                <w:rFonts w:ascii="Times New Roman" w:hAnsi="Times New Roman" w:cs="Times New Roman"/>
+                <w:sz w:val="28"/>
+                <w:szCs w:val="28"/>
+              </w:rPr>
+              <w:t xml:space="preserve"> </w:t>
+            </w:r>
+            <w:r>
+              <w:rPr>
+                <w:rFonts w:ascii="Times New Roman" w:hAnsi="Times New Roman" w:cs="Times New Roman"/>
+                <w:sz w:val="28"/>
+                <w:szCs w:val="28"/>
+                <w:lang w:val="en-US"/>
+              </w:rPr>
+              <w:t>flow</w:t>
+            </w:r>
+            <w:r>
+              <w:rPr>
+                <w:rFonts w:ascii="Times New Roman" w:hAnsi="Times New Roman" w:cs="Times New Roman"/>
+                <w:sz w:val="28"/>
+                <w:szCs w:val="28"/>
+              </w:rPr>
+              <w:t xml:space="preserve"> и сценарии</w:t>
+            </w:r>
+            <w:r>
+              <w:rPr>
+                <w:rFonts w:ascii="Times New Roman" w:hAnsi="Times New Roman" w:cs="Times New Roman"/>
+                <w:sz w:val="28"/>
+                <w:szCs w:val="28"/>
+              </w:rPr>
+              <w:t>………………………………………………………..</w:t>
+            </w:r>
+          </w:p>
+        </w:tc>
+        <w:tc>
+          <w:tcPr>
+            <w:tcW w:w="561" w:type="dxa"/>
+          </w:tcPr>
+          <w:p>
+            <w:pPr>
+              <w:pBdr>
+                <w:top w:val="none" w:sz="0" w:space="0" w:color="auto"/>
+                <w:left w:val="none" w:sz="0" w:space="0" w:color="auto"/>
+                <w:bottom w:val="none" w:sz="0" w:space="0" w:color="auto"/>
+                <w:right w:val="none" w:sz="0" w:space="0" w:color="auto"/>
+                <w:between w:val="none" w:sz="0" w:space="0" w:color="auto"/>
+                <w:bar w:val="none" w:sz="0" w:color="auto"/>
+              </w:pBdr>
+              <w:spacing w:after="0" w:line="240" w:lineRule="auto"/>
+              <w:rPr>
+                <w:rFonts w:ascii="Times New Roman" w:eastAsia="Times New Roman" w:hAnsi="Times New Roman" w:cs="Times New Roman"/>
+                <w:sz w:val="28"/>
+                <w:szCs w:val="28"/>
+              </w:rPr>
+            </w:pPr>
+            <w:r>
+              <w:rPr>
+                <w:rFonts w:ascii="Times New Roman" w:eastAsia="Times New Roman" w:hAnsi="Times New Roman" w:cs="Times New Roman"/>
+                <w:sz w:val="28"/>
+                <w:szCs w:val="28"/>
+              </w:rPr>
+              <w:t>13</w:t>
+            </w:r>
+          </w:p>
+        </w:tc>
+      </w:tr>
+      <w:tr>
+        <w:tc>
+          <w:tcPr>
+            <w:tcW w:w="566" w:type="dxa"/>
+          </w:tcPr>
+          <w:p>
+            <w:pPr>
+              <w:pBdr>
+                <w:top w:val="none" w:sz="0" w:space="0" w:color="auto"/>
+                <w:left w:val="none" w:sz="0" w:space="0" w:color="auto"/>
+                <w:bottom w:val="none" w:sz="0" w:space="0" w:color="auto"/>
+                <w:right w:val="none" w:sz="0" w:space="0" w:color="auto"/>
+                <w:between w:val="none" w:sz="0" w:space="0" w:color="auto"/>
+                <w:bar w:val="none" w:sz="0" w:color="auto"/>
+              </w:pBdr>
+              <w:spacing w:after="0" w:line="240" w:lineRule="auto"/>
+              <w:rPr>
+                <w:rFonts w:ascii="Times New Roman" w:eastAsia="Times New Roman" w:hAnsi="Times New Roman" w:cs="Times New Roman"/>
+                <w:sz w:val="28"/>
+                <w:szCs w:val="28"/>
+                <w:lang w:val="en-US"/>
+              </w:rPr>
+            </w:pPr>
+            <w:r>
+              <w:rPr>
+                <w:rFonts w:ascii="Times New Roman" w:eastAsia="Times New Roman" w:hAnsi="Times New Roman" w:cs="Times New Roman"/>
+                <w:sz w:val="28"/>
+                <w:szCs w:val="28"/>
+                <w:lang w:val="en-US"/>
+              </w:rPr>
+              <w:t>2.1</w:t>
+            </w:r>
+          </w:p>
+        </w:tc>
+        <w:tc>
+          <w:tcPr>
+            <w:tcW w:w="8790" w:type="dxa"/>
+          </w:tcPr>
+          <w:p>
+            <w:pPr>
+              <w:pBdr>
+                <w:top w:val="none" w:sz="0" w:space="0" w:color="auto"/>
+                <w:left w:val="none" w:sz="0" w:space="0" w:color="auto"/>
+                <w:bottom w:val="none" w:sz="0" w:space="0" w:color="auto"/>
+                <w:right w:val="none" w:sz="0" w:space="0" w:color="auto"/>
+                <w:between w:val="none" w:sz="0" w:space="0" w:color="auto"/>
+                <w:bar w:val="none" w:sz="0" w:color="auto"/>
+              </w:pBdr>
+              <w:spacing w:after="0" w:line="240" w:lineRule="auto"/>
+              <w:rPr>
+                <w:rFonts w:ascii="Times New Roman" w:eastAsia="Times New Roman" w:hAnsi="Times New Roman" w:cs="Times New Roman"/>
+                <w:sz w:val="28"/>
+                <w:szCs w:val="28"/>
+              </w:rPr>
+            </w:pPr>
+            <w:r>
+              <w:rPr>
+                <w:rFonts w:ascii="Times New Roman" w:hAnsi="Times New Roman" w:cs="Times New Roman"/>
+                <w:sz w:val="28"/>
+                <w:szCs w:val="28"/>
+              </w:rPr>
+              <w:t>О</w:t>
+            </w:r>
+            <w:r>
+              <w:rPr>
+                <w:rFonts w:ascii="Times New Roman" w:hAnsi="Times New Roman" w:cs="Times New Roman"/>
+                <w:sz w:val="28"/>
+                <w:szCs w:val="28"/>
+              </w:rPr>
+              <w:t>сновные пользовательские пути</w:t>
+            </w:r>
+            <w:r>
+              <w:rPr>
+                <w:rFonts w:ascii="Times New Roman" w:hAnsi="Times New Roman" w:cs="Times New Roman"/>
+                <w:sz w:val="28"/>
+                <w:szCs w:val="28"/>
+              </w:rPr>
+              <w:t xml:space="preserve"> (</w:t>
+            </w:r>
+            <w:r>
+              <w:rPr>
+                <w:rFonts w:ascii="Times New Roman" w:hAnsi="Times New Roman" w:cs="Times New Roman"/>
+                <w:sz w:val="28"/>
+                <w:szCs w:val="28"/>
+                <w:lang w:val="en-US"/>
+              </w:rPr>
+              <w:t>MindMap</w:t>
+            </w:r>
+            <w:r>
+              <w:rPr>
+                <w:rFonts w:ascii="Times New Roman" w:hAnsi="Times New Roman" w:cs="Times New Roman"/>
+                <w:sz w:val="28"/>
+                <w:szCs w:val="28"/>
+              </w:rPr>
+              <w:t>)</w:t>
+            </w:r>
+            <w:r>
+              <w:rPr>
+                <w:rFonts w:ascii="Times New Roman" w:hAnsi="Times New Roman" w:cs="Times New Roman"/>
+                <w:sz w:val="28"/>
+                <w:szCs w:val="28"/>
+              </w:rPr>
+              <w:t>…………………………….</w:t>
+            </w:r>
+          </w:p>
+        </w:tc>
+        <w:tc>
+          <w:tcPr>
+            <w:tcW w:w="561" w:type="dxa"/>
+          </w:tcPr>
+          <w:p>
+            <w:pPr>
+              <w:pBdr>
+                <w:top w:val="none" w:sz="0" w:space="0" w:color="auto"/>
+                <w:left w:val="none" w:sz="0" w:space="0" w:color="auto"/>
+                <w:bottom w:val="none" w:sz="0" w:space="0" w:color="auto"/>
+                <w:right w:val="none" w:sz="0" w:space="0" w:color="auto"/>
+                <w:between w:val="none" w:sz="0" w:space="0" w:color="auto"/>
+                <w:bar w:val="none" w:sz="0" w:color="auto"/>
+              </w:pBdr>
+              <w:spacing w:after="0" w:line="240" w:lineRule="auto"/>
+              <w:rPr>
+                <w:rFonts w:ascii="Times New Roman" w:eastAsia="Times New Roman" w:hAnsi="Times New Roman" w:cs="Times New Roman"/>
+                <w:sz w:val="28"/>
+                <w:szCs w:val="28"/>
+              </w:rPr>
+            </w:pPr>
+            <w:r>
+              <w:rPr>
+                <w:rFonts w:ascii="Times New Roman" w:eastAsia="Times New Roman" w:hAnsi="Times New Roman" w:cs="Times New Roman"/>
+                <w:sz w:val="28"/>
+                <w:szCs w:val="28"/>
+              </w:rPr>
+              <w:t>13</w:t>
+            </w:r>
+          </w:p>
+        </w:tc>
+      </w:tr>
+      <w:tr>
+        <w:tc>
+          <w:tcPr>
+            <w:tcW w:w="566" w:type="dxa"/>
+          </w:tcPr>
+          <w:p>
+            <w:pPr>
+              <w:pBdr>
+                <w:top w:val="none" w:sz="0" w:space="0" w:color="auto"/>
+                <w:left w:val="none" w:sz="0" w:space="0" w:color="auto"/>
+                <w:bottom w:val="none" w:sz="0" w:space="0" w:color="auto"/>
+                <w:right w:val="none" w:sz="0" w:space="0" w:color="auto"/>
+                <w:between w:val="none" w:sz="0" w:space="0" w:color="auto"/>
+                <w:bar w:val="none" w:sz="0" w:color="auto"/>
+              </w:pBdr>
+              <w:spacing w:after="0" w:line="240" w:lineRule="auto"/>
+              <w:rPr>
+                <w:rFonts w:ascii="Times New Roman" w:eastAsia="Times New Roman" w:hAnsi="Times New Roman" w:cs="Times New Roman"/>
+                <w:sz w:val="28"/>
+                <w:szCs w:val="28"/>
+                <w:lang w:val="en-US"/>
+              </w:rPr>
+            </w:pPr>
+            <w:r>
+              <w:rPr>
+                <w:rFonts w:ascii="Times New Roman" w:eastAsia="Times New Roman" w:hAnsi="Times New Roman" w:cs="Times New Roman"/>
+                <w:sz w:val="28"/>
+                <w:szCs w:val="28"/>
+                <w:lang w:val="en-US"/>
+              </w:rPr>
+              <w:t>2.2</w:t>
+            </w:r>
+          </w:p>
+        </w:tc>
+        <w:tc>
+          <w:tcPr>
+            <w:tcW w:w="8790" w:type="dxa"/>
+          </w:tcPr>
+          <w:p>
+            <w:pPr>
+              <w:pBdr>
+                <w:top w:val="none" w:sz="0" w:space="0" w:color="auto"/>
+                <w:left w:val="none" w:sz="0" w:space="0" w:color="auto"/>
+                <w:bottom w:val="none" w:sz="0" w:space="0" w:color="auto"/>
+                <w:right w:val="none" w:sz="0" w:space="0" w:color="auto"/>
+                <w:between w:val="none" w:sz="0" w:space="0" w:color="auto"/>
+                <w:bar w:val="none" w:sz="0" w:color="auto"/>
+              </w:pBdr>
+              <w:spacing w:after="0" w:line="240" w:lineRule="auto"/>
+              <w:rPr>
+                <w:rFonts w:ascii="Times New Roman" w:eastAsia="Times New Roman" w:hAnsi="Times New Roman" w:cs="Times New Roman"/>
+                <w:sz w:val="28"/>
+                <w:szCs w:val="28"/>
+              </w:rPr>
+            </w:pPr>
+            <w:r>
+              <w:rPr>
+                <w:rFonts w:ascii="Times New Roman" w:hAnsi="Times New Roman" w:cs="Times New Roman"/>
+                <w:sz w:val="28"/>
+                <w:szCs w:val="28"/>
+              </w:rPr>
+              <w:t>Д</w:t>
+            </w:r>
+            <w:r>
+              <w:rPr>
+                <w:rFonts w:ascii="Times New Roman" w:hAnsi="Times New Roman" w:cs="Times New Roman"/>
+                <w:sz w:val="28"/>
+                <w:szCs w:val="28"/>
+              </w:rPr>
+              <w:t>иаграммы переходов (? Кто это предлагает)</w:t>
+            </w:r>
+            <w:r>
+              <w:rPr>
+                <w:rFonts w:ascii="Times New Roman" w:hAnsi="Times New Roman" w:cs="Times New Roman"/>
+                <w:sz w:val="28"/>
+                <w:szCs w:val="28"/>
+              </w:rPr>
+              <w:t>…………………………….</w:t>
+            </w:r>
+          </w:p>
+        </w:tc>
+        <w:tc>
+          <w:tcPr>
+            <w:tcW w:w="561" w:type="dxa"/>
+          </w:tcPr>
+          <w:p>
+            <w:pPr>
+              <w:pBdr>
+                <w:top w:val="none" w:sz="0" w:space="0" w:color="auto"/>
+                <w:left w:val="none" w:sz="0" w:space="0" w:color="auto"/>
+                <w:bottom w:val="none" w:sz="0" w:space="0" w:color="auto"/>
+                <w:right w:val="none" w:sz="0" w:space="0" w:color="auto"/>
+                <w:between w:val="none" w:sz="0" w:space="0" w:color="auto"/>
+                <w:bar w:val="none" w:sz="0" w:color="auto"/>
+              </w:pBdr>
+              <w:spacing w:after="0" w:line="240" w:lineRule="auto"/>
+              <w:rPr>
+                <w:rFonts w:ascii="Times New Roman" w:eastAsia="Times New Roman" w:hAnsi="Times New Roman" w:cs="Times New Roman"/>
+                <w:sz w:val="28"/>
+                <w:szCs w:val="28"/>
+              </w:rPr>
+            </w:pPr>
+          </w:p>
+        </w:tc>
+      </w:tr>
+    </w:tbl>
     <w:p>
       <w:pPr>
         <w:spacing w:after="0" w:line="240" w:lineRule="auto"/>
@@ -1568,20 +2142,19 @@
               <w:spacing w:after="0" w:line="240" w:lineRule="auto"/>
               <w:rPr>
                 <w:rFonts w:ascii="Times New Roman" w:hAnsi="Times New Roman" w:cs="Times New Roman"/>
+              </w:rPr>
+            </w:pPr>
+            <w:r>
+              <w:rPr>
+                <w:rFonts w:ascii="Times New Roman" w:hAnsi="Times New Roman" w:cs="Times New Roman"/>
+              </w:rPr>
+              <w:t xml:space="preserve">Реализация авторизации пользователя через </w:t>
+            </w:r>
+            <w:r>
+              <w:rPr>
+                <w:rFonts w:ascii="Times New Roman" w:hAnsi="Times New Roman" w:cs="Times New Roman"/>
                 <w:lang w:val="en-US"/>
               </w:rPr>
-            </w:pPr>
-            <w:r>
-              <w:rPr>
-                <w:rFonts w:ascii="Times New Roman" w:hAnsi="Times New Roman" w:cs="Times New Roman"/>
-              </w:rPr>
-              <w:t xml:space="preserve">Реализация авторизации пользователя через </w:t>
-            </w:r>
-            <w:r>
-              <w:rPr>
-                <w:rFonts w:ascii="Times New Roman" w:hAnsi="Times New Roman" w:cs="Times New Roman"/>
-                <w:lang w:val="en-US"/>
-              </w:rPr>
               <w:t>Google</w:t>
             </w:r>
             <w:r>
@@ -1596,7 +2169,6 @@
               </w:rPr>
               <w:t xml:space="preserve">, </w:t>
             </w:r>
-            <w:proofErr w:type="spellStart"/>
             <w:r>
               <w:rPr>
                 <w:rFonts w:ascii="Times New Roman" w:hAnsi="Times New Roman" w:cs="Times New Roman"/>
@@ -1606,20 +2178,11 @@
               </w:rPr>
               <w:t>AppleID</w:t>
             </w:r>
-            <w:proofErr w:type="spellEnd"/>
-            <w:proofErr w:type="gramStart"/>
-            <w:r>
-              <w:rPr>
-                <w:rFonts w:ascii="Times New Roman" w:hAnsi="Times New Roman" w:cs="Times New Roman"/>
-              </w:rPr>
-              <w:t>, Продолжить</w:t>
-            </w:r>
-            <w:proofErr w:type="gramEnd"/>
-            <w:r>
-              <w:rPr>
-                <w:rFonts w:ascii="Times New Roman" w:hAnsi="Times New Roman" w:cs="Times New Roman"/>
-              </w:rPr>
-              <w:t xml:space="preserve"> без регистрации.</w:t>
+            <w:r>
+              <w:rPr>
+                <w:rFonts w:ascii="Times New Roman" w:hAnsi="Times New Roman" w:cs="Times New Roman"/>
+              </w:rPr>
+              <w:t>, Продолжить без регистрации.</w:t>
             </w:r>
           </w:p>
         </w:tc>
@@ -1693,25 +2256,7 @@
                 <w:sz w:val="28"/>
                 <w:szCs w:val="28"/>
               </w:rPr>
-              <w:t xml:space="preserve">Кнопка </w:t>
-            </w:r>
-            <w:proofErr w:type="spellStart"/>
-            <w:r>
-              <w:rPr>
-                <w:rFonts w:ascii="Times New Roman" w:hAnsi="Times New Roman" w:cs="Times New Roman"/>
-                <w:sz w:val="28"/>
-                <w:szCs w:val="28"/>
-              </w:rPr>
-              <w:t>таб</w:t>
-            </w:r>
-            <w:proofErr w:type="spellEnd"/>
-            <w:r>
-              <w:rPr>
-                <w:rFonts w:ascii="Times New Roman" w:hAnsi="Times New Roman" w:cs="Times New Roman"/>
-                <w:sz w:val="28"/>
-                <w:szCs w:val="28"/>
-              </w:rPr>
-              <w:t>-бара [Добавить блюдо]</w:t>
+              <w:t>Кнопка таб-бара [Добавить блюдо]</w:t>
             </w:r>
           </w:p>
         </w:tc>
@@ -2123,54 +2668,22 @@
                 <w:rFonts w:ascii="Times New Roman" w:hAnsi="Times New Roman" w:cs="Times New Roman"/>
                 <w:shd w:val="clear" w:color="auto" w:fill="00FF00"/>
               </w:rPr>
-              <w:t xml:space="preserve">3.7 Кнопка «Заказа на приготовление» открытого блюда участником группы семейной ИЛИ отправка скрина/текстового наименования открытого блюда в </w:t>
-            </w:r>
-            <w:proofErr w:type="spellStart"/>
+              <w:t>3.7 Кнопка «Заказа на приготовление» открытого блюда участником группы семейной ИЛИ отправка скрина/текстового наименования открытого блюда в месенджере.</w:t>
+            </w:r>
+          </w:p>
+          <w:p>
+            <w:pPr>
+              <w:spacing w:after="0" w:line="240" w:lineRule="auto"/>
+              <w:rPr>
+                <w:rFonts w:ascii="Times New Roman" w:hAnsi="Times New Roman" w:cs="Times New Roman"/>
+              </w:rPr>
+            </w:pPr>
             <w:r>
               <w:rPr>
                 <w:rFonts w:ascii="Times New Roman" w:hAnsi="Times New Roman" w:cs="Times New Roman"/>
                 <w:shd w:val="clear" w:color="auto" w:fill="00FF00"/>
               </w:rPr>
-              <w:t>месенджере</w:t>
-            </w:r>
-            <w:proofErr w:type="spellEnd"/>
-            <w:r>
-              <w:rPr>
-                <w:rFonts w:ascii="Times New Roman" w:hAnsi="Times New Roman" w:cs="Times New Roman"/>
-                <w:shd w:val="clear" w:color="auto" w:fill="00FF00"/>
-              </w:rPr>
-              <w:t>.</w:t>
-            </w:r>
-          </w:p>
-          <w:p>
-            <w:pPr>
-              <w:spacing w:after="0" w:line="240" w:lineRule="auto"/>
-              <w:rPr>
-                <w:rFonts w:ascii="Times New Roman" w:hAnsi="Times New Roman" w:cs="Times New Roman"/>
-              </w:rPr>
-            </w:pPr>
-            <w:r>
-              <w:rPr>
-                <w:rFonts w:ascii="Times New Roman" w:hAnsi="Times New Roman" w:cs="Times New Roman"/>
-                <w:shd w:val="clear" w:color="auto" w:fill="00FF00"/>
-              </w:rPr>
-              <w:t xml:space="preserve">3.8 Добавить неизменяемую карточку «Едим не дома» - карточка с </w:t>
-            </w:r>
-            <w:proofErr w:type="spellStart"/>
-            <w:r>
-              <w:rPr>
-                <w:rFonts w:ascii="Times New Roman" w:hAnsi="Times New Roman" w:cs="Times New Roman"/>
-                <w:shd w:val="clear" w:color="auto" w:fill="00FF00"/>
-              </w:rPr>
-              <w:t>гугл</w:t>
-            </w:r>
-            <w:proofErr w:type="spellEnd"/>
-            <w:r>
-              <w:rPr>
-                <w:rFonts w:ascii="Times New Roman" w:hAnsi="Times New Roman" w:cs="Times New Roman"/>
-                <w:shd w:val="clear" w:color="auto" w:fill="00FF00"/>
-              </w:rPr>
-              <w:t>-картами с отметкой общепита</w:t>
+              <w:t>3.8 Добавить неизменяемую карточку «Едим не дома» - карточка с гугл-картами с отметкой общепита</w:t>
             </w:r>
           </w:p>
         </w:tc>
@@ -2244,25 +2757,7 @@
                 <w:sz w:val="28"/>
                 <w:szCs w:val="28"/>
               </w:rPr>
-              <w:t xml:space="preserve">Кнопка </w:t>
-            </w:r>
-            <w:proofErr w:type="spellStart"/>
-            <w:r>
-              <w:rPr>
-                <w:rFonts w:ascii="Times New Roman" w:hAnsi="Times New Roman" w:cs="Times New Roman"/>
-                <w:sz w:val="28"/>
-                <w:szCs w:val="28"/>
-              </w:rPr>
-              <w:t>таб</w:t>
-            </w:r>
-            <w:proofErr w:type="spellEnd"/>
-            <w:r>
-              <w:rPr>
-                <w:rFonts w:ascii="Times New Roman" w:hAnsi="Times New Roman" w:cs="Times New Roman"/>
-                <w:sz w:val="28"/>
-                <w:szCs w:val="28"/>
-              </w:rPr>
-              <w:t>-бара [Мои блюда]</w:t>
+              <w:t>Кнопка таб-бара [Мои блюда]</w:t>
             </w:r>
           </w:p>
         </w:tc>
@@ -2560,25 +3055,7 @@
                 <w:sz w:val="28"/>
                 <w:szCs w:val="28"/>
               </w:rPr>
-              <w:t xml:space="preserve">Кнопка </w:t>
-            </w:r>
-            <w:proofErr w:type="spellStart"/>
-            <w:r>
-              <w:rPr>
-                <w:rFonts w:ascii="Times New Roman" w:hAnsi="Times New Roman" w:cs="Times New Roman"/>
-                <w:sz w:val="28"/>
-                <w:szCs w:val="28"/>
-              </w:rPr>
-              <w:t>таб</w:t>
-            </w:r>
-            <w:proofErr w:type="spellEnd"/>
-            <w:r>
-              <w:rPr>
-                <w:rFonts w:ascii="Times New Roman" w:hAnsi="Times New Roman" w:cs="Times New Roman"/>
-                <w:sz w:val="28"/>
-                <w:szCs w:val="28"/>
-              </w:rPr>
-              <w:t>-бара [Настройки]</w:t>
+              <w:t>Кнопка таб-бара [Настройки]</w:t>
             </w:r>
           </w:p>
         </w:tc>
@@ -2841,23 +3318,7 @@
                 <w:rFonts w:ascii="Times New Roman" w:hAnsi="Times New Roman" w:cs="Times New Roman"/>
                 <w:highlight w:val="magenta"/>
               </w:rPr>
-              <w:t xml:space="preserve"> [Категория] – «Мои рецепты» - и тогда по фильтру будут показываться тебе блюда твои именно </w:t>
-            </w:r>
-            <w:proofErr w:type="gramStart"/>
-            <w:r>
-              <w:rPr>
-                <w:rFonts w:ascii="Times New Roman" w:hAnsi="Times New Roman" w:cs="Times New Roman"/>
-                <w:highlight w:val="magenta"/>
-              </w:rPr>
-              <w:t>с рецептами</w:t>
-            </w:r>
-            <w:proofErr w:type="gramEnd"/>
-            <w:r>
-              <w:rPr>
-                <w:rFonts w:ascii="Times New Roman" w:hAnsi="Times New Roman" w:cs="Times New Roman"/>
-                <w:highlight w:val="magenta"/>
-              </w:rPr>
-              <w:t xml:space="preserve"> которые ты запол</w:t>
+              <w:t xml:space="preserve"> [Категория] – «Мои рецепты» - и тогда по фильтру будут показываться тебе блюда твои именно с рецептами которые ты запол</w:t>
             </w:r>
             <w:r>
               <w:rPr>
@@ -3126,21 +3587,7 @@
               <w:rPr>
                 <w:rFonts w:ascii="Times New Roman" w:hAnsi="Times New Roman" w:cs="Times New Roman"/>
               </w:rPr>
-              <w:t xml:space="preserve">9.1 Отображение случайной </w:t>
-            </w:r>
-            <w:proofErr w:type="spellStart"/>
-            <w:r>
-              <w:rPr>
-                <w:rFonts w:ascii="Times New Roman" w:hAnsi="Times New Roman" w:cs="Times New Roman"/>
-              </w:rPr>
-              <w:t>рандомной</w:t>
-            </w:r>
-            <w:proofErr w:type="spellEnd"/>
-            <w:r>
-              <w:rPr>
-                <w:rFonts w:ascii="Times New Roman" w:hAnsi="Times New Roman" w:cs="Times New Roman"/>
-              </w:rPr>
-              <w:t xml:space="preserve"> Карточки блюда.</w:t>
+              <w:t>9.1 Отображение случайной рандомной Карточки блюда.</w:t>
             </w:r>
           </w:p>
           <w:p>
@@ -3180,35 +3627,7 @@
               <w:rPr>
                 <w:rFonts w:ascii="Times New Roman" w:hAnsi="Times New Roman" w:cs="Times New Roman"/>
               </w:rPr>
-              <w:t xml:space="preserve">» </w:t>
-            </w:r>
-            <w:proofErr w:type="spellStart"/>
-            <w:r>
-              <w:rPr>
-                <w:rFonts w:ascii="Times New Roman" w:hAnsi="Times New Roman" w:cs="Times New Roman"/>
-              </w:rPr>
-              <w:t>тк</w:t>
-            </w:r>
-            <w:proofErr w:type="spellEnd"/>
-            <w:r>
-              <w:rPr>
-                <w:rFonts w:ascii="Times New Roman" w:hAnsi="Times New Roman" w:cs="Times New Roman"/>
-              </w:rPr>
-              <w:t xml:space="preserve"> это </w:t>
-            </w:r>
-            <w:proofErr w:type="spellStart"/>
-            <w:r>
-              <w:rPr>
-                <w:rFonts w:ascii="Times New Roman" w:hAnsi="Times New Roman" w:cs="Times New Roman"/>
-              </w:rPr>
-              <w:t>ру</w:t>
-            </w:r>
-            <w:proofErr w:type="spellEnd"/>
-            <w:r>
-              <w:rPr>
-                <w:rFonts w:ascii="Times New Roman" w:hAnsi="Times New Roman" w:cs="Times New Roman"/>
-              </w:rPr>
-              <w:t>-версия?</w:t>
+              <w:t>» тк это ру-версия?</w:t>
             </w:r>
           </w:p>
           <w:p>
@@ -3237,23 +3656,7 @@
                 <w:rFonts w:ascii="Times New Roman" w:hAnsi="Times New Roman" w:cs="Times New Roman"/>
                 <w:shd w:val="clear" w:color="auto" w:fill="00FF00"/>
               </w:rPr>
-              <w:t>9.4 Кнопка [</w:t>
-            </w:r>
-            <w:proofErr w:type="spellStart"/>
-            <w:r>
-              <w:rPr>
-                <w:rFonts w:ascii="Times New Roman" w:hAnsi="Times New Roman" w:cs="Times New Roman"/>
-                <w:shd w:val="clear" w:color="auto" w:fill="00FF00"/>
-              </w:rPr>
-              <w:t>Random</w:t>
-            </w:r>
-            <w:proofErr w:type="spellEnd"/>
-            <w:r>
-              <w:rPr>
-                <w:rFonts w:ascii="Times New Roman" w:hAnsi="Times New Roman" w:cs="Times New Roman"/>
-                <w:shd w:val="clear" w:color="auto" w:fill="00FF00"/>
-              </w:rPr>
-              <w:t>] – кнопка повторного применения функционала случайного выбора блюда. НЕ РЕАЛИЗОВАНО – будем так делать? Или будем использовать кнопку [Назад]?</w:t>
+              <w:t>9.4 Кнопка [Random] – кнопка повторного применения функционала случайного выбора блюда. НЕ РЕАЛИЗОВАНО – будем так делать? Или будем использовать кнопку [Назад]?</w:t>
             </w:r>
           </w:p>
         </w:tc>
@@ -8946,7 +9349,6 @@
           <w:bCs/>
           <w:sz w:val="28"/>
           <w:szCs w:val="28"/>
-          <w:lang w:val="en-US"/>
         </w:rPr>
       </w:pPr>
       <w:r>
@@ -8960,6 +9362,37 @@
         </w:rPr>
         <w:lastRenderedPageBreak/>
         <w:t>2.1 Mind Map Random4dinner</w:t>
+      </w:r>
+      <w:r>
+        <w:rPr>
+          <w:rFonts w:ascii="Times New Roman" w:hAnsi="Times New Roman" w:cs="Times New Roman"/>
+          <w:b/>
+          <w:bCs/>
+          <w:sz w:val="28"/>
+          <w:szCs w:val="28"/>
+        </w:rPr>
+        <w:t xml:space="preserve"> (</w:t>
+      </w:r>
+      <w:r>
+        <w:rPr>
+          <w:rFonts w:ascii="Times New Roman" w:hAnsi="Times New Roman" w:cs="Times New Roman"/>
+          <w:b/>
+          <w:bCs/>
+          <w:sz w:val="28"/>
+          <w:szCs w:val="28"/>
+          <w:lang w:val="en-US"/>
+        </w:rPr>
+        <w:t>no monetization</w:t>
+      </w:r>
+      <w:r>
+        <w:rPr>
+          <w:rFonts w:ascii="Times New Roman" w:hAnsi="Times New Roman" w:cs="Times New Roman"/>
+          <w:b/>
+          <w:bCs/>
+          <w:sz w:val="28"/>
+          <w:szCs w:val="28"/>
+        </w:rPr>
+        <w:t>)</w:t>
       </w:r>
     </w:p>
     <w:p>
@@ -8982,7 +9415,7 @@
           <w:sz w:val="24"/>
           <w:szCs w:val="24"/>
           <w:bdr w:val="none" w:sz="0" w:space="0" w:color="auto"/>
-          <w:lang w:val="ru-BY" w:eastAsia="ru-BY"/>
+          <w:lang w:val="ru-BY"/>
         </w:rPr>
         <w:drawing>
           <wp:anchor distT="0" distB="0" distL="114300" distR="114300" simplePos="0" relativeHeight="251685888" behindDoc="1" locked="0" layoutInCell="1" allowOverlap="1" wp14:anchorId="2C39D833" wp14:editId="4B90D347">
@@ -9086,7 +9519,7 @@
           <w:sz w:val="24"/>
           <w:szCs w:val="24"/>
           <w:bdr w:val="none" w:sz="0" w:space="0" w:color="auto"/>
-          <w:lang w:val="ru-BY" w:eastAsia="ru-BY"/>
+          <w:lang w:val="ru-BY"/>
         </w:rPr>
       </w:pPr>
     </w:p>

</xml_diff>